<commit_message>
Adicion Lib JSON, Creacion de persistencia
</commit_message>
<xml_diff>
--- a/Entrega 2/Diseño - Grupo 6.docx
+++ b/Entrega 2/Diseño - Grupo 6.docx
@@ -202,19 +202,38 @@
         <w:rPr>
           <w:lang w:val="es-MX"/>
         </w:rPr>
+        <w:t xml:space="preserve">Obtener </w:t>
+      </w:r>
+      <w:r>
+        <w:rPr>
+          <w:lang w:val="es-MX"/>
+        </w:rPr>
+        <w:t xml:space="preserve">a partir de la persistencia </w:t>
+      </w:r>
+      <w:r>
+        <w:rPr>
+          <w:lang w:val="es-MX"/>
+        </w:rPr>
+        <w:t>los usuarios anteriormente creados</w:t>
+      </w:r>
+    </w:p>
+    <w:p>
+      <w:pPr>
+        <w:rPr>
+          <w:lang w:val="es-MX"/>
+        </w:rPr>
+      </w:pPr>
+      <w:r>
+        <w:rPr>
+          <w:lang w:val="es-MX"/>
+        </w:rPr>
         <w:t>Pedir el usuario y la contraseña</w:t>
       </w:r>
       <w:r>
         <w:rPr>
           <w:lang w:val="es-MX"/>
         </w:rPr>
-        <w:t xml:space="preserve"> </w:t>
-      </w:r>
-      <w:r>
-        <w:rPr>
-          <w:lang w:val="es-MX"/>
-        </w:rPr>
-        <w:t>– LPRS.pedirUsuario – LPRS.pedirContrasena</w:t>
+        <w:t xml:space="preserve"> – LPRS.pedirUsuario – LPRS.pedirContrasena</w:t>
       </w:r>
     </w:p>
     <w:p>

</xml_diff>

<commit_message>
Persistencia Learning Paths SIN ACTIVIDAD
</commit_message>
<xml_diff>
--- a/Entrega 2/Diseño - Grupo 6.docx
+++ b/Entrega 2/Diseño - Grupo 6.docx
@@ -4,18 +4,28 @@
   <w:body>
     <w:p>
       <w:pPr>
-        <w:rPr>
-          <w:lang w:val="es-MX"/>
-        </w:rPr>
-      </w:pPr>
-      <w:r>
-        <w:rPr>
+        <w:jc w:val="center"/>
+        <w:rPr>
+          <w:rFonts w:ascii="Times New Roman" w:hAnsi="Times New Roman" w:cs="Times New Roman"/>
+          <w:b/>
+          <w:bCs/>
+          <w:lang w:val="es-MX"/>
+        </w:rPr>
+      </w:pPr>
+      <w:r>
+        <w:rPr>
+          <w:rFonts w:ascii="Times New Roman" w:hAnsi="Times New Roman" w:cs="Times New Roman"/>
+          <w:b/>
+          <w:bCs/>
           <w:lang w:val="es-MX"/>
         </w:rPr>
         <w:t xml:space="preserve">Diseño e implementación </w:t>
       </w:r>
       <w:r>
         <w:rPr>
+          <w:rFonts w:ascii="Times New Roman" w:hAnsi="Times New Roman" w:cs="Times New Roman"/>
+          <w:b/>
+          <w:bCs/>
           <w:lang w:val="es-MX"/>
         </w:rPr>
         <w:t>– LPRS</w:t>
@@ -24,53 +34,47 @@
     <w:p>
       <w:pPr>
         <w:rPr>
-          <w:lang w:val="es-MX"/>
-        </w:rPr>
-      </w:pPr>
-      <w:r>
-        <w:rPr>
-          <w:lang w:val="es-MX"/>
-        </w:rPr>
-        <w:t>Lugares donde se guardan los learningPaths:</w:t>
-      </w:r>
-    </w:p>
-    <w:p>
-      <w:pPr>
-        <w:rPr>
-          <w:lang w:val="es-MX"/>
-        </w:rPr>
-      </w:pPr>
-      <w:r>
-        <w:rPr>
-          <w:lang w:val="es-MX"/>
-        </w:rPr>
-        <w:t>LearningPath</w:t>
-      </w:r>
-    </w:p>
-    <w:p>
-      <w:pPr>
-        <w:rPr>
-          <w:lang w:val="es-MX"/>
-        </w:rPr>
-      </w:pPr>
-      <w:r>
-        <w:rPr>
-          <w:lang w:val="es-MX"/>
-        </w:rPr>
-        <w:t>Estudiante: learningPathsInscritos</w:t>
-      </w:r>
-    </w:p>
-    <w:p>
-      <w:pPr>
-        <w:rPr>
-          <w:lang w:val="es-MX"/>
-        </w:rPr>
-      </w:pPr>
-      <w:r>
-        <w:rPr>
-          <w:lang w:val="es-MX"/>
-        </w:rPr>
-        <w:t>Profesor: learningPathsCreados</w:t>
+          <w:rFonts w:ascii="Times New Roman" w:hAnsi="Times New Roman" w:cs="Times New Roman"/>
+          <w:b/>
+          <w:bCs/>
+          <w:lang w:val="es-MX"/>
+        </w:rPr>
+      </w:pPr>
+      <w:r>
+        <w:rPr>
+          <w:rFonts w:ascii="Times New Roman" w:hAnsi="Times New Roman" w:cs="Times New Roman"/>
+          <w:b/>
+          <w:bCs/>
+          <w:lang w:val="es-MX"/>
+        </w:rPr>
+        <w:t>Descripción de</w:t>
+      </w:r>
+      <w:r>
+        <w:rPr>
+          <w:rFonts w:ascii="Times New Roman" w:hAnsi="Times New Roman" w:cs="Times New Roman"/>
+          <w:b/>
+          <w:bCs/>
+          <w:lang w:val="es-MX"/>
+        </w:rPr>
+        <w:t xml:space="preserve"> implementación</w:t>
+      </w:r>
+      <w:r>
+        <w:rPr>
+          <w:rFonts w:ascii="Times New Roman" w:hAnsi="Times New Roman" w:cs="Times New Roman"/>
+          <w:b/>
+          <w:bCs/>
+          <w:lang w:val="es-MX"/>
+        </w:rPr>
+        <w:t xml:space="preserve"> de Requerimientos Funcionales</w:t>
+      </w:r>
+      <w:r>
+        <w:rPr>
+          <w:rFonts w:ascii="Times New Roman" w:hAnsi="Times New Roman" w:cs="Times New Roman"/>
+          <w:b/>
+          <w:bCs/>
+          <w:lang w:val="es-MX"/>
+        </w:rPr>
+        <w:t>.</w:t>
       </w:r>
     </w:p>
     <w:p>
@@ -83,11 +87,15 @@
         <w:spacing w:line="276" w:lineRule="auto"/>
         <w:rPr>
           <w:rFonts w:ascii="Times New Roman" w:eastAsia="Aptos" w:hAnsi="Times New Roman" w:cs="Times New Roman"/>
-        </w:rPr>
-      </w:pPr>
-      <w:r>
-        <w:rPr>
-          <w:rFonts w:ascii="Times New Roman" w:eastAsia="Aptos" w:hAnsi="Times New Roman" w:cs="Times New Roman"/>
+          <w:b/>
+          <w:bCs/>
+        </w:rPr>
+      </w:pPr>
+      <w:r>
+        <w:rPr>
+          <w:rFonts w:ascii="Times New Roman" w:eastAsia="Aptos" w:hAnsi="Times New Roman" w:cs="Times New Roman"/>
+          <w:b/>
+          <w:bCs/>
         </w:rPr>
         <w:t>Creación de usuario</w:t>
       </w:r>
@@ -95,84 +103,333 @@
     <w:p>
       <w:pPr>
         <w:rPr>
-          <w:lang w:val="es-MX"/>
-        </w:rPr>
-      </w:pPr>
-      <w:r>
-        <w:rPr>
+          <w:rFonts w:ascii="Times New Roman" w:hAnsi="Times New Roman" w:cs="Times New Roman"/>
+          <w:lang w:val="es-MX"/>
+        </w:rPr>
+      </w:pPr>
+      <w:r>
+        <w:rPr>
+          <w:rFonts w:ascii="Times New Roman" w:hAnsi="Times New Roman" w:cs="Times New Roman"/>
           <w:lang w:val="es-MX"/>
         </w:rPr>
         <w:t xml:space="preserve">Pedirle al usuario </w:t>
       </w:r>
       <w:r>
         <w:rPr>
-          <w:lang w:val="es-MX"/>
-        </w:rPr>
-        <w:t xml:space="preserve">un usuario y contraseña </w:t>
-      </w:r>
-      <w:r>
-        <w:rPr>
-          <w:lang w:val="es-MX"/>
-        </w:rPr>
-        <w:t>– LPRS.pedirUsuario – LPRS.pedirContrasena</w:t>
-      </w:r>
-    </w:p>
-    <w:p>
-      <w:pPr>
-        <w:rPr>
-          <w:lang w:val="es-MX"/>
-        </w:rPr>
-      </w:pPr>
-      <w:r>
-        <w:rPr>
-          <w:lang w:val="es-MX"/>
-        </w:rPr>
-        <w:t>Agregar a un</w:t>
-      </w:r>
-      <w:r>
-        <w:rPr>
-          <w:lang w:val="es-MX"/>
-        </w:rPr>
-        <w:t xml:space="preserve"> hashmap</w:t>
-      </w:r>
-      <w:r>
-        <w:rPr>
-          <w:lang w:val="es-MX"/>
-        </w:rPr>
-        <w:t xml:space="preserve"> estático (quien sabe donde) el usuario, potencialmente usuario o </w:t>
-      </w:r>
-      <w:r>
-        <w:rPr>
-          <w:lang w:val="es-MX"/>
-        </w:rPr>
-        <w:t>LPRS</w:t>
-      </w:r>
-    </w:p>
-    <w:p>
-      <w:pPr>
-        <w:rPr>
-          <w:lang w:val="es-MX"/>
-        </w:rPr>
-      </w:pPr>
-      <w:r>
-        <w:rPr>
-          <w:lang w:val="es-MX"/>
-        </w:rPr>
-        <w:t>Mandar mensaje de confirmación.</w:t>
-      </w:r>
-    </w:p>
-    <w:p>
-      <w:pPr>
-        <w:rPr>
-          <w:lang w:val="es-MX"/>
-        </w:rPr>
-      </w:pPr>
-      <w:r>
-        <w:rPr>
-          <w:lang w:val="es-MX"/>
-        </w:rPr>
-        <w:t xml:space="preserve">Guardar en una persistencia </w:t>
-      </w:r>
+          <w:rFonts w:ascii="Times New Roman" w:hAnsi="Times New Roman" w:cs="Times New Roman"/>
+          <w:lang w:val="es-MX"/>
+        </w:rPr>
+        <w:t xml:space="preserve">un </w:t>
+      </w:r>
+      <w:r>
+        <w:rPr>
+          <w:rFonts w:ascii="Times New Roman" w:hAnsi="Times New Roman" w:cs="Times New Roman"/>
+          <w:lang w:val="es-MX"/>
+        </w:rPr>
+        <w:t xml:space="preserve">Nombre de </w:t>
+      </w:r>
+      <w:r>
+        <w:rPr>
+          <w:rFonts w:ascii="Times New Roman" w:hAnsi="Times New Roman" w:cs="Times New Roman"/>
+          <w:lang w:val="es-MX"/>
+        </w:rPr>
+        <w:t xml:space="preserve">usuario y contraseña </w:t>
+      </w:r>
+      <w:r>
+        <w:rPr>
+          <w:rFonts w:ascii="Times New Roman" w:hAnsi="Times New Roman" w:cs="Times New Roman"/>
+          <w:lang w:val="es-MX"/>
+        </w:rPr>
+        <w:t>(String Usuario, String contraseña)</w:t>
+      </w:r>
+    </w:p>
+    <w:p>
+      <w:pPr>
+        <w:rPr>
+          <w:rFonts w:ascii="Times New Roman" w:hAnsi="Times New Roman" w:cs="Times New Roman"/>
+          <w:lang w:val="es-MX"/>
+        </w:rPr>
+      </w:pPr>
+      <w:r>
+        <w:rPr>
+          <w:rFonts w:ascii="Times New Roman" w:hAnsi="Times New Roman" w:cs="Times New Roman"/>
+          <w:lang w:val="es-MX"/>
+        </w:rPr>
+        <w:t xml:space="preserve">Pedirle al usuario el tipo de </w:t>
+      </w:r>
+      <w:r>
+        <w:rPr>
+          <w:rFonts w:ascii="Times New Roman" w:hAnsi="Times New Roman" w:cs="Times New Roman"/>
+          <w:lang w:val="es-MX"/>
+        </w:rPr>
+        <w:t>usuario que quiere crear</w:t>
+      </w:r>
+      <w:r>
+        <w:rPr>
+          <w:rFonts w:ascii="Times New Roman" w:hAnsi="Times New Roman" w:cs="Times New Roman"/>
+          <w:lang w:val="es-MX"/>
+        </w:rPr>
+        <w:t xml:space="preserve"> (Estudiante o Profesor)</w:t>
+      </w:r>
+    </w:p>
+    <w:p>
+      <w:pPr>
+        <w:rPr>
+          <w:rFonts w:ascii="Times New Roman" w:hAnsi="Times New Roman" w:cs="Times New Roman"/>
+          <w:lang w:val="es-MX"/>
+        </w:rPr>
+      </w:pPr>
+      <w:r>
+        <w:rPr>
+          <w:rFonts w:ascii="Times New Roman" w:hAnsi="Times New Roman" w:cs="Times New Roman"/>
+          <w:lang w:val="es-MX"/>
+        </w:rPr>
+        <w:t xml:space="preserve">Utilizar el método estático de </w:t>
+      </w:r>
+      <w:r>
+        <w:rPr>
+          <w:rFonts w:ascii="Times New Roman" w:hAnsi="Times New Roman" w:cs="Times New Roman"/>
+          <w:lang w:val="es-MX"/>
+        </w:rPr>
+        <w:t>Usuario.crearUsuario()</w:t>
+      </w:r>
+      <w:r>
+        <w:rPr>
+          <w:rFonts w:ascii="Times New Roman" w:hAnsi="Times New Roman" w:cs="Times New Roman"/>
+          <w:lang w:val="es-MX"/>
+        </w:rPr>
+        <w:t xml:space="preserve"> para crear dicho usuario</w:t>
+      </w:r>
+    </w:p>
+    <w:p>
+      <w:pPr>
+        <w:rPr>
+          <w:rFonts w:ascii="Times New Roman" w:hAnsi="Times New Roman" w:cs="Times New Roman"/>
+          <w:lang w:val="es-MX"/>
+        </w:rPr>
+      </w:pPr>
+      <w:r>
+        <w:rPr>
+          <w:rFonts w:ascii="Times New Roman" w:hAnsi="Times New Roman" w:cs="Times New Roman"/>
+          <w:lang w:val="es-MX"/>
+        </w:rPr>
+        <w:t>Caso 1: Usuario no repetido:</w:t>
+      </w:r>
+    </w:p>
+    <w:p>
+      <w:pPr>
+        <w:pStyle w:val="Prrafodelista"/>
+        <w:numPr>
+          <w:ilvl w:val="0"/>
+          <w:numId w:val="6"/>
+        </w:numPr>
+        <w:rPr>
+          <w:rFonts w:ascii="Times New Roman" w:hAnsi="Times New Roman" w:cs="Times New Roman"/>
+          <w:lang w:val="es-MX"/>
+        </w:rPr>
+      </w:pPr>
+      <w:r>
+        <w:rPr>
+          <w:rFonts w:ascii="Times New Roman" w:hAnsi="Times New Roman" w:cs="Times New Roman"/>
+          <w:lang w:val="es-MX"/>
+        </w:rPr>
+        <w:t>Agregar a</w:t>
+      </w:r>
+      <w:r>
+        <w:rPr>
+          <w:rFonts w:ascii="Times New Roman" w:hAnsi="Times New Roman" w:cs="Times New Roman"/>
+          <w:lang w:val="es-MX"/>
+        </w:rPr>
+        <w:t xml:space="preserve">l HashMap estático de la clase </w:t>
+      </w:r>
+      <w:r>
+        <w:rPr>
+          <w:rFonts w:ascii="Times New Roman" w:hAnsi="Times New Roman" w:cs="Times New Roman"/>
+          <w:lang w:val="es-MX"/>
+        </w:rPr>
+        <w:t>U</w:t>
+      </w:r>
+      <w:r>
+        <w:rPr>
+          <w:rFonts w:ascii="Times New Roman" w:hAnsi="Times New Roman" w:cs="Times New Roman"/>
+          <w:lang w:val="es-MX"/>
+        </w:rPr>
+        <w:t>suario</w:t>
+      </w:r>
+      <w:r>
+        <w:rPr>
+          <w:rFonts w:ascii="Times New Roman" w:hAnsi="Times New Roman" w:cs="Times New Roman"/>
+          <w:lang w:val="es-MX"/>
+        </w:rPr>
+        <w:t xml:space="preserve"> usando Usuario.agregarUsuario(Usuario)</w:t>
+      </w:r>
+      <w:r>
+        <w:rPr>
+          <w:rFonts w:ascii="Times New Roman" w:hAnsi="Times New Roman" w:cs="Times New Roman"/>
+          <w:lang w:val="es-MX"/>
+        </w:rPr>
+        <w:t>.</w:t>
+      </w:r>
+    </w:p>
+    <w:p>
+      <w:pPr>
+        <w:pStyle w:val="Prrafodelista"/>
+        <w:numPr>
+          <w:ilvl w:val="0"/>
+          <w:numId w:val="6"/>
+        </w:numPr>
+        <w:rPr>
+          <w:rFonts w:ascii="Times New Roman" w:hAnsi="Times New Roman" w:cs="Times New Roman"/>
+          <w:lang w:val="es-MX"/>
+        </w:rPr>
+      </w:pPr>
+      <w:r>
+        <w:rPr>
+          <w:rFonts w:ascii="Times New Roman" w:hAnsi="Times New Roman" w:cs="Times New Roman"/>
+          <w:lang w:val="es-MX"/>
+        </w:rPr>
+        <w:t>Guardar usando el método estático PersistenciaUsuario.</w:t>
+      </w:r>
+      <w:r>
+        <w:rPr>
+          <w:rFonts w:ascii="Times New Roman" w:hAnsi="Times New Roman" w:cs="Times New Roman"/>
+          <w:lang w:val="es-MX"/>
+        </w:rPr>
+        <w:t>salvar</w:t>
+      </w:r>
+      <w:r>
+        <w:rPr>
+          <w:rFonts w:ascii="Times New Roman" w:hAnsi="Times New Roman" w:cs="Times New Roman"/>
+          <w:lang w:val="es-MX"/>
+        </w:rPr>
+        <w:t>Usuario()</w:t>
+      </w:r>
+    </w:p>
+    <w:p>
+      <w:pPr>
+        <w:pStyle w:val="Prrafodelista"/>
+        <w:numPr>
+          <w:ilvl w:val="0"/>
+          <w:numId w:val="6"/>
+        </w:numPr>
+        <w:rPr>
+          <w:rFonts w:ascii="Times New Roman" w:hAnsi="Times New Roman" w:cs="Times New Roman"/>
+          <w:lang w:val="es-MX"/>
+        </w:rPr>
+      </w:pPr>
+      <w:r>
+        <w:rPr>
+          <w:rFonts w:ascii="Times New Roman" w:hAnsi="Times New Roman" w:cs="Times New Roman"/>
+          <w:lang w:val="es-MX"/>
+        </w:rPr>
+        <w:t>Mandar mensaje de confirmación</w:t>
+      </w:r>
+      <w:r>
+        <w:rPr>
+          <w:rFonts w:ascii="Times New Roman" w:hAnsi="Times New Roman" w:cs="Times New Roman"/>
+          <w:lang w:val="es-MX"/>
+        </w:rPr>
+        <w:t xml:space="preserve"> para notificar la finalización del proceso</w:t>
+      </w:r>
+      <w:r>
+        <w:rPr>
+          <w:rFonts w:ascii="Times New Roman" w:hAnsi="Times New Roman" w:cs="Times New Roman"/>
+          <w:lang w:val="es-MX"/>
+        </w:rPr>
+        <w:t>.</w:t>
+      </w:r>
+    </w:p>
+    <w:p>
+      <w:pPr>
+        <w:rPr>
+          <w:rFonts w:ascii="Times New Roman" w:hAnsi="Times New Roman" w:cs="Times New Roman"/>
+          <w:lang w:val="es-MX"/>
+        </w:rPr>
+      </w:pPr>
+      <w:r>
+        <w:rPr>
+          <w:rFonts w:ascii="Times New Roman" w:hAnsi="Times New Roman" w:cs="Times New Roman"/>
+          <w:lang w:val="es-MX"/>
+        </w:rPr>
+        <w:t>Caso 2: Usuario repetido:</w:t>
+      </w:r>
+    </w:p>
+    <w:p>
+      <w:pPr>
+        <w:pStyle w:val="Prrafodelista"/>
+        <w:numPr>
+          <w:ilvl w:val="0"/>
+          <w:numId w:val="7"/>
+        </w:numPr>
+        <w:rPr>
+          <w:rFonts w:ascii="Times New Roman" w:hAnsi="Times New Roman" w:cs="Times New Roman"/>
+          <w:lang w:val="es-MX"/>
+        </w:rPr>
+      </w:pPr>
+      <w:r>
+        <w:rPr>
+          <w:rFonts w:ascii="Times New Roman" w:hAnsi="Times New Roman" w:cs="Times New Roman"/>
+          <w:lang w:val="es-MX"/>
+        </w:rPr>
+        <w:t xml:space="preserve">Utilizar </w:t>
+      </w:r>
+      <w:r>
+        <w:rPr>
+          <w:rFonts w:ascii="Times New Roman" w:hAnsi="Times New Roman" w:cs="Times New Roman"/>
+          <w:lang w:val="es-MX"/>
+        </w:rPr>
+        <w:t xml:space="preserve">una excepción </w:t>
+      </w:r>
+      <w:r>
+        <w:rPr>
+          <w:rFonts w:ascii="Times New Roman" w:hAnsi="Times New Roman" w:cs="Times New Roman"/>
+          <w:lang w:val="es-MX"/>
+        </w:rPr>
+        <w:t>para notificar al usuario de</w:t>
+      </w:r>
+      <w:r>
+        <w:rPr>
+          <w:rFonts w:ascii="Times New Roman" w:hAnsi="Times New Roman" w:cs="Times New Roman"/>
+          <w:lang w:val="es-MX"/>
+        </w:rPr>
+        <w:t>l usuario repetido y pedir la creación de otro usuario.</w:t>
+      </w:r>
+    </w:p>
+    <w:p>
+      <w:pPr>
+        <w:pStyle w:val="Prrafodelista"/>
+        <w:numPr>
+          <w:ilvl w:val="0"/>
+          <w:numId w:val="7"/>
+        </w:numPr>
+        <w:rPr>
+          <w:rFonts w:ascii="Times New Roman" w:hAnsi="Times New Roman" w:cs="Times New Roman"/>
+          <w:lang w:val="es-MX"/>
+        </w:rPr>
+      </w:pPr>
+      <w:r>
+        <w:rPr>
+          <w:rFonts w:ascii="Times New Roman" w:hAnsi="Times New Roman" w:cs="Times New Roman"/>
+          <w:lang w:val="es-MX"/>
+        </w:rPr>
+        <w:t>Intentar la creación de usuario de nuevo</w:t>
+      </w:r>
+      <w:r>
+        <w:rPr>
+          <w:rFonts w:ascii="Times New Roman" w:hAnsi="Times New Roman" w:cs="Times New Roman"/>
+          <w:lang w:val="es-MX"/>
+        </w:rPr>
+        <w:t>.</w:t>
+      </w:r>
+    </w:p>
+    <w:p>
+      <w:pPr>
+        <w:ind w:left="360"/>
+        <w:rPr>
+          <w:rFonts w:ascii="Times New Roman" w:hAnsi="Times New Roman" w:cs="Times New Roman"/>
+          <w:lang w:val="es-MX"/>
+        </w:rPr>
+      </w:pPr>
     </w:p>
     <w:p>
       <w:pPr>
@@ -182,103 +439,457 @@
           <w:numId w:val="2"/>
         </w:numPr>
         <w:rPr>
-          <w:lang w:val="es-MX"/>
-        </w:rPr>
-      </w:pPr>
-      <w:r>
-        <w:rPr>
-          <w:rFonts w:ascii="Times New Roman" w:eastAsia="Aptos" w:hAnsi="Times New Roman" w:cs="Times New Roman"/>
+          <w:rFonts w:ascii="Times New Roman" w:hAnsi="Times New Roman" w:cs="Times New Roman"/>
+          <w:b/>
+          <w:bCs/>
+          <w:lang w:val="es-MX"/>
+        </w:rPr>
+      </w:pPr>
+      <w:r>
+        <w:rPr>
+          <w:rFonts w:ascii="Times New Roman" w:eastAsia="Aptos" w:hAnsi="Times New Roman" w:cs="Times New Roman"/>
+          <w:b/>
+          <w:bCs/>
         </w:rPr>
         <w:t>Autenticación de usuario</w:t>
       </w:r>
-    </w:p>
-    <w:p>
-      <w:pPr>
-        <w:rPr>
-          <w:lang w:val="es-MX"/>
-        </w:rPr>
-      </w:pPr>
-      <w:r>
-        <w:rPr>
-          <w:lang w:val="es-MX"/>
-        </w:rPr>
-        <w:t xml:space="preserve">Obtener </w:t>
-      </w:r>
-      <w:r>
-        <w:rPr>
+      <w:r>
+        <w:rPr>
+          <w:rFonts w:ascii="Times New Roman" w:eastAsia="Aptos" w:hAnsi="Times New Roman" w:cs="Times New Roman"/>
+          <w:b/>
+          <w:bCs/>
+        </w:rPr>
+        <w:t xml:space="preserve"> (Inicio de sesión)</w:t>
+      </w:r>
+    </w:p>
+    <w:p>
+      <w:pPr>
+        <w:rPr>
+          <w:rFonts w:ascii="Times New Roman" w:hAnsi="Times New Roman" w:cs="Times New Roman"/>
+          <w:lang w:val="es-MX"/>
+        </w:rPr>
+      </w:pPr>
+      <w:r>
+        <w:rPr>
+          <w:rFonts w:ascii="Times New Roman" w:hAnsi="Times New Roman" w:cs="Times New Roman"/>
+          <w:lang w:val="es-MX"/>
+        </w:rPr>
+        <w:t xml:space="preserve">En caso de que se inicie </w:t>
+      </w:r>
+      <w:r>
+        <w:rPr>
+          <w:rFonts w:ascii="Times New Roman" w:hAnsi="Times New Roman" w:cs="Times New Roman"/>
+          <w:lang w:val="es-MX"/>
+        </w:rPr>
+        <w:t xml:space="preserve">una nueva instancia de la aplicación, </w:t>
+      </w:r>
+      <w:r>
+        <w:rPr>
+          <w:rFonts w:ascii="Times New Roman" w:hAnsi="Times New Roman" w:cs="Times New Roman"/>
+          <w:lang w:val="es-MX"/>
+        </w:rPr>
+        <w:t xml:space="preserve">cargar los usuarios </w:t>
+      </w:r>
+      <w:r>
+        <w:rPr>
+          <w:rFonts w:ascii="Times New Roman" w:hAnsi="Times New Roman" w:cs="Times New Roman"/>
           <w:lang w:val="es-MX"/>
         </w:rPr>
         <w:t xml:space="preserve">a partir de la persistencia </w:t>
       </w:r>
       <w:r>
         <w:rPr>
+          <w:rFonts w:ascii="Times New Roman" w:hAnsi="Times New Roman" w:cs="Times New Roman"/>
           <w:lang w:val="es-MX"/>
         </w:rPr>
         <w:t>los usuarios anteriormente creados</w:t>
       </w:r>
-    </w:p>
-    <w:p>
-      <w:pPr>
-        <w:rPr>
-          <w:lang w:val="es-MX"/>
-        </w:rPr>
-      </w:pPr>
-      <w:r>
-        <w:rPr>
+      <w:r>
+        <w:rPr>
+          <w:rFonts w:ascii="Times New Roman" w:hAnsi="Times New Roman" w:cs="Times New Roman"/>
+          <w:lang w:val="es-MX"/>
+        </w:rPr>
+        <w:t xml:space="preserve"> (Persistencia.</w:t>
+      </w:r>
+      <w:r>
+        <w:rPr>
+          <w:rFonts w:ascii="Times New Roman" w:hAnsi="Times New Roman" w:cs="Times New Roman"/>
+          <w:lang w:val="es-MX"/>
+        </w:rPr>
+        <w:t>cargarUsuario())</w:t>
+      </w:r>
+    </w:p>
+    <w:p>
+      <w:pPr>
+        <w:rPr>
+          <w:rFonts w:ascii="Times New Roman" w:hAnsi="Times New Roman" w:cs="Times New Roman"/>
+          <w:lang w:val="es-MX"/>
+        </w:rPr>
+      </w:pPr>
+      <w:r>
+        <w:rPr>
+          <w:rFonts w:ascii="Times New Roman" w:hAnsi="Times New Roman" w:cs="Times New Roman"/>
           <w:lang w:val="es-MX"/>
         </w:rPr>
         <w:t>Pedir el usuario y la contraseña</w:t>
       </w:r>
       <w:r>
         <w:rPr>
-          <w:lang w:val="es-MX"/>
-        </w:rPr>
-        <w:t xml:space="preserve"> – LPRS.pedirUsuario – LPRS.pedirContrasena</w:t>
-      </w:r>
-    </w:p>
-    <w:p>
-      <w:pPr>
-        <w:rPr>
-          <w:lang w:val="es-MX"/>
-        </w:rPr>
-      </w:pPr>
-      <w:r>
-        <w:rPr>
-          <w:lang w:val="es-MX"/>
-        </w:rPr>
-        <w:t>Contrastar contra el hasmap estático el usuario y contraseña ingresada</w:t>
-      </w:r>
-      <w:r>
-        <w:rPr>
+          <w:rFonts w:ascii="Times New Roman" w:hAnsi="Times New Roman" w:cs="Times New Roman"/>
           <w:lang w:val="es-MX"/>
         </w:rPr>
         <w:t xml:space="preserve"> </w:t>
       </w:r>
-    </w:p>
-    <w:p>
-      <w:pPr>
-        <w:rPr>
-          <w:lang w:val="es-MX"/>
-        </w:rPr>
-      </w:pPr>
-      <w:r>
-        <w:rPr>
-          <w:lang w:val="es-MX"/>
-        </w:rPr>
-        <w:t>Si es correcto, dejar pasar</w:t>
-      </w:r>
-      <w:r>
-        <w:rPr>
-          <w:lang w:val="es-MX"/>
-        </w:rPr>
-        <w:t xml:space="preserve"> </w:t>
-      </w:r>
-      <w:r>
-        <w:rPr>
-          <w:lang w:val="es-MX"/>
-        </w:rPr>
-        <w:t xml:space="preserve">Sino, lanzar excepción </w:t>
-      </w:r>
+      <w:r>
+        <w:rPr>
+          <w:rFonts w:ascii="Times New Roman" w:hAnsi="Times New Roman" w:cs="Times New Roman"/>
+          <w:lang w:val="es-MX"/>
+        </w:rPr>
+        <w:t>al usuario</w:t>
+      </w:r>
+      <w:r>
+        <w:rPr>
+          <w:rFonts w:ascii="Times New Roman" w:hAnsi="Times New Roman" w:cs="Times New Roman"/>
+          <w:lang w:val="es-MX"/>
+        </w:rPr>
+        <w:t xml:space="preserve"> por medio de la consola.</w:t>
+      </w:r>
+    </w:p>
+    <w:p>
+      <w:pPr>
+        <w:rPr>
+          <w:rFonts w:ascii="Times New Roman" w:hAnsi="Times New Roman" w:cs="Times New Roman"/>
+          <w:lang w:val="es-MX"/>
+        </w:rPr>
+      </w:pPr>
+      <w:r>
+        <w:rPr>
+          <w:rFonts w:ascii="Times New Roman" w:hAnsi="Times New Roman" w:cs="Times New Roman"/>
+          <w:lang w:val="es-MX"/>
+        </w:rPr>
+        <w:t xml:space="preserve">Usar </w:t>
+      </w:r>
+      <w:r>
+        <w:rPr>
+          <w:rFonts w:ascii="Times New Roman" w:hAnsi="Times New Roman" w:cs="Times New Roman"/>
+          <w:lang w:val="es-MX"/>
+        </w:rPr>
+        <w:t xml:space="preserve">el método estático </w:t>
+      </w:r>
+      <w:r>
+        <w:rPr>
+          <w:rFonts w:ascii="Times New Roman" w:hAnsi="Times New Roman" w:cs="Times New Roman"/>
+          <w:lang w:val="es-MX"/>
+        </w:rPr>
+        <w:t>Usuario.</w:t>
+      </w:r>
+      <w:r>
+        <w:rPr>
+          <w:rFonts w:ascii="Times New Roman" w:hAnsi="Times New Roman" w:cs="Times New Roman"/>
+          <w:lang w:val="es-MX"/>
+        </w:rPr>
+        <w:t xml:space="preserve">iniciarSesion(String Usuario, String Contrasenia) para verificar la </w:t>
+      </w:r>
+      <w:r>
+        <w:rPr>
+          <w:rFonts w:ascii="Times New Roman" w:hAnsi="Times New Roman" w:cs="Times New Roman"/>
+          <w:lang w:val="es-MX"/>
+        </w:rPr>
+        <w:t xml:space="preserve">existencia del usuario y </w:t>
+      </w:r>
+      <w:r>
+        <w:rPr>
+          <w:rFonts w:ascii="Times New Roman" w:hAnsi="Times New Roman" w:cs="Times New Roman"/>
+          <w:lang w:val="es-MX"/>
+        </w:rPr>
+        <w:t xml:space="preserve">que la contraseña sea </w:t>
+      </w:r>
+      <w:r>
+        <w:rPr>
+          <w:rFonts w:ascii="Times New Roman" w:hAnsi="Times New Roman" w:cs="Times New Roman"/>
+          <w:lang w:val="es-MX"/>
+        </w:rPr>
+        <w:t>válida</w:t>
+      </w:r>
+      <w:r>
+        <w:rPr>
+          <w:rFonts w:ascii="Times New Roman" w:hAnsi="Times New Roman" w:cs="Times New Roman"/>
+          <w:lang w:val="es-MX"/>
+        </w:rPr>
+        <w:t>.</w:t>
+      </w:r>
+    </w:p>
+    <w:p>
+      <w:pPr>
+        <w:rPr>
+          <w:rFonts w:ascii="Times New Roman" w:hAnsi="Times New Roman" w:cs="Times New Roman"/>
+          <w:lang w:val="es-MX"/>
+        </w:rPr>
+      </w:pPr>
+      <w:r>
+        <w:rPr>
+          <w:rFonts w:ascii="Times New Roman" w:hAnsi="Times New Roman" w:cs="Times New Roman"/>
+          <w:lang w:val="es-MX"/>
+        </w:rPr>
+        <w:t>Caso 1: Usuario no encontrado</w:t>
+      </w:r>
+      <w:r>
+        <w:rPr>
+          <w:rFonts w:ascii="Times New Roman" w:hAnsi="Times New Roman" w:cs="Times New Roman"/>
+          <w:lang w:val="es-MX"/>
+        </w:rPr>
+        <w:t xml:space="preserve"> en el sistema</w:t>
+      </w:r>
+    </w:p>
+    <w:p>
+      <w:pPr>
+        <w:pStyle w:val="Prrafodelista"/>
+        <w:numPr>
+          <w:ilvl w:val="0"/>
+          <w:numId w:val="10"/>
+        </w:numPr>
+        <w:rPr>
+          <w:rFonts w:ascii="Times New Roman" w:hAnsi="Times New Roman" w:cs="Times New Roman"/>
+          <w:lang w:val="es-MX"/>
+        </w:rPr>
+      </w:pPr>
+      <w:r>
+        <w:rPr>
+          <w:rFonts w:ascii="Times New Roman" w:hAnsi="Times New Roman" w:cs="Times New Roman"/>
+          <w:lang w:val="es-MX"/>
+        </w:rPr>
+        <w:t xml:space="preserve">Utilizar una excepción </w:t>
+      </w:r>
+      <w:r>
+        <w:rPr>
+          <w:rFonts w:ascii="Times New Roman" w:hAnsi="Times New Roman" w:cs="Times New Roman"/>
+          <w:lang w:val="es-MX"/>
+        </w:rPr>
+        <w:t xml:space="preserve">notificando al usuario que el nombre de usuario ingresado no se ha encontrado en el sistema </w:t>
+      </w:r>
+    </w:p>
+    <w:p>
+      <w:pPr>
+        <w:pStyle w:val="Prrafodelista"/>
+        <w:numPr>
+          <w:ilvl w:val="0"/>
+          <w:numId w:val="10"/>
+        </w:numPr>
+        <w:rPr>
+          <w:rFonts w:ascii="Times New Roman" w:hAnsi="Times New Roman" w:cs="Times New Roman"/>
+          <w:lang w:val="es-MX"/>
+        </w:rPr>
+      </w:pPr>
+      <w:r>
+        <w:rPr>
+          <w:rFonts w:ascii="Times New Roman" w:hAnsi="Times New Roman" w:cs="Times New Roman"/>
+          <w:lang w:val="es-MX"/>
+        </w:rPr>
+        <w:t>Dar la opción de reintentar</w:t>
+      </w:r>
+    </w:p>
+    <w:p>
+      <w:pPr>
+        <w:rPr>
+          <w:rFonts w:ascii="Times New Roman" w:hAnsi="Times New Roman" w:cs="Times New Roman"/>
+          <w:lang w:val="es-MX"/>
+        </w:rPr>
+      </w:pPr>
+      <w:r>
+        <w:rPr>
+          <w:rFonts w:ascii="Times New Roman" w:hAnsi="Times New Roman" w:cs="Times New Roman"/>
+          <w:lang w:val="es-MX"/>
+        </w:rPr>
+        <w:t>Caso 2: Usuario encontrado, contraseña incorrecta</w:t>
+      </w:r>
+      <w:r>
+        <w:rPr>
+          <w:rFonts w:ascii="Times New Roman" w:hAnsi="Times New Roman" w:cs="Times New Roman"/>
+          <w:lang w:val="es-MX"/>
+        </w:rPr>
+        <w:t>:</w:t>
+      </w:r>
+    </w:p>
+    <w:p>
+      <w:pPr>
+        <w:pStyle w:val="Prrafodelista"/>
+        <w:numPr>
+          <w:ilvl w:val="0"/>
+          <w:numId w:val="10"/>
+        </w:numPr>
+        <w:rPr>
+          <w:rFonts w:ascii="Times New Roman" w:hAnsi="Times New Roman" w:cs="Times New Roman"/>
+          <w:lang w:val="es-MX"/>
+        </w:rPr>
+      </w:pPr>
+      <w:r>
+        <w:rPr>
+          <w:rFonts w:ascii="Times New Roman" w:hAnsi="Times New Roman" w:cs="Times New Roman"/>
+          <w:lang w:val="es-MX"/>
+        </w:rPr>
+        <w:t>Utilizar una excepción notificando al usuario que</w:t>
+      </w:r>
+      <w:r>
+        <w:rPr>
+          <w:rFonts w:ascii="Times New Roman" w:hAnsi="Times New Roman" w:cs="Times New Roman"/>
+          <w:lang w:val="es-MX"/>
+        </w:rPr>
+        <w:t xml:space="preserve"> la contraseña</w:t>
+      </w:r>
+      <w:r>
+        <w:rPr>
+          <w:rFonts w:ascii="Times New Roman" w:hAnsi="Times New Roman" w:cs="Times New Roman"/>
+          <w:lang w:val="es-MX"/>
+        </w:rPr>
+        <w:t xml:space="preserve"> ingresad</w:t>
+      </w:r>
+      <w:r>
+        <w:rPr>
+          <w:rFonts w:ascii="Times New Roman" w:hAnsi="Times New Roman" w:cs="Times New Roman"/>
+          <w:lang w:val="es-MX"/>
+        </w:rPr>
+        <w:t>a</w:t>
+      </w:r>
+      <w:r>
+        <w:rPr>
+          <w:rFonts w:ascii="Times New Roman" w:hAnsi="Times New Roman" w:cs="Times New Roman"/>
+          <w:lang w:val="es-MX"/>
+        </w:rPr>
+        <w:t xml:space="preserve"> no se ha encontrado en el sistema </w:t>
+      </w:r>
+    </w:p>
+    <w:p>
+      <w:pPr>
+        <w:pStyle w:val="Prrafodelista"/>
+        <w:numPr>
+          <w:ilvl w:val="0"/>
+          <w:numId w:val="10"/>
+        </w:numPr>
+        <w:rPr>
+          <w:rFonts w:ascii="Times New Roman" w:hAnsi="Times New Roman" w:cs="Times New Roman"/>
+          <w:lang w:val="es-MX"/>
+        </w:rPr>
+      </w:pPr>
+      <w:r>
+        <w:rPr>
+          <w:rFonts w:ascii="Times New Roman" w:hAnsi="Times New Roman" w:cs="Times New Roman"/>
+          <w:lang w:val="es-MX"/>
+        </w:rPr>
+        <w:t>Dar la opción de reintentar</w:t>
+      </w:r>
+    </w:p>
+    <w:p>
+      <w:pPr>
+        <w:rPr>
+          <w:rFonts w:ascii="Times New Roman" w:hAnsi="Times New Roman" w:cs="Times New Roman"/>
+          <w:lang w:val="es-MX"/>
+        </w:rPr>
+      </w:pPr>
+      <w:r>
+        <w:rPr>
+          <w:rFonts w:ascii="Times New Roman" w:hAnsi="Times New Roman" w:cs="Times New Roman"/>
+          <w:lang w:val="es-MX"/>
+        </w:rPr>
+        <w:lastRenderedPageBreak/>
+        <w:t xml:space="preserve">Caso 3: Usuario </w:t>
+      </w:r>
+      <w:r>
+        <w:rPr>
+          <w:rFonts w:ascii="Times New Roman" w:hAnsi="Times New Roman" w:cs="Times New Roman"/>
+          <w:lang w:val="es-MX"/>
+        </w:rPr>
+        <w:t>encontrado, contraseña correcta:</w:t>
+      </w:r>
+    </w:p>
+    <w:p>
+      <w:pPr>
+        <w:pStyle w:val="Prrafodelista"/>
+        <w:numPr>
+          <w:ilvl w:val="0"/>
+          <w:numId w:val="11"/>
+        </w:numPr>
+        <w:rPr>
+          <w:rFonts w:ascii="Times New Roman" w:hAnsi="Times New Roman" w:cs="Times New Roman"/>
+          <w:lang w:val="es-MX"/>
+        </w:rPr>
+      </w:pPr>
+      <w:r>
+        <w:rPr>
+          <w:rFonts w:ascii="Times New Roman" w:hAnsi="Times New Roman" w:cs="Times New Roman"/>
+          <w:lang w:val="es-MX"/>
+        </w:rPr>
+        <w:t xml:space="preserve">Enviar un mensaje de </w:t>
+      </w:r>
+      <w:r>
+        <w:rPr>
+          <w:rFonts w:ascii="Times New Roman" w:hAnsi="Times New Roman" w:cs="Times New Roman"/>
+          <w:lang w:val="es-MX"/>
+        </w:rPr>
+        <w:t xml:space="preserve">confirmación </w:t>
+      </w:r>
+      <w:r>
+        <w:rPr>
+          <w:rFonts w:ascii="Times New Roman" w:hAnsi="Times New Roman" w:cs="Times New Roman"/>
+          <w:lang w:val="es-MX"/>
+        </w:rPr>
+        <w:t xml:space="preserve">al usuario </w:t>
+      </w:r>
+      <w:r>
+        <w:rPr>
+          <w:rFonts w:ascii="Times New Roman" w:hAnsi="Times New Roman" w:cs="Times New Roman"/>
+          <w:lang w:val="es-MX"/>
+        </w:rPr>
+        <w:t>de un inicio de sesión correcto</w:t>
+      </w:r>
+      <w:r>
+        <w:rPr>
+          <w:rFonts w:ascii="Times New Roman" w:hAnsi="Times New Roman" w:cs="Times New Roman"/>
+          <w:lang w:val="es-MX"/>
+        </w:rPr>
+        <w:t>.</w:t>
+      </w:r>
+    </w:p>
+    <w:p>
+      <w:pPr>
+        <w:pStyle w:val="Prrafodelista"/>
+        <w:numPr>
+          <w:ilvl w:val="0"/>
+          <w:numId w:val="11"/>
+        </w:numPr>
+        <w:rPr>
+          <w:rFonts w:ascii="Times New Roman" w:hAnsi="Times New Roman" w:cs="Times New Roman"/>
+          <w:lang w:val="es-MX"/>
+        </w:rPr>
+      </w:pPr>
+      <w:r>
+        <w:rPr>
+          <w:rFonts w:ascii="Times New Roman" w:hAnsi="Times New Roman" w:cs="Times New Roman"/>
+          <w:lang w:val="es-MX"/>
+        </w:rPr>
+        <w:t xml:space="preserve">Asignar la consola </w:t>
+      </w:r>
+      <w:r>
+        <w:rPr>
+          <w:rFonts w:ascii="Times New Roman" w:hAnsi="Times New Roman" w:cs="Times New Roman"/>
+          <w:lang w:val="es-MX"/>
+        </w:rPr>
+        <w:t xml:space="preserve">que corresponde al tipo </w:t>
+      </w:r>
+      <w:r>
+        <w:rPr>
+          <w:rFonts w:ascii="Times New Roman" w:hAnsi="Times New Roman" w:cs="Times New Roman"/>
+          <w:lang w:val="es-MX"/>
+        </w:rPr>
+        <w:t xml:space="preserve">de usuario </w:t>
+      </w:r>
+    </w:p>
+    <w:p>
+      <w:pPr>
+        <w:rPr>
+          <w:rFonts w:ascii="Times New Roman" w:hAnsi="Times New Roman" w:cs="Times New Roman"/>
+          <w:lang w:val="es-MX"/>
+        </w:rPr>
+      </w:pPr>
     </w:p>
     <w:p>
       <w:pPr>
@@ -290,11 +901,15 @@
         <w:spacing w:line="276" w:lineRule="auto"/>
         <w:rPr>
           <w:rFonts w:ascii="Times New Roman" w:eastAsia="Aptos" w:hAnsi="Times New Roman" w:cs="Times New Roman"/>
-        </w:rPr>
-      </w:pPr>
-      <w:r>
-        <w:rPr>
-          <w:rFonts w:ascii="Times New Roman" w:eastAsia="Aptos" w:hAnsi="Times New Roman" w:cs="Times New Roman"/>
+          <w:b/>
+          <w:bCs/>
+        </w:rPr>
+      </w:pPr>
+      <w:r>
+        <w:rPr>
+          <w:rFonts w:ascii="Times New Roman" w:eastAsia="Aptos" w:hAnsi="Times New Roman" w:cs="Times New Roman"/>
+          <w:b/>
+          <w:bCs/>
         </w:rPr>
         <w:t>Creación de un learning path por parte de un profesor</w:t>
       </w:r>
@@ -312,6 +927,12 @@
         </w:rPr>
         <w:t xml:space="preserve">Hacer autenticación </w:t>
       </w:r>
+      <w:r>
+        <w:rPr>
+          <w:rFonts w:ascii="Times New Roman" w:eastAsia="Aptos" w:hAnsi="Times New Roman" w:cs="Times New Roman"/>
+        </w:rPr>
+        <w:t>de usuario dado un usuario y contraseña (Referir a Requerimiento 2)</w:t>
+      </w:r>
     </w:p>
     <w:p>
       <w:pPr>
@@ -324,13 +945,65 @@
         <w:rPr>
           <w:rFonts w:ascii="Times New Roman" w:eastAsia="Aptos" w:hAnsi="Times New Roman" w:cs="Times New Roman"/>
         </w:rPr>
+        <w:t xml:space="preserve">Verificar el tipo de usuario sea profesor, si lo es, mostrar la consola de profesor </w:t>
+      </w:r>
+    </w:p>
+    <w:p>
+      <w:pPr>
+        <w:spacing w:line="276" w:lineRule="auto"/>
+        <w:rPr>
+          <w:rFonts w:ascii="Times New Roman" w:eastAsia="Aptos" w:hAnsi="Times New Roman" w:cs="Times New Roman"/>
+        </w:rPr>
+      </w:pPr>
+      <w:r>
+        <w:rPr>
+          <w:rFonts w:ascii="Times New Roman" w:eastAsia="Aptos" w:hAnsi="Times New Roman" w:cs="Times New Roman"/>
+        </w:rPr>
+        <w:t xml:space="preserve">Pedirle al profesor </w:t>
+      </w:r>
+      <w:r>
+        <w:rPr>
+          <w:rFonts w:ascii="Times New Roman" w:eastAsia="Aptos" w:hAnsi="Times New Roman" w:cs="Times New Roman"/>
+        </w:rPr>
+        <w:t xml:space="preserve">el titulo, descripción, </w:t>
+      </w:r>
+      <w:r>
+        <w:rPr>
+          <w:rFonts w:ascii="Times New Roman" w:eastAsia="Aptos" w:hAnsi="Times New Roman" w:cs="Times New Roman"/>
+        </w:rPr>
+        <w:t xml:space="preserve">Nivel de dificultad, </w:t>
+      </w:r>
+      <w:r>
+        <w:rPr>
+          <w:rFonts w:ascii="Times New Roman" w:eastAsia="Aptos" w:hAnsi="Times New Roman" w:cs="Times New Roman"/>
+        </w:rPr>
+        <w:t>objetivos</w:t>
+      </w:r>
+    </w:p>
+    <w:p>
+      <w:pPr>
+        <w:spacing w:line="276" w:lineRule="auto"/>
+        <w:rPr>
+          <w:rFonts w:ascii="Times New Roman" w:eastAsia="Aptos" w:hAnsi="Times New Roman" w:cs="Times New Roman"/>
+        </w:rPr>
+      </w:pPr>
+      <w:r>
+        <w:rPr>
+          <w:rFonts w:ascii="Times New Roman" w:eastAsia="Aptos" w:hAnsi="Times New Roman" w:cs="Times New Roman"/>
+        </w:rPr>
         <w:t xml:space="preserve">Usar </w:t>
       </w:r>
       <w:r>
         <w:rPr>
           <w:rFonts w:ascii="Times New Roman" w:eastAsia="Aptos" w:hAnsi="Times New Roman" w:cs="Times New Roman"/>
         </w:rPr>
-        <w:t>Profesor.crearLearningPath</w:t>
+        <w:t>p</w:t>
+      </w:r>
+      <w:r>
+        <w:rPr>
+          <w:rFonts w:ascii="Times New Roman" w:eastAsia="Aptos" w:hAnsi="Times New Roman" w:cs="Times New Roman"/>
+        </w:rPr>
+        <w:t>rofesor.crearLearningPath</w:t>
       </w:r>
       <w:r>
         <w:rPr>
@@ -352,6 +1025,321 @@
         </w:rPr>
         <w:t xml:space="preserve">Se agrega </w:t>
       </w:r>
+    </w:p>
+    <w:p>
+      <w:pPr>
+        <w:pStyle w:val="Prrafodelista"/>
+        <w:numPr>
+          <w:ilvl w:val="0"/>
+          <w:numId w:val="2"/>
+        </w:numPr>
+        <w:spacing w:line="276" w:lineRule="auto"/>
+        <w:rPr>
+          <w:rFonts w:ascii="Times New Roman" w:eastAsia="Aptos" w:hAnsi="Times New Roman" w:cs="Times New Roman"/>
+        </w:rPr>
+      </w:pPr>
+      <w:r>
+        <w:rPr>
+          <w:rFonts w:ascii="Times New Roman" w:eastAsia="Aptos" w:hAnsi="Times New Roman" w:cs="Times New Roman"/>
+        </w:rPr>
+        <w:t>L</w:t>
+      </w:r>
+    </w:p>
+    <w:p>
+      <w:pPr>
+        <w:spacing w:line="276" w:lineRule="auto"/>
+        <w:rPr>
+          <w:rFonts w:ascii="Times New Roman" w:eastAsia="Aptos" w:hAnsi="Times New Roman" w:cs="Times New Roman"/>
+        </w:rPr>
+      </w:pPr>
+    </w:p>
+    <w:p>
+      <w:pPr>
+        <w:spacing w:line="276" w:lineRule="auto"/>
+        <w:rPr>
+          <w:rFonts w:ascii="Times New Roman" w:eastAsia="Aptos" w:hAnsi="Times New Roman" w:cs="Times New Roman"/>
+        </w:rPr>
+      </w:pPr>
+      <w:r>
+        <w:rPr>
+          <w:rFonts w:ascii="Times New Roman" w:eastAsia="Aptos" w:hAnsi="Times New Roman" w:cs="Times New Roman"/>
+        </w:rPr>
+        <w:t xml:space="preserve">LISTA: </w:t>
+      </w:r>
+    </w:p>
+    <w:p>
+      <w:pPr>
+        <w:pStyle w:val="Prrafodelista"/>
+        <w:numPr>
+          <w:ilvl w:val="0"/>
+          <w:numId w:val="5"/>
+        </w:numPr>
+        <w:spacing w:line="276" w:lineRule="auto"/>
+        <w:rPr>
+          <w:rFonts w:ascii="Times New Roman" w:eastAsia="Aptos" w:hAnsi="Times New Roman" w:cs="Times New Roman"/>
+        </w:rPr>
+      </w:pPr>
+      <w:r>
+        <w:rPr>
+          <w:rFonts w:ascii="Times New Roman" w:eastAsia="Aptos" w:hAnsi="Times New Roman" w:cs="Times New Roman"/>
+        </w:rPr>
+        <w:t>Crear y agregar actividades a un learning path</w:t>
+      </w:r>
+    </w:p>
+    <w:p>
+      <w:pPr>
+        <w:pStyle w:val="Prrafodelista"/>
+        <w:numPr>
+          <w:ilvl w:val="0"/>
+          <w:numId w:val="5"/>
+        </w:numPr>
+        <w:spacing w:line="276" w:lineRule="auto"/>
+        <w:rPr>
+          <w:rFonts w:ascii="Times New Roman" w:eastAsia="Aptos" w:hAnsi="Times New Roman" w:cs="Times New Roman"/>
+        </w:rPr>
+      </w:pPr>
+      <w:r>
+        <w:rPr>
+          <w:rFonts w:ascii="Times New Roman" w:eastAsia="Aptos" w:hAnsi="Times New Roman" w:cs="Times New Roman"/>
+        </w:rPr>
+        <w:t>Edición de un learning path</w:t>
+      </w:r>
+    </w:p>
+    <w:p>
+      <w:pPr>
+        <w:pStyle w:val="Prrafodelista"/>
+        <w:numPr>
+          <w:ilvl w:val="0"/>
+          <w:numId w:val="5"/>
+        </w:numPr>
+        <w:spacing w:line="276" w:lineRule="auto"/>
+        <w:rPr>
+          <w:rFonts w:ascii="Times New Roman" w:eastAsia="Aptos" w:hAnsi="Times New Roman" w:cs="Times New Roman"/>
+        </w:rPr>
+      </w:pPr>
+      <w:r>
+        <w:rPr>
+          <w:rFonts w:ascii="Times New Roman" w:eastAsia="Aptos" w:hAnsi="Times New Roman" w:cs="Times New Roman"/>
+        </w:rPr>
+        <w:t>Calificación de una actividad</w:t>
+      </w:r>
+    </w:p>
+    <w:p>
+      <w:pPr>
+        <w:pStyle w:val="Prrafodelista"/>
+        <w:numPr>
+          <w:ilvl w:val="0"/>
+          <w:numId w:val="5"/>
+        </w:numPr>
+        <w:spacing w:line="276" w:lineRule="auto"/>
+        <w:rPr>
+          <w:rFonts w:ascii="Times New Roman" w:eastAsia="Aptos" w:hAnsi="Times New Roman" w:cs="Times New Roman"/>
+        </w:rPr>
+      </w:pPr>
+      <w:r>
+        <w:rPr>
+          <w:rFonts w:ascii="Times New Roman" w:eastAsia="Aptos" w:hAnsi="Times New Roman" w:cs="Times New Roman"/>
+        </w:rPr>
+        <w:t>Clonar un learning path</w:t>
+      </w:r>
+    </w:p>
+    <w:p>
+      <w:pPr>
+        <w:pStyle w:val="Prrafodelista"/>
+        <w:numPr>
+          <w:ilvl w:val="0"/>
+          <w:numId w:val="5"/>
+        </w:numPr>
+        <w:spacing w:line="276" w:lineRule="auto"/>
+        <w:rPr>
+          <w:rFonts w:ascii="Times New Roman" w:eastAsia="Aptos" w:hAnsi="Times New Roman" w:cs="Times New Roman"/>
+        </w:rPr>
+      </w:pPr>
+      <w:r>
+        <w:rPr>
+          <w:rFonts w:ascii="Times New Roman" w:eastAsia="Aptos" w:hAnsi="Times New Roman" w:cs="Times New Roman"/>
+        </w:rPr>
+        <w:t>Reseñar y calificar una actividad como profesor</w:t>
+      </w:r>
+    </w:p>
+    <w:p>
+      <w:pPr>
+        <w:pStyle w:val="Prrafodelista"/>
+        <w:numPr>
+          <w:ilvl w:val="0"/>
+          <w:numId w:val="5"/>
+        </w:numPr>
+        <w:spacing w:line="276" w:lineRule="auto"/>
+        <w:rPr>
+          <w:rFonts w:ascii="Times New Roman" w:eastAsia="Aptos" w:hAnsi="Times New Roman" w:cs="Times New Roman"/>
+        </w:rPr>
+      </w:pPr>
+      <w:r>
+        <w:rPr>
+          <w:rFonts w:ascii="Times New Roman" w:eastAsia="Aptos" w:hAnsi="Times New Roman" w:cs="Times New Roman"/>
+        </w:rPr>
+        <w:t>Consultar el avance de un estudiante dentro del learning path</w:t>
+      </w:r>
+    </w:p>
+    <w:p>
+      <w:pPr>
+        <w:pStyle w:val="Prrafodelista"/>
+        <w:numPr>
+          <w:ilvl w:val="0"/>
+          <w:numId w:val="5"/>
+        </w:numPr>
+        <w:spacing w:line="276" w:lineRule="auto"/>
+        <w:rPr>
+          <w:rFonts w:ascii="Times New Roman" w:eastAsia="Aptos" w:hAnsi="Times New Roman" w:cs="Times New Roman"/>
+        </w:rPr>
+      </w:pPr>
+      <w:r>
+        <w:rPr>
+          <w:rFonts w:ascii="Times New Roman" w:eastAsia="Aptos" w:hAnsi="Times New Roman" w:cs="Times New Roman"/>
+        </w:rPr>
+        <w:t>Inscripción a un learning path</w:t>
+      </w:r>
+    </w:p>
+    <w:p>
+      <w:pPr>
+        <w:pStyle w:val="Prrafodelista"/>
+        <w:numPr>
+          <w:ilvl w:val="0"/>
+          <w:numId w:val="5"/>
+        </w:numPr>
+        <w:spacing w:line="276" w:lineRule="auto"/>
+        <w:rPr>
+          <w:rFonts w:ascii="Times New Roman" w:eastAsia="Aptos" w:hAnsi="Times New Roman" w:cs="Times New Roman"/>
+        </w:rPr>
+      </w:pPr>
+      <w:r>
+        <w:rPr>
+          <w:rFonts w:ascii="Times New Roman" w:eastAsia="Aptos" w:hAnsi="Times New Roman" w:cs="Times New Roman"/>
+        </w:rPr>
+        <w:t>Reseñar y calificar una actividad como estudiante</w:t>
+      </w:r>
+    </w:p>
+    <w:p>
+      <w:pPr>
+        <w:pStyle w:val="Prrafodelista"/>
+        <w:numPr>
+          <w:ilvl w:val="0"/>
+          <w:numId w:val="5"/>
+        </w:numPr>
+        <w:spacing w:line="276" w:lineRule="auto"/>
+        <w:rPr>
+          <w:rFonts w:ascii="Times New Roman" w:eastAsia="Aptos" w:hAnsi="Times New Roman" w:cs="Times New Roman"/>
+        </w:rPr>
+      </w:pPr>
+      <w:r>
+        <w:rPr>
+          <w:rFonts w:ascii="Times New Roman" w:eastAsia="Aptos" w:hAnsi="Times New Roman" w:cs="Times New Roman"/>
+        </w:rPr>
+        <w:t>Visualización de avances por parte de estudiante</w:t>
+      </w:r>
+    </w:p>
+    <w:p>
+      <w:pPr>
+        <w:pStyle w:val="Prrafodelista"/>
+        <w:numPr>
+          <w:ilvl w:val="0"/>
+          <w:numId w:val="5"/>
+        </w:numPr>
+        <w:spacing w:line="276" w:lineRule="auto"/>
+        <w:rPr>
+          <w:rFonts w:ascii="Times New Roman" w:eastAsia="Aptos" w:hAnsi="Times New Roman" w:cs="Times New Roman"/>
+        </w:rPr>
+      </w:pPr>
+      <w:r>
+        <w:rPr>
+          <w:rFonts w:ascii="Times New Roman" w:eastAsia="Aptos" w:hAnsi="Times New Roman" w:cs="Times New Roman"/>
+        </w:rPr>
+        <w:t>Revisar un recurso educativo</w:t>
+      </w:r>
+    </w:p>
+    <w:p>
+      <w:pPr>
+        <w:pStyle w:val="Prrafodelista"/>
+        <w:numPr>
+          <w:ilvl w:val="0"/>
+          <w:numId w:val="5"/>
+        </w:numPr>
+        <w:spacing w:line="276" w:lineRule="auto"/>
+        <w:rPr>
+          <w:rFonts w:ascii="Times New Roman" w:eastAsia="Aptos" w:hAnsi="Times New Roman" w:cs="Times New Roman"/>
+        </w:rPr>
+      </w:pPr>
+      <w:r>
+        <w:rPr>
+          <w:rFonts w:ascii="Times New Roman" w:eastAsia="Aptos" w:hAnsi="Times New Roman" w:cs="Times New Roman"/>
+        </w:rPr>
+        <w:t>Realizar una tarea</w:t>
+      </w:r>
+    </w:p>
+    <w:p>
+      <w:pPr>
+        <w:pStyle w:val="Prrafodelista"/>
+        <w:numPr>
+          <w:ilvl w:val="0"/>
+          <w:numId w:val="5"/>
+        </w:numPr>
+        <w:spacing w:line="276" w:lineRule="auto"/>
+        <w:rPr>
+          <w:rFonts w:ascii="Times New Roman" w:eastAsia="Aptos" w:hAnsi="Times New Roman" w:cs="Times New Roman"/>
+        </w:rPr>
+      </w:pPr>
+      <w:r>
+        <w:rPr>
+          <w:rFonts w:ascii="Times New Roman" w:eastAsia="Aptos" w:hAnsi="Times New Roman" w:cs="Times New Roman"/>
+        </w:rPr>
+        <w:t>Realizar un quiz</w:t>
+      </w:r>
+    </w:p>
+    <w:p>
+      <w:pPr>
+        <w:pStyle w:val="Prrafodelista"/>
+        <w:numPr>
+          <w:ilvl w:val="0"/>
+          <w:numId w:val="5"/>
+        </w:numPr>
+        <w:spacing w:line="276" w:lineRule="auto"/>
+        <w:rPr>
+          <w:rFonts w:ascii="Times New Roman" w:eastAsia="Aptos" w:hAnsi="Times New Roman" w:cs="Times New Roman"/>
+        </w:rPr>
+      </w:pPr>
+      <w:r>
+        <w:rPr>
+          <w:rFonts w:ascii="Times New Roman" w:eastAsia="Aptos" w:hAnsi="Times New Roman" w:cs="Times New Roman"/>
+        </w:rPr>
+        <w:t>Realizar un examen</w:t>
+      </w:r>
+    </w:p>
+    <w:p>
+      <w:pPr>
+        <w:pStyle w:val="Prrafodelista"/>
+        <w:numPr>
+          <w:ilvl w:val="0"/>
+          <w:numId w:val="5"/>
+        </w:numPr>
+        <w:spacing w:line="276" w:lineRule="auto"/>
+        <w:rPr>
+          <w:rFonts w:ascii="Times New Roman" w:eastAsia="Aptos" w:hAnsi="Times New Roman" w:cs="Times New Roman"/>
+        </w:rPr>
+      </w:pPr>
+      <w:r>
+        <w:rPr>
+          <w:rFonts w:ascii="Times New Roman" w:eastAsia="Aptos" w:hAnsi="Times New Roman" w:cs="Times New Roman"/>
+        </w:rPr>
+        <w:t>Completar una encuesta</w:t>
+      </w:r>
+    </w:p>
+    <w:p>
+      <w:pPr>
+        <w:spacing w:line="276" w:lineRule="auto"/>
+        <w:rPr>
+          <w:rFonts w:ascii="Times New Roman" w:eastAsia="Aptos" w:hAnsi="Times New Roman" w:cs="Times New Roman"/>
+        </w:rPr>
+      </w:pPr>
     </w:p>
     <w:p>
       <w:pPr>
@@ -363,6 +1351,7 @@
     </w:p>
     <w:sectPr>
       <w:headerReference w:type="default" r:id="rId7"/>
+      <w:footerReference w:type="default" r:id="rId8"/>
       <w:pgSz w:w="12240" w:h="15840"/>
       <w:pgMar w:top="1417" w:right="1701" w:bottom="1417" w:left="1701" w:header="708" w:footer="708" w:gutter="0"/>
       <w:cols w:space="708"/>
@@ -394,7 +1383,75 @@
       </w:r>
     </w:p>
   </w:endnote>
+  <w:endnote w:type="continuationNotice" w:id="1">
+    <w:p>
+      <w:pPr>
+        <w:spacing w:after="0" w:line="240" w:lineRule="auto"/>
+      </w:pPr>
+    </w:p>
+  </w:endnote>
 </w:endnotes>
+</file>
+
+<file path=word/footer1.xml><?xml version="1.0" encoding="utf-8"?>
+<w:ftr xmlns:wpc="http://schemas.microsoft.com/office/word/2010/wordprocessingCanvas" xmlns:cx="http://schemas.microsoft.com/office/drawing/2014/chartex" xmlns:cx1="http://schemas.microsoft.com/office/drawing/2015/9/8/chartex" xmlns:cx2="http://schemas.microsoft.com/office/drawing/2015/10/21/chartex" xmlns:cx3="http://schemas.microsoft.com/office/drawing/2016/5/9/chartex" xmlns:cx4="http://schemas.microsoft.com/office/drawing/2016/5/10/chartex" xmlns:cx5="http://schemas.microsoft.com/office/drawing/2016/5/11/chartex" xmlns:cx6="http://schemas.microsoft.com/office/drawing/2016/5/12/chartex" xmlns:cx7="http://schemas.microsoft.com/office/drawing/2016/5/13/chartex" xmlns:cx8="http://schemas.microsoft.com/office/drawing/2016/5/14/chartex" xmlns:mc="http://schemas.openxmlformats.org/markup-compatibility/2006" xmlns:aink="http://schemas.microsoft.com/office/drawing/2016/ink" xmlns:am3d="http://schemas.microsoft.com/office/drawing/2017/model3d" xmlns:o="urn:schemas-microsoft-com:office:office" xmlns:oel="http://schemas.microsoft.com/office/2019/extlst" xmlns:r="http://schemas.openxmlformats.org/officeDocument/2006/relationships" xmlns:m="http://schemas.openxmlformats.org/officeDocument/2006/math" xmlns:v="urn:schemas-microsoft-com:vml" xmlns:wp14="http://schemas.microsoft.com/office/word/2010/wordprocessingDrawing" xmlns:wp="http://schemas.openxmlformats.org/drawingml/2006/wordprocessingDrawing" xmlns:w10="urn:schemas-microsoft-com:office:word" xmlns:w="http://schemas.openxmlformats.org/wordprocessingml/2006/main" xmlns:w14="http://schemas.microsoft.com/office/word/2010/wordml" xmlns:w15="http://schemas.microsoft.com/office/word/2012/wordml" xmlns:w16cex="http://schemas.microsoft.com/office/word/2018/wordml/cex" xmlns:w16cid="http://schemas.microsoft.com/office/word/2016/wordml/cid" xmlns:w16="http://schemas.microsoft.com/office/word/2018/wordml" xmlns:w16du="http://schemas.microsoft.com/office/word/2023/wordml/word16du" xmlns:w16sdtdh="http://schemas.microsoft.com/office/word/2020/wordml/sdtdatahash" xmlns:w16se="http://schemas.microsoft.com/office/word/2015/wordml/symex" xmlns:wpg="http://schemas.microsoft.com/office/word/2010/wordprocessingGroup" xmlns:wpi="http://schemas.microsoft.com/office/word/2010/wordprocessingInk" xmlns:wne="http://schemas.microsoft.com/office/word/2006/wordml" xmlns:wps="http://schemas.microsoft.com/office/word/2010/wordprocessingShape" mc:Ignorable="w14 w15 w16se w16cid w16 w16cex w16sdtdh w16du wp14">
+  <w:tbl>
+    <w:tblPr>
+      <w:tblW w:w="0" w:type="auto"/>
+      <w:tblLayout w:type="fixed"/>
+      <w:tblLook w:val="06A0" w:firstRow="1" w:lastRow="0" w:firstColumn="1" w:lastColumn="0" w:noHBand="1" w:noVBand="1"/>
+    </w:tblPr>
+    <w:tblGrid>
+      <w:gridCol w:w="2945"/>
+      <w:gridCol w:w="2945"/>
+      <w:gridCol w:w="2945"/>
+    </w:tblGrid>
+    <w:tr>
+      <w:trPr>
+        <w:trHeight w:val="300"/>
+      </w:trPr>
+      <w:tc>
+        <w:tcPr>
+          <w:tcW w:w="2945" w:type="dxa"/>
+        </w:tcPr>
+        <w:p>
+          <w:pPr>
+            <w:pStyle w:val="Encabezado"/>
+            <w:ind w:left="-115"/>
+          </w:pPr>
+        </w:p>
+      </w:tc>
+      <w:tc>
+        <w:tcPr>
+          <w:tcW w:w="2945" w:type="dxa"/>
+        </w:tcPr>
+        <w:p>
+          <w:pPr>
+            <w:pStyle w:val="Encabezado"/>
+            <w:jc w:val="center"/>
+          </w:pPr>
+        </w:p>
+      </w:tc>
+      <w:tc>
+        <w:tcPr>
+          <w:tcW w:w="2945" w:type="dxa"/>
+        </w:tcPr>
+        <w:p>
+          <w:pPr>
+            <w:pStyle w:val="Encabezado"/>
+            <w:ind w:right="-115"/>
+            <w:jc w:val="right"/>
+          </w:pPr>
+        </w:p>
+      </w:tc>
+    </w:tr>
+  </w:tbl>
+  <w:p>
+    <w:pPr>
+      <w:pStyle w:val="Piedepgina"/>
+    </w:pPr>
+  </w:p>
+</w:ftr>
 </file>
 
 <file path=word/footnotes.xml><?xml version="1.0" encoding="utf-8"?>
@@ -417,6 +1474,13 @@
       <w:r>
         <w:continuationSeparator/>
       </w:r>
+    </w:p>
+  </w:footnote>
+  <w:footnote w:type="continuationNotice" w:id="1">
+    <w:p>
+      <w:pPr>
+        <w:spacing w:after="0" w:line="240" w:lineRule="auto"/>
+      </w:pPr>
     </w:p>
   </w:footnote>
 </w:footnotes>
@@ -435,17 +1499,25 @@
       <w:rPr>
         <w:lang w:val="es-MX"/>
       </w:rPr>
-      <w:tab/>
-    </w:r>
-    <w:r>
-      <w:rPr>
-        <w:lang w:val="es-MX"/>
-      </w:rPr>
-      <w:tab/>
       <w:t>Grupo 6</w:t>
     </w:r>
   </w:p>
 </w:hdr>
+</file>
+
+<file path=word/intelligence2.xml><?xml version="1.0" encoding="utf-8"?>
+<int2:intelligence xmlns:int2="http://schemas.microsoft.com/office/intelligence/2020/intelligence" xmlns:oel="http://schemas.microsoft.com/office/2019/extlst">
+  <int2:observations>
+    <int2:textHash int2:hashCode="hrct+Dz+cl7Ba2" int2:id="Mf84LCJn">
+      <int2:state int2:value="Rejected" int2:type="AugLoop_Text_Critique"/>
+    </int2:textHash>
+    <int2:textHash int2:hashCode="+uOhjgqGmhkkpm" int2:id="npKKcjfp">
+      <int2:state int2:value="Rejected" int2:type="AugLoop_Text_Critique"/>
+    </int2:textHash>
+  </int2:observations>
+  <int2:intelligenceSettings/>
+  <int2:onDemandWorkflows/>
+</int2:intelligence>
 </file>
 
 <file path=word/numbering.xml><?xml version="1.0" encoding="utf-8"?>
@@ -564,6 +1636,118 @@
     </w:lvl>
   </w:abstractNum>
   <w:abstractNum w:abstractNumId="1" w15:restartNumberingAfterBreak="0">
+    <w:nsid w:val="0DD42A29"/>
+    <w:multiLevelType w:val="hybridMultilevel"/>
+    <w:tmpl w:val="3FC03B16"/>
+    <w:lvl w:ilvl="0" w:tplc="E2F679CE">
+      <w:numFmt w:val="bullet"/>
+      <w:lvlText w:val="-"/>
+      <w:lvlJc w:val="left"/>
+      <w:pPr>
+        <w:ind w:left="720" w:hanging="360"/>
+      </w:pPr>
+      <w:rPr>
+        <w:rFonts w:ascii="Times New Roman" w:eastAsiaTheme="minorHAnsi" w:hAnsi="Times New Roman" w:cs="Times New Roman" w:hint="default"/>
+      </w:rPr>
+    </w:lvl>
+    <w:lvl w:ilvl="1" w:tplc="240A0003" w:tentative="1">
+      <w:start w:val="1"/>
+      <w:numFmt w:val="bullet"/>
+      <w:lvlText w:val="o"/>
+      <w:lvlJc w:val="left"/>
+      <w:pPr>
+        <w:ind w:left="1440" w:hanging="360"/>
+      </w:pPr>
+      <w:rPr>
+        <w:rFonts w:ascii="Courier New" w:hAnsi="Courier New" w:cs="Courier New" w:hint="default"/>
+      </w:rPr>
+    </w:lvl>
+    <w:lvl w:ilvl="2" w:tplc="240A0005" w:tentative="1">
+      <w:start w:val="1"/>
+      <w:numFmt w:val="bullet"/>
+      <w:lvlText w:val=""/>
+      <w:lvlJc w:val="left"/>
+      <w:pPr>
+        <w:ind w:left="2160" w:hanging="360"/>
+      </w:pPr>
+      <w:rPr>
+        <w:rFonts w:ascii="Wingdings" w:hAnsi="Wingdings" w:hint="default"/>
+      </w:rPr>
+    </w:lvl>
+    <w:lvl w:ilvl="3" w:tplc="240A0001" w:tentative="1">
+      <w:start w:val="1"/>
+      <w:numFmt w:val="bullet"/>
+      <w:lvlText w:val=""/>
+      <w:lvlJc w:val="left"/>
+      <w:pPr>
+        <w:ind w:left="2880" w:hanging="360"/>
+      </w:pPr>
+      <w:rPr>
+        <w:rFonts w:ascii="Symbol" w:hAnsi="Symbol" w:hint="default"/>
+      </w:rPr>
+    </w:lvl>
+    <w:lvl w:ilvl="4" w:tplc="240A0003" w:tentative="1">
+      <w:start w:val="1"/>
+      <w:numFmt w:val="bullet"/>
+      <w:lvlText w:val="o"/>
+      <w:lvlJc w:val="left"/>
+      <w:pPr>
+        <w:ind w:left="3600" w:hanging="360"/>
+      </w:pPr>
+      <w:rPr>
+        <w:rFonts w:ascii="Courier New" w:hAnsi="Courier New" w:cs="Courier New" w:hint="default"/>
+      </w:rPr>
+    </w:lvl>
+    <w:lvl w:ilvl="5" w:tplc="240A0005" w:tentative="1">
+      <w:start w:val="1"/>
+      <w:numFmt w:val="bullet"/>
+      <w:lvlText w:val=""/>
+      <w:lvlJc w:val="left"/>
+      <w:pPr>
+        <w:ind w:left="4320" w:hanging="360"/>
+      </w:pPr>
+      <w:rPr>
+        <w:rFonts w:ascii="Wingdings" w:hAnsi="Wingdings" w:hint="default"/>
+      </w:rPr>
+    </w:lvl>
+    <w:lvl w:ilvl="6" w:tplc="240A0001" w:tentative="1">
+      <w:start w:val="1"/>
+      <w:numFmt w:val="bullet"/>
+      <w:lvlText w:val=""/>
+      <w:lvlJc w:val="left"/>
+      <w:pPr>
+        <w:ind w:left="5040" w:hanging="360"/>
+      </w:pPr>
+      <w:rPr>
+        <w:rFonts w:ascii="Symbol" w:hAnsi="Symbol" w:hint="default"/>
+      </w:rPr>
+    </w:lvl>
+    <w:lvl w:ilvl="7" w:tplc="240A0003" w:tentative="1">
+      <w:start w:val="1"/>
+      <w:numFmt w:val="bullet"/>
+      <w:lvlText w:val="o"/>
+      <w:lvlJc w:val="left"/>
+      <w:pPr>
+        <w:ind w:left="5760" w:hanging="360"/>
+      </w:pPr>
+      <w:rPr>
+        <w:rFonts w:ascii="Courier New" w:hAnsi="Courier New" w:cs="Courier New" w:hint="default"/>
+      </w:rPr>
+    </w:lvl>
+    <w:lvl w:ilvl="8" w:tplc="240A0005" w:tentative="1">
+      <w:start w:val="1"/>
+      <w:numFmt w:val="bullet"/>
+      <w:lvlText w:val=""/>
+      <w:lvlJc w:val="left"/>
+      <w:pPr>
+        <w:ind w:left="6480" w:hanging="360"/>
+      </w:pPr>
+      <w:rPr>
+        <w:rFonts w:ascii="Wingdings" w:hAnsi="Wingdings" w:hint="default"/>
+      </w:rPr>
+    </w:lvl>
+  </w:abstractNum>
+  <w:abstractNum w:abstractNumId="2" w15:restartNumberingAfterBreak="0">
     <w:nsid w:val="13C46DC5"/>
     <w:multiLevelType w:val="hybridMultilevel"/>
     <w:tmpl w:val="D74E56DA"/>
@@ -652,7 +1836,435 @@
       </w:pPr>
     </w:lvl>
   </w:abstractNum>
-  <w:abstractNum w:abstractNumId="2" w15:restartNumberingAfterBreak="0">
+  <w:abstractNum w:abstractNumId="3" w15:restartNumberingAfterBreak="0">
+    <w:nsid w:val="1987049C"/>
+    <w:multiLevelType w:val="hybridMultilevel"/>
+    <w:tmpl w:val="0A7A25AC"/>
+    <w:lvl w:ilvl="0" w:tplc="240A0001">
+      <w:start w:val="1"/>
+      <w:numFmt w:val="bullet"/>
+      <w:lvlText w:val=""/>
+      <w:lvlJc w:val="left"/>
+      <w:pPr>
+        <w:ind w:left="720" w:hanging="360"/>
+      </w:pPr>
+      <w:rPr>
+        <w:rFonts w:ascii="Symbol" w:hAnsi="Symbol" w:hint="default"/>
+      </w:rPr>
+    </w:lvl>
+    <w:lvl w:ilvl="1" w:tplc="240A0003" w:tentative="1">
+      <w:start w:val="1"/>
+      <w:numFmt w:val="bullet"/>
+      <w:lvlText w:val="o"/>
+      <w:lvlJc w:val="left"/>
+      <w:pPr>
+        <w:ind w:left="1440" w:hanging="360"/>
+      </w:pPr>
+      <w:rPr>
+        <w:rFonts w:ascii="Courier New" w:hAnsi="Courier New" w:cs="Courier New" w:hint="default"/>
+      </w:rPr>
+    </w:lvl>
+    <w:lvl w:ilvl="2" w:tplc="240A0005" w:tentative="1">
+      <w:start w:val="1"/>
+      <w:numFmt w:val="bullet"/>
+      <w:lvlText w:val=""/>
+      <w:lvlJc w:val="left"/>
+      <w:pPr>
+        <w:ind w:left="2160" w:hanging="360"/>
+      </w:pPr>
+      <w:rPr>
+        <w:rFonts w:ascii="Wingdings" w:hAnsi="Wingdings" w:hint="default"/>
+      </w:rPr>
+    </w:lvl>
+    <w:lvl w:ilvl="3" w:tplc="240A0001" w:tentative="1">
+      <w:start w:val="1"/>
+      <w:numFmt w:val="bullet"/>
+      <w:lvlText w:val=""/>
+      <w:lvlJc w:val="left"/>
+      <w:pPr>
+        <w:ind w:left="2880" w:hanging="360"/>
+      </w:pPr>
+      <w:rPr>
+        <w:rFonts w:ascii="Symbol" w:hAnsi="Symbol" w:hint="default"/>
+      </w:rPr>
+    </w:lvl>
+    <w:lvl w:ilvl="4" w:tplc="240A0003" w:tentative="1">
+      <w:start w:val="1"/>
+      <w:numFmt w:val="bullet"/>
+      <w:lvlText w:val="o"/>
+      <w:lvlJc w:val="left"/>
+      <w:pPr>
+        <w:ind w:left="3600" w:hanging="360"/>
+      </w:pPr>
+      <w:rPr>
+        <w:rFonts w:ascii="Courier New" w:hAnsi="Courier New" w:cs="Courier New" w:hint="default"/>
+      </w:rPr>
+    </w:lvl>
+    <w:lvl w:ilvl="5" w:tplc="240A0005" w:tentative="1">
+      <w:start w:val="1"/>
+      <w:numFmt w:val="bullet"/>
+      <w:lvlText w:val=""/>
+      <w:lvlJc w:val="left"/>
+      <w:pPr>
+        <w:ind w:left="4320" w:hanging="360"/>
+      </w:pPr>
+      <w:rPr>
+        <w:rFonts w:ascii="Wingdings" w:hAnsi="Wingdings" w:hint="default"/>
+      </w:rPr>
+    </w:lvl>
+    <w:lvl w:ilvl="6" w:tplc="240A0001" w:tentative="1">
+      <w:start w:val="1"/>
+      <w:numFmt w:val="bullet"/>
+      <w:lvlText w:val=""/>
+      <w:lvlJc w:val="left"/>
+      <w:pPr>
+        <w:ind w:left="5040" w:hanging="360"/>
+      </w:pPr>
+      <w:rPr>
+        <w:rFonts w:ascii="Symbol" w:hAnsi="Symbol" w:hint="default"/>
+      </w:rPr>
+    </w:lvl>
+    <w:lvl w:ilvl="7" w:tplc="240A0003" w:tentative="1">
+      <w:start w:val="1"/>
+      <w:numFmt w:val="bullet"/>
+      <w:lvlText w:val="o"/>
+      <w:lvlJc w:val="left"/>
+      <w:pPr>
+        <w:ind w:left="5760" w:hanging="360"/>
+      </w:pPr>
+      <w:rPr>
+        <w:rFonts w:ascii="Courier New" w:hAnsi="Courier New" w:cs="Courier New" w:hint="default"/>
+      </w:rPr>
+    </w:lvl>
+    <w:lvl w:ilvl="8" w:tplc="240A0005" w:tentative="1">
+      <w:start w:val="1"/>
+      <w:numFmt w:val="bullet"/>
+      <w:lvlText w:val=""/>
+      <w:lvlJc w:val="left"/>
+      <w:pPr>
+        <w:ind w:left="6480" w:hanging="360"/>
+      </w:pPr>
+      <w:rPr>
+        <w:rFonts w:ascii="Wingdings" w:hAnsi="Wingdings" w:hint="default"/>
+      </w:rPr>
+    </w:lvl>
+  </w:abstractNum>
+  <w:abstractNum w:abstractNumId="4" w15:restartNumberingAfterBreak="0">
+    <w:nsid w:val="2C06287D"/>
+    <w:multiLevelType w:val="hybridMultilevel"/>
+    <w:tmpl w:val="0F86EA76"/>
+    <w:lvl w:ilvl="0" w:tplc="240A0001">
+      <w:start w:val="1"/>
+      <w:numFmt w:val="bullet"/>
+      <w:lvlText w:val=""/>
+      <w:lvlJc w:val="left"/>
+      <w:pPr>
+        <w:ind w:left="720" w:hanging="360"/>
+      </w:pPr>
+      <w:rPr>
+        <w:rFonts w:ascii="Symbol" w:hAnsi="Symbol" w:hint="default"/>
+      </w:rPr>
+    </w:lvl>
+    <w:lvl w:ilvl="1" w:tplc="240A0003" w:tentative="1">
+      <w:start w:val="1"/>
+      <w:numFmt w:val="bullet"/>
+      <w:lvlText w:val="o"/>
+      <w:lvlJc w:val="left"/>
+      <w:pPr>
+        <w:ind w:left="1440" w:hanging="360"/>
+      </w:pPr>
+      <w:rPr>
+        <w:rFonts w:ascii="Courier New" w:hAnsi="Courier New" w:cs="Courier New" w:hint="default"/>
+      </w:rPr>
+    </w:lvl>
+    <w:lvl w:ilvl="2" w:tplc="240A0005" w:tentative="1">
+      <w:start w:val="1"/>
+      <w:numFmt w:val="bullet"/>
+      <w:lvlText w:val=""/>
+      <w:lvlJc w:val="left"/>
+      <w:pPr>
+        <w:ind w:left="2160" w:hanging="360"/>
+      </w:pPr>
+      <w:rPr>
+        <w:rFonts w:ascii="Wingdings" w:hAnsi="Wingdings" w:hint="default"/>
+      </w:rPr>
+    </w:lvl>
+    <w:lvl w:ilvl="3" w:tplc="240A0001" w:tentative="1">
+      <w:start w:val="1"/>
+      <w:numFmt w:val="bullet"/>
+      <w:lvlText w:val=""/>
+      <w:lvlJc w:val="left"/>
+      <w:pPr>
+        <w:ind w:left="2880" w:hanging="360"/>
+      </w:pPr>
+      <w:rPr>
+        <w:rFonts w:ascii="Symbol" w:hAnsi="Symbol" w:hint="default"/>
+      </w:rPr>
+    </w:lvl>
+    <w:lvl w:ilvl="4" w:tplc="240A0003" w:tentative="1">
+      <w:start w:val="1"/>
+      <w:numFmt w:val="bullet"/>
+      <w:lvlText w:val="o"/>
+      <w:lvlJc w:val="left"/>
+      <w:pPr>
+        <w:ind w:left="3600" w:hanging="360"/>
+      </w:pPr>
+      <w:rPr>
+        <w:rFonts w:ascii="Courier New" w:hAnsi="Courier New" w:cs="Courier New" w:hint="default"/>
+      </w:rPr>
+    </w:lvl>
+    <w:lvl w:ilvl="5" w:tplc="240A0005" w:tentative="1">
+      <w:start w:val="1"/>
+      <w:numFmt w:val="bullet"/>
+      <w:lvlText w:val=""/>
+      <w:lvlJc w:val="left"/>
+      <w:pPr>
+        <w:ind w:left="4320" w:hanging="360"/>
+      </w:pPr>
+      <w:rPr>
+        <w:rFonts w:ascii="Wingdings" w:hAnsi="Wingdings" w:hint="default"/>
+      </w:rPr>
+    </w:lvl>
+    <w:lvl w:ilvl="6" w:tplc="240A0001" w:tentative="1">
+      <w:start w:val="1"/>
+      <w:numFmt w:val="bullet"/>
+      <w:lvlText w:val=""/>
+      <w:lvlJc w:val="left"/>
+      <w:pPr>
+        <w:ind w:left="5040" w:hanging="360"/>
+      </w:pPr>
+      <w:rPr>
+        <w:rFonts w:ascii="Symbol" w:hAnsi="Symbol" w:hint="default"/>
+      </w:rPr>
+    </w:lvl>
+    <w:lvl w:ilvl="7" w:tplc="240A0003" w:tentative="1">
+      <w:start w:val="1"/>
+      <w:numFmt w:val="bullet"/>
+      <w:lvlText w:val="o"/>
+      <w:lvlJc w:val="left"/>
+      <w:pPr>
+        <w:ind w:left="5760" w:hanging="360"/>
+      </w:pPr>
+      <w:rPr>
+        <w:rFonts w:ascii="Courier New" w:hAnsi="Courier New" w:cs="Courier New" w:hint="default"/>
+      </w:rPr>
+    </w:lvl>
+    <w:lvl w:ilvl="8" w:tplc="240A0005" w:tentative="1">
+      <w:start w:val="1"/>
+      <w:numFmt w:val="bullet"/>
+      <w:lvlText w:val=""/>
+      <w:lvlJc w:val="left"/>
+      <w:pPr>
+        <w:ind w:left="6480" w:hanging="360"/>
+      </w:pPr>
+      <w:rPr>
+        <w:rFonts w:ascii="Wingdings" w:hAnsi="Wingdings" w:hint="default"/>
+      </w:rPr>
+    </w:lvl>
+  </w:abstractNum>
+  <w:abstractNum w:abstractNumId="5" w15:restartNumberingAfterBreak="0">
+    <w:nsid w:val="2F190370"/>
+    <w:multiLevelType w:val="hybridMultilevel"/>
+    <w:tmpl w:val="D74E56DA"/>
+    <w:lvl w:ilvl="0" w:tplc="FFFFFFFF">
+      <w:start w:val="1"/>
+      <w:numFmt w:val="decimal"/>
+      <w:lvlText w:val="%1."/>
+      <w:lvlJc w:val="left"/>
+      <w:pPr>
+        <w:ind w:left="720" w:hanging="360"/>
+      </w:pPr>
+      <w:rPr>
+        <w:rFonts w:hint="default"/>
+      </w:rPr>
+    </w:lvl>
+    <w:lvl w:ilvl="1" w:tplc="FFFFFFFF" w:tentative="1">
+      <w:start w:val="1"/>
+      <w:numFmt w:val="lowerLetter"/>
+      <w:lvlText w:val="%2."/>
+      <w:lvlJc w:val="left"/>
+      <w:pPr>
+        <w:ind w:left="1440" w:hanging="360"/>
+      </w:pPr>
+    </w:lvl>
+    <w:lvl w:ilvl="2" w:tplc="FFFFFFFF" w:tentative="1">
+      <w:start w:val="1"/>
+      <w:numFmt w:val="lowerRoman"/>
+      <w:lvlText w:val="%3."/>
+      <w:lvlJc w:val="right"/>
+      <w:pPr>
+        <w:ind w:left="2160" w:hanging="180"/>
+      </w:pPr>
+    </w:lvl>
+    <w:lvl w:ilvl="3" w:tplc="FFFFFFFF" w:tentative="1">
+      <w:start w:val="1"/>
+      <w:numFmt w:val="decimal"/>
+      <w:lvlText w:val="%4."/>
+      <w:lvlJc w:val="left"/>
+      <w:pPr>
+        <w:ind w:left="2880" w:hanging="360"/>
+      </w:pPr>
+    </w:lvl>
+    <w:lvl w:ilvl="4" w:tplc="FFFFFFFF" w:tentative="1">
+      <w:start w:val="1"/>
+      <w:numFmt w:val="lowerLetter"/>
+      <w:lvlText w:val="%5."/>
+      <w:lvlJc w:val="left"/>
+      <w:pPr>
+        <w:ind w:left="3600" w:hanging="360"/>
+      </w:pPr>
+    </w:lvl>
+    <w:lvl w:ilvl="5" w:tplc="FFFFFFFF" w:tentative="1">
+      <w:start w:val="1"/>
+      <w:numFmt w:val="lowerRoman"/>
+      <w:lvlText w:val="%6."/>
+      <w:lvlJc w:val="right"/>
+      <w:pPr>
+        <w:ind w:left="4320" w:hanging="180"/>
+      </w:pPr>
+    </w:lvl>
+    <w:lvl w:ilvl="6" w:tplc="FFFFFFFF" w:tentative="1">
+      <w:start w:val="1"/>
+      <w:numFmt w:val="decimal"/>
+      <w:lvlText w:val="%7."/>
+      <w:lvlJc w:val="left"/>
+      <w:pPr>
+        <w:ind w:left="5040" w:hanging="360"/>
+      </w:pPr>
+    </w:lvl>
+    <w:lvl w:ilvl="7" w:tplc="FFFFFFFF" w:tentative="1">
+      <w:start w:val="1"/>
+      <w:numFmt w:val="lowerLetter"/>
+      <w:lvlText w:val="%8."/>
+      <w:lvlJc w:val="left"/>
+      <w:pPr>
+        <w:ind w:left="5760" w:hanging="360"/>
+      </w:pPr>
+    </w:lvl>
+    <w:lvl w:ilvl="8" w:tplc="FFFFFFFF" w:tentative="1">
+      <w:start w:val="1"/>
+      <w:numFmt w:val="lowerRoman"/>
+      <w:lvlText w:val="%9."/>
+      <w:lvlJc w:val="right"/>
+      <w:pPr>
+        <w:ind w:left="6480" w:hanging="180"/>
+      </w:pPr>
+    </w:lvl>
+  </w:abstractNum>
+  <w:abstractNum w:abstractNumId="6" w15:restartNumberingAfterBreak="0">
+    <w:nsid w:val="3006142B"/>
+    <w:multiLevelType w:val="hybridMultilevel"/>
+    <w:tmpl w:val="F0F8FB2A"/>
+    <w:lvl w:ilvl="0" w:tplc="240A0001">
+      <w:start w:val="1"/>
+      <w:numFmt w:val="bullet"/>
+      <w:lvlText w:val=""/>
+      <w:lvlJc w:val="left"/>
+      <w:pPr>
+        <w:ind w:left="1440" w:hanging="360"/>
+      </w:pPr>
+      <w:rPr>
+        <w:rFonts w:ascii="Symbol" w:hAnsi="Symbol" w:hint="default"/>
+      </w:rPr>
+    </w:lvl>
+    <w:lvl w:ilvl="1" w:tplc="240A0003" w:tentative="1">
+      <w:start w:val="1"/>
+      <w:numFmt w:val="bullet"/>
+      <w:lvlText w:val="o"/>
+      <w:lvlJc w:val="left"/>
+      <w:pPr>
+        <w:ind w:left="2160" w:hanging="360"/>
+      </w:pPr>
+      <w:rPr>
+        <w:rFonts w:ascii="Courier New" w:hAnsi="Courier New" w:cs="Courier New" w:hint="default"/>
+      </w:rPr>
+    </w:lvl>
+    <w:lvl w:ilvl="2" w:tplc="240A0005" w:tentative="1">
+      <w:start w:val="1"/>
+      <w:numFmt w:val="bullet"/>
+      <w:lvlText w:val=""/>
+      <w:lvlJc w:val="left"/>
+      <w:pPr>
+        <w:ind w:left="2880" w:hanging="360"/>
+      </w:pPr>
+      <w:rPr>
+        <w:rFonts w:ascii="Wingdings" w:hAnsi="Wingdings" w:hint="default"/>
+      </w:rPr>
+    </w:lvl>
+    <w:lvl w:ilvl="3" w:tplc="240A0001" w:tentative="1">
+      <w:start w:val="1"/>
+      <w:numFmt w:val="bullet"/>
+      <w:lvlText w:val=""/>
+      <w:lvlJc w:val="left"/>
+      <w:pPr>
+        <w:ind w:left="3600" w:hanging="360"/>
+      </w:pPr>
+      <w:rPr>
+        <w:rFonts w:ascii="Symbol" w:hAnsi="Symbol" w:hint="default"/>
+      </w:rPr>
+    </w:lvl>
+    <w:lvl w:ilvl="4" w:tplc="240A0003" w:tentative="1">
+      <w:start w:val="1"/>
+      <w:numFmt w:val="bullet"/>
+      <w:lvlText w:val="o"/>
+      <w:lvlJc w:val="left"/>
+      <w:pPr>
+        <w:ind w:left="4320" w:hanging="360"/>
+      </w:pPr>
+      <w:rPr>
+        <w:rFonts w:ascii="Courier New" w:hAnsi="Courier New" w:cs="Courier New" w:hint="default"/>
+      </w:rPr>
+    </w:lvl>
+    <w:lvl w:ilvl="5" w:tplc="240A0005" w:tentative="1">
+      <w:start w:val="1"/>
+      <w:numFmt w:val="bullet"/>
+      <w:lvlText w:val=""/>
+      <w:lvlJc w:val="left"/>
+      <w:pPr>
+        <w:ind w:left="5040" w:hanging="360"/>
+      </w:pPr>
+      <w:rPr>
+        <w:rFonts w:ascii="Wingdings" w:hAnsi="Wingdings" w:hint="default"/>
+      </w:rPr>
+    </w:lvl>
+    <w:lvl w:ilvl="6" w:tplc="240A0001" w:tentative="1">
+      <w:start w:val="1"/>
+      <w:numFmt w:val="bullet"/>
+      <w:lvlText w:val=""/>
+      <w:lvlJc w:val="left"/>
+      <w:pPr>
+        <w:ind w:left="5760" w:hanging="360"/>
+      </w:pPr>
+      <w:rPr>
+        <w:rFonts w:ascii="Symbol" w:hAnsi="Symbol" w:hint="default"/>
+      </w:rPr>
+    </w:lvl>
+    <w:lvl w:ilvl="7" w:tplc="240A0003" w:tentative="1">
+      <w:start w:val="1"/>
+      <w:numFmt w:val="bullet"/>
+      <w:lvlText w:val="o"/>
+      <w:lvlJc w:val="left"/>
+      <w:pPr>
+        <w:ind w:left="6480" w:hanging="360"/>
+      </w:pPr>
+      <w:rPr>
+        <w:rFonts w:ascii="Courier New" w:hAnsi="Courier New" w:cs="Courier New" w:hint="default"/>
+      </w:rPr>
+    </w:lvl>
+    <w:lvl w:ilvl="8" w:tplc="240A0005" w:tentative="1">
+      <w:start w:val="1"/>
+      <w:numFmt w:val="bullet"/>
+      <w:lvlText w:val=""/>
+      <w:lvlJc w:val="left"/>
+      <w:pPr>
+        <w:ind w:left="7200" w:hanging="360"/>
+      </w:pPr>
+      <w:rPr>
+        <w:rFonts w:ascii="Wingdings" w:hAnsi="Wingdings" w:hint="default"/>
+      </w:rPr>
+    </w:lvl>
+  </w:abstractNum>
+  <w:abstractNum w:abstractNumId="7" w15:restartNumberingAfterBreak="0">
     <w:nsid w:val="4AD47D9A"/>
     <w:multiLevelType w:val="hybridMultilevel"/>
     <w:tmpl w:val="D74E56DA"/>
@@ -741,7 +2353,119 @@
       </w:pPr>
     </w:lvl>
   </w:abstractNum>
-  <w:abstractNum w:abstractNumId="3" w15:restartNumberingAfterBreak="0">
+  <w:abstractNum w:abstractNumId="8" w15:restartNumberingAfterBreak="0">
+    <w:nsid w:val="50033BE1"/>
+    <w:multiLevelType w:val="hybridMultilevel"/>
+    <w:tmpl w:val="ED4E5402"/>
+    <w:lvl w:ilvl="0" w:tplc="6F42BACE">
+      <w:numFmt w:val="bullet"/>
+      <w:lvlText w:val="-"/>
+      <w:lvlJc w:val="left"/>
+      <w:pPr>
+        <w:ind w:left="720" w:hanging="360"/>
+      </w:pPr>
+      <w:rPr>
+        <w:rFonts w:ascii="Times New Roman" w:eastAsiaTheme="minorHAnsi" w:hAnsi="Times New Roman" w:cs="Times New Roman" w:hint="default"/>
+      </w:rPr>
+    </w:lvl>
+    <w:lvl w:ilvl="1" w:tplc="240A0003" w:tentative="1">
+      <w:start w:val="1"/>
+      <w:numFmt w:val="bullet"/>
+      <w:lvlText w:val="o"/>
+      <w:lvlJc w:val="left"/>
+      <w:pPr>
+        <w:ind w:left="1440" w:hanging="360"/>
+      </w:pPr>
+      <w:rPr>
+        <w:rFonts w:ascii="Courier New" w:hAnsi="Courier New" w:cs="Courier New" w:hint="default"/>
+      </w:rPr>
+    </w:lvl>
+    <w:lvl w:ilvl="2" w:tplc="240A0005" w:tentative="1">
+      <w:start w:val="1"/>
+      <w:numFmt w:val="bullet"/>
+      <w:lvlText w:val=""/>
+      <w:lvlJc w:val="left"/>
+      <w:pPr>
+        <w:ind w:left="2160" w:hanging="360"/>
+      </w:pPr>
+      <w:rPr>
+        <w:rFonts w:ascii="Wingdings" w:hAnsi="Wingdings" w:hint="default"/>
+      </w:rPr>
+    </w:lvl>
+    <w:lvl w:ilvl="3" w:tplc="240A0001" w:tentative="1">
+      <w:start w:val="1"/>
+      <w:numFmt w:val="bullet"/>
+      <w:lvlText w:val=""/>
+      <w:lvlJc w:val="left"/>
+      <w:pPr>
+        <w:ind w:left="2880" w:hanging="360"/>
+      </w:pPr>
+      <w:rPr>
+        <w:rFonts w:ascii="Symbol" w:hAnsi="Symbol" w:hint="default"/>
+      </w:rPr>
+    </w:lvl>
+    <w:lvl w:ilvl="4" w:tplc="240A0003" w:tentative="1">
+      <w:start w:val="1"/>
+      <w:numFmt w:val="bullet"/>
+      <w:lvlText w:val="o"/>
+      <w:lvlJc w:val="left"/>
+      <w:pPr>
+        <w:ind w:left="3600" w:hanging="360"/>
+      </w:pPr>
+      <w:rPr>
+        <w:rFonts w:ascii="Courier New" w:hAnsi="Courier New" w:cs="Courier New" w:hint="default"/>
+      </w:rPr>
+    </w:lvl>
+    <w:lvl w:ilvl="5" w:tplc="240A0005" w:tentative="1">
+      <w:start w:val="1"/>
+      <w:numFmt w:val="bullet"/>
+      <w:lvlText w:val=""/>
+      <w:lvlJc w:val="left"/>
+      <w:pPr>
+        <w:ind w:left="4320" w:hanging="360"/>
+      </w:pPr>
+      <w:rPr>
+        <w:rFonts w:ascii="Wingdings" w:hAnsi="Wingdings" w:hint="default"/>
+      </w:rPr>
+    </w:lvl>
+    <w:lvl w:ilvl="6" w:tplc="240A0001" w:tentative="1">
+      <w:start w:val="1"/>
+      <w:numFmt w:val="bullet"/>
+      <w:lvlText w:val=""/>
+      <w:lvlJc w:val="left"/>
+      <w:pPr>
+        <w:ind w:left="5040" w:hanging="360"/>
+      </w:pPr>
+      <w:rPr>
+        <w:rFonts w:ascii="Symbol" w:hAnsi="Symbol" w:hint="default"/>
+      </w:rPr>
+    </w:lvl>
+    <w:lvl w:ilvl="7" w:tplc="240A0003" w:tentative="1">
+      <w:start w:val="1"/>
+      <w:numFmt w:val="bullet"/>
+      <w:lvlText w:val="o"/>
+      <w:lvlJc w:val="left"/>
+      <w:pPr>
+        <w:ind w:left="5760" w:hanging="360"/>
+      </w:pPr>
+      <w:rPr>
+        <w:rFonts w:ascii="Courier New" w:hAnsi="Courier New" w:cs="Courier New" w:hint="default"/>
+      </w:rPr>
+    </w:lvl>
+    <w:lvl w:ilvl="8" w:tplc="240A0005" w:tentative="1">
+      <w:start w:val="1"/>
+      <w:numFmt w:val="bullet"/>
+      <w:lvlText w:val=""/>
+      <w:lvlJc w:val="left"/>
+      <w:pPr>
+        <w:ind w:left="6480" w:hanging="360"/>
+      </w:pPr>
+      <w:rPr>
+        <w:rFonts w:ascii="Wingdings" w:hAnsi="Wingdings" w:hint="default"/>
+      </w:rPr>
+    </w:lvl>
+  </w:abstractNum>
+  <w:abstractNum w:abstractNumId="9" w15:restartNumberingAfterBreak="0">
     <w:nsid w:val="58504FE7"/>
     <w:multiLevelType w:val="hybridMultilevel"/>
     <w:tmpl w:val="4B02DD40"/>
@@ -854,17 +2578,267 @@
       </w:rPr>
     </w:lvl>
   </w:abstractNum>
+  <w:abstractNum w:abstractNumId="10" w15:restartNumberingAfterBreak="0">
+    <w:nsid w:val="67421307"/>
+    <w:multiLevelType w:val="hybridMultilevel"/>
+    <w:tmpl w:val="3738CD78"/>
+    <w:lvl w:ilvl="0" w:tplc="240A0001">
+      <w:start w:val="1"/>
+      <w:numFmt w:val="bullet"/>
+      <w:lvlText w:val=""/>
+      <w:lvlJc w:val="left"/>
+      <w:pPr>
+        <w:ind w:left="720" w:hanging="360"/>
+      </w:pPr>
+      <w:rPr>
+        <w:rFonts w:ascii="Symbol" w:hAnsi="Symbol" w:hint="default"/>
+      </w:rPr>
+    </w:lvl>
+    <w:lvl w:ilvl="1" w:tplc="240A0003" w:tentative="1">
+      <w:start w:val="1"/>
+      <w:numFmt w:val="bullet"/>
+      <w:lvlText w:val="o"/>
+      <w:lvlJc w:val="left"/>
+      <w:pPr>
+        <w:ind w:left="1440" w:hanging="360"/>
+      </w:pPr>
+      <w:rPr>
+        <w:rFonts w:ascii="Courier New" w:hAnsi="Courier New" w:cs="Courier New" w:hint="default"/>
+      </w:rPr>
+    </w:lvl>
+    <w:lvl w:ilvl="2" w:tplc="240A0005" w:tentative="1">
+      <w:start w:val="1"/>
+      <w:numFmt w:val="bullet"/>
+      <w:lvlText w:val=""/>
+      <w:lvlJc w:val="left"/>
+      <w:pPr>
+        <w:ind w:left="2160" w:hanging="360"/>
+      </w:pPr>
+      <w:rPr>
+        <w:rFonts w:ascii="Wingdings" w:hAnsi="Wingdings" w:hint="default"/>
+      </w:rPr>
+    </w:lvl>
+    <w:lvl w:ilvl="3" w:tplc="240A0001" w:tentative="1">
+      <w:start w:val="1"/>
+      <w:numFmt w:val="bullet"/>
+      <w:lvlText w:val=""/>
+      <w:lvlJc w:val="left"/>
+      <w:pPr>
+        <w:ind w:left="2880" w:hanging="360"/>
+      </w:pPr>
+      <w:rPr>
+        <w:rFonts w:ascii="Symbol" w:hAnsi="Symbol" w:hint="default"/>
+      </w:rPr>
+    </w:lvl>
+    <w:lvl w:ilvl="4" w:tplc="240A0003" w:tentative="1">
+      <w:start w:val="1"/>
+      <w:numFmt w:val="bullet"/>
+      <w:lvlText w:val="o"/>
+      <w:lvlJc w:val="left"/>
+      <w:pPr>
+        <w:ind w:left="3600" w:hanging="360"/>
+      </w:pPr>
+      <w:rPr>
+        <w:rFonts w:ascii="Courier New" w:hAnsi="Courier New" w:cs="Courier New" w:hint="default"/>
+      </w:rPr>
+    </w:lvl>
+    <w:lvl w:ilvl="5" w:tplc="240A0005" w:tentative="1">
+      <w:start w:val="1"/>
+      <w:numFmt w:val="bullet"/>
+      <w:lvlText w:val=""/>
+      <w:lvlJc w:val="left"/>
+      <w:pPr>
+        <w:ind w:left="4320" w:hanging="360"/>
+      </w:pPr>
+      <w:rPr>
+        <w:rFonts w:ascii="Wingdings" w:hAnsi="Wingdings" w:hint="default"/>
+      </w:rPr>
+    </w:lvl>
+    <w:lvl w:ilvl="6" w:tplc="240A0001" w:tentative="1">
+      <w:start w:val="1"/>
+      <w:numFmt w:val="bullet"/>
+      <w:lvlText w:val=""/>
+      <w:lvlJc w:val="left"/>
+      <w:pPr>
+        <w:ind w:left="5040" w:hanging="360"/>
+      </w:pPr>
+      <w:rPr>
+        <w:rFonts w:ascii="Symbol" w:hAnsi="Symbol" w:hint="default"/>
+      </w:rPr>
+    </w:lvl>
+    <w:lvl w:ilvl="7" w:tplc="240A0003" w:tentative="1">
+      <w:start w:val="1"/>
+      <w:numFmt w:val="bullet"/>
+      <w:lvlText w:val="o"/>
+      <w:lvlJc w:val="left"/>
+      <w:pPr>
+        <w:ind w:left="5760" w:hanging="360"/>
+      </w:pPr>
+      <w:rPr>
+        <w:rFonts w:ascii="Courier New" w:hAnsi="Courier New" w:cs="Courier New" w:hint="default"/>
+      </w:rPr>
+    </w:lvl>
+    <w:lvl w:ilvl="8" w:tplc="240A0005" w:tentative="1">
+      <w:start w:val="1"/>
+      <w:numFmt w:val="bullet"/>
+      <w:lvlText w:val=""/>
+      <w:lvlJc w:val="left"/>
+      <w:pPr>
+        <w:ind w:left="6480" w:hanging="360"/>
+      </w:pPr>
+      <w:rPr>
+        <w:rFonts w:ascii="Wingdings" w:hAnsi="Wingdings" w:hint="default"/>
+      </w:rPr>
+    </w:lvl>
+  </w:abstractNum>
+  <w:abstractNum w:abstractNumId="11" w15:restartNumberingAfterBreak="0">
+    <w:nsid w:val="7F5648EB"/>
+    <w:multiLevelType w:val="hybridMultilevel"/>
+    <w:tmpl w:val="24BC9FC4"/>
+    <w:lvl w:ilvl="0" w:tplc="240A0001">
+      <w:start w:val="1"/>
+      <w:numFmt w:val="bullet"/>
+      <w:lvlText w:val=""/>
+      <w:lvlJc w:val="left"/>
+      <w:pPr>
+        <w:ind w:left="720" w:hanging="360"/>
+      </w:pPr>
+      <w:rPr>
+        <w:rFonts w:ascii="Symbol" w:hAnsi="Symbol" w:hint="default"/>
+      </w:rPr>
+    </w:lvl>
+    <w:lvl w:ilvl="1" w:tplc="240A0003" w:tentative="1">
+      <w:start w:val="1"/>
+      <w:numFmt w:val="bullet"/>
+      <w:lvlText w:val="o"/>
+      <w:lvlJc w:val="left"/>
+      <w:pPr>
+        <w:ind w:left="1440" w:hanging="360"/>
+      </w:pPr>
+      <w:rPr>
+        <w:rFonts w:ascii="Courier New" w:hAnsi="Courier New" w:cs="Courier New" w:hint="default"/>
+      </w:rPr>
+    </w:lvl>
+    <w:lvl w:ilvl="2" w:tplc="240A0005" w:tentative="1">
+      <w:start w:val="1"/>
+      <w:numFmt w:val="bullet"/>
+      <w:lvlText w:val=""/>
+      <w:lvlJc w:val="left"/>
+      <w:pPr>
+        <w:ind w:left="2160" w:hanging="360"/>
+      </w:pPr>
+      <w:rPr>
+        <w:rFonts w:ascii="Wingdings" w:hAnsi="Wingdings" w:hint="default"/>
+      </w:rPr>
+    </w:lvl>
+    <w:lvl w:ilvl="3" w:tplc="240A0001" w:tentative="1">
+      <w:start w:val="1"/>
+      <w:numFmt w:val="bullet"/>
+      <w:lvlText w:val=""/>
+      <w:lvlJc w:val="left"/>
+      <w:pPr>
+        <w:ind w:left="2880" w:hanging="360"/>
+      </w:pPr>
+      <w:rPr>
+        <w:rFonts w:ascii="Symbol" w:hAnsi="Symbol" w:hint="default"/>
+      </w:rPr>
+    </w:lvl>
+    <w:lvl w:ilvl="4" w:tplc="240A0003" w:tentative="1">
+      <w:start w:val="1"/>
+      <w:numFmt w:val="bullet"/>
+      <w:lvlText w:val="o"/>
+      <w:lvlJc w:val="left"/>
+      <w:pPr>
+        <w:ind w:left="3600" w:hanging="360"/>
+      </w:pPr>
+      <w:rPr>
+        <w:rFonts w:ascii="Courier New" w:hAnsi="Courier New" w:cs="Courier New" w:hint="default"/>
+      </w:rPr>
+    </w:lvl>
+    <w:lvl w:ilvl="5" w:tplc="240A0005" w:tentative="1">
+      <w:start w:val="1"/>
+      <w:numFmt w:val="bullet"/>
+      <w:lvlText w:val=""/>
+      <w:lvlJc w:val="left"/>
+      <w:pPr>
+        <w:ind w:left="4320" w:hanging="360"/>
+      </w:pPr>
+      <w:rPr>
+        <w:rFonts w:ascii="Wingdings" w:hAnsi="Wingdings" w:hint="default"/>
+      </w:rPr>
+    </w:lvl>
+    <w:lvl w:ilvl="6" w:tplc="240A0001" w:tentative="1">
+      <w:start w:val="1"/>
+      <w:numFmt w:val="bullet"/>
+      <w:lvlText w:val=""/>
+      <w:lvlJc w:val="left"/>
+      <w:pPr>
+        <w:ind w:left="5040" w:hanging="360"/>
+      </w:pPr>
+      <w:rPr>
+        <w:rFonts w:ascii="Symbol" w:hAnsi="Symbol" w:hint="default"/>
+      </w:rPr>
+    </w:lvl>
+    <w:lvl w:ilvl="7" w:tplc="240A0003" w:tentative="1">
+      <w:start w:val="1"/>
+      <w:numFmt w:val="bullet"/>
+      <w:lvlText w:val="o"/>
+      <w:lvlJc w:val="left"/>
+      <w:pPr>
+        <w:ind w:left="5760" w:hanging="360"/>
+      </w:pPr>
+      <w:rPr>
+        <w:rFonts w:ascii="Courier New" w:hAnsi="Courier New" w:cs="Courier New" w:hint="default"/>
+      </w:rPr>
+    </w:lvl>
+    <w:lvl w:ilvl="8" w:tplc="240A0005" w:tentative="1">
+      <w:start w:val="1"/>
+      <w:numFmt w:val="bullet"/>
+      <w:lvlText w:val=""/>
+      <w:lvlJc w:val="left"/>
+      <w:pPr>
+        <w:ind w:left="6480" w:hanging="360"/>
+      </w:pPr>
+      <w:rPr>
+        <w:rFonts w:ascii="Wingdings" w:hAnsi="Wingdings" w:hint="default"/>
+      </w:rPr>
+    </w:lvl>
+  </w:abstractNum>
   <w:num w:numId="1" w16cid:durableId="46221777">
     <w:abstractNumId w:val="0"/>
   </w:num>
   <w:num w:numId="2" w16cid:durableId="1466049220">
+    <w:abstractNumId w:val="7"/>
+  </w:num>
+  <w:num w:numId="3" w16cid:durableId="1714306671">
     <w:abstractNumId w:val="2"/>
   </w:num>
-  <w:num w:numId="3" w16cid:durableId="1714306671">
+  <w:num w:numId="4" w16cid:durableId="1355619537">
+    <w:abstractNumId w:val="9"/>
+  </w:num>
+  <w:num w:numId="5" w16cid:durableId="121853544">
+    <w:abstractNumId w:val="5"/>
+  </w:num>
+  <w:num w:numId="6" w16cid:durableId="393092244">
+    <w:abstractNumId w:val="3"/>
+  </w:num>
+  <w:num w:numId="7" w16cid:durableId="529034473">
+    <w:abstractNumId w:val="11"/>
+  </w:num>
+  <w:num w:numId="8" w16cid:durableId="1341662920">
     <w:abstractNumId w:val="1"/>
   </w:num>
-  <w:num w:numId="4" w16cid:durableId="1355619537">
-    <w:abstractNumId w:val="3"/>
+  <w:num w:numId="9" w16cid:durableId="450128497">
+    <w:abstractNumId w:val="6"/>
+  </w:num>
+  <w:num w:numId="10" w16cid:durableId="1554193321">
+    <w:abstractNumId w:val="10"/>
+  </w:num>
+  <w:num w:numId="11" w16cid:durableId="1640526269">
+    <w:abstractNumId w:val="4"/>
+  </w:num>
+  <w:num w:numId="12" w16cid:durableId="271792002">
+    <w:abstractNumId w:val="8"/>
   </w:num>
 </w:numbering>
 </file>
@@ -1043,7 +3017,7 @@
     <w:lsdException w:name="Table Web 2" w:semiHidden="1" w:unhideWhenUsed="1"/>
     <w:lsdException w:name="Table Web 3" w:semiHidden="1" w:unhideWhenUsed="1"/>
     <w:lsdException w:name="Balloon Text" w:semiHidden="1" w:unhideWhenUsed="1"/>
-    <w:lsdException w:name="Table Grid" w:uiPriority="39"/>
+    <w:lsdException w:name="Table Grid" w:uiPriority="59"/>
     <w:lsdException w:name="Table Theme" w:semiHidden="1" w:unhideWhenUsed="1"/>
     <w:lsdException w:name="Placeholder Text" w:semiHidden="1"/>
     <w:lsdException w:name="No Spacing" w:uiPriority="1" w:qFormat="1"/>
@@ -1831,6 +3805,25 @@
     <w:uiPriority w:val="99"/>
     <w:rsid w:val="00764B51"/>
   </w:style>
+  <w:style w:type="table" w:styleId="Tablaconcuadrcula">
+    <w:name w:val="Table Grid"/>
+    <w:basedOn w:val="Tablanormal"/>
+    <w:uiPriority w:val="59"/>
+    <w:rsid w:val="00871F65"/>
+    <w:pPr>
+      <w:spacing w:after="0" w:line="240" w:lineRule="auto"/>
+    </w:pPr>
+    <w:tblPr>
+      <w:tblBorders>
+        <w:top w:val="single" w:sz="4" w:space="0" w:color="000000" w:themeColor="text1"/>
+        <w:left w:val="single" w:sz="4" w:space="0" w:color="000000" w:themeColor="text1"/>
+        <w:bottom w:val="single" w:sz="4" w:space="0" w:color="000000" w:themeColor="text1"/>
+        <w:right w:val="single" w:sz="4" w:space="0" w:color="000000" w:themeColor="text1"/>
+        <w:insideH w:val="single" w:sz="4" w:space="0" w:color="000000" w:themeColor="text1"/>
+        <w:insideV w:val="single" w:sz="4" w:space="0" w:color="000000" w:themeColor="text1"/>
+      </w:tblBorders>
+    </w:tblPr>
+  </w:style>
 </w:styles>
 </file>
 

</xml_diff>

<commit_message>
Cambios antes de adición de manejador
</commit_message>
<xml_diff>
--- a/Entrega 2/Diseño - Grupo 6.docx
+++ b/Entrega 2/Diseño - Grupo 6.docx
@@ -727,35 +727,7 @@
           <w:rFonts w:ascii="Times New Roman" w:hAnsi="Times New Roman" w:cs="Times New Roman"/>
           <w:lang w:val="es-MX"/>
         </w:rPr>
-        <w:t>Utilizar una excepción notificando al usuario que</w:t>
-      </w:r>
-      <w:r>
-        <w:rPr>
-          <w:rFonts w:ascii="Times New Roman" w:hAnsi="Times New Roman" w:cs="Times New Roman"/>
-          <w:lang w:val="es-MX"/>
-        </w:rPr>
-        <w:t xml:space="preserve"> la contraseña</w:t>
-      </w:r>
-      <w:r>
-        <w:rPr>
-          <w:rFonts w:ascii="Times New Roman" w:hAnsi="Times New Roman" w:cs="Times New Roman"/>
-          <w:lang w:val="es-MX"/>
-        </w:rPr>
-        <w:t xml:space="preserve"> ingresad</w:t>
-      </w:r>
-      <w:r>
-        <w:rPr>
-          <w:rFonts w:ascii="Times New Roman" w:hAnsi="Times New Roman" w:cs="Times New Roman"/>
-          <w:lang w:val="es-MX"/>
-        </w:rPr>
-        <w:t>a</w:t>
-      </w:r>
-      <w:r>
-        <w:rPr>
-          <w:rFonts w:ascii="Times New Roman" w:hAnsi="Times New Roman" w:cs="Times New Roman"/>
-          <w:lang w:val="es-MX"/>
-        </w:rPr>
-        <w:t xml:space="preserve"> no se ha encontrado en el sistema </w:t>
+        <w:t xml:space="preserve">Utilizar una excepción notificando al usuario que la contraseña ingresada no se ha encontrado en el sistema </w:t>
       </w:r>
     </w:p>
     <w:p>
@@ -931,7 +903,19 @@
         <w:rPr>
           <w:rFonts w:ascii="Times New Roman" w:eastAsia="Aptos" w:hAnsi="Times New Roman" w:cs="Times New Roman"/>
         </w:rPr>
-        <w:t>de usuario dado un usuario y contraseña (Referir a Requerimiento 2)</w:t>
+        <w:t xml:space="preserve">de usuario dado un usuario y contraseña </w:t>
+      </w:r>
+      <w:r>
+        <w:rPr>
+          <w:rFonts w:ascii="Times New Roman" w:eastAsia="Aptos" w:hAnsi="Times New Roman" w:cs="Times New Roman"/>
+        </w:rPr>
+        <w:t>(</w:t>
+      </w:r>
+      <w:r>
+        <w:rPr>
+          <w:rFonts w:ascii="Times New Roman" w:eastAsia="Aptos" w:hAnsi="Times New Roman" w:cs="Times New Roman"/>
+        </w:rPr>
+        <w:t>Requerimiento 2)</w:t>
       </w:r>
     </w:p>
     <w:p>
@@ -945,7 +929,13 @@
         <w:rPr>
           <w:rFonts w:ascii="Times New Roman" w:eastAsia="Aptos" w:hAnsi="Times New Roman" w:cs="Times New Roman"/>
         </w:rPr>
-        <w:t xml:space="preserve">Verificar el tipo de usuario sea profesor, si lo es, mostrar la consola de profesor </w:t>
+        <w:t>Verificar el tipo de usuario sea profesor, si lo es, mostrar la consola de profesor</w:t>
+      </w:r>
+      <w:r>
+        <w:rPr>
+          <w:rFonts w:ascii="Times New Roman" w:eastAsia="Aptos" w:hAnsi="Times New Roman" w:cs="Times New Roman"/>
+        </w:rPr>
+        <w:t>.</w:t>
       </w:r>
     </w:p>
     <w:p>
@@ -965,7 +955,19 @@
         <w:rPr>
           <w:rFonts w:ascii="Times New Roman" w:eastAsia="Aptos" w:hAnsi="Times New Roman" w:cs="Times New Roman"/>
         </w:rPr>
-        <w:t xml:space="preserve">el titulo, descripción, </w:t>
+        <w:t xml:space="preserve">el </w:t>
+      </w:r>
+      <w:r>
+        <w:rPr>
+          <w:rFonts w:ascii="Times New Roman" w:eastAsia="Aptos" w:hAnsi="Times New Roman" w:cs="Times New Roman"/>
+        </w:rPr>
+        <w:t>título</w:t>
+      </w:r>
+      <w:r>
+        <w:rPr>
+          <w:rFonts w:ascii="Times New Roman" w:eastAsia="Aptos" w:hAnsi="Times New Roman" w:cs="Times New Roman"/>
+        </w:rPr>
+        <w:t xml:space="preserve">, descripción, </w:t>
       </w:r>
       <w:r>
         <w:rPr>
@@ -977,6 +979,18 @@
         <w:rPr>
           <w:rFonts w:ascii="Times New Roman" w:eastAsia="Aptos" w:hAnsi="Times New Roman" w:cs="Times New Roman"/>
         </w:rPr>
+        <w:t xml:space="preserve">y </w:t>
+      </w:r>
+      <w:r>
+        <w:rPr>
+          <w:rFonts w:ascii="Times New Roman" w:eastAsia="Aptos" w:hAnsi="Times New Roman" w:cs="Times New Roman"/>
+        </w:rPr>
+        <w:t xml:space="preserve">un numero no determinado de </w:t>
+      </w:r>
+      <w:r>
+        <w:rPr>
+          <w:rFonts w:ascii="Times New Roman" w:eastAsia="Aptos" w:hAnsi="Times New Roman" w:cs="Times New Roman"/>
+        </w:rPr>
         <w:t>objetivos</w:t>
       </w:r>
     </w:p>
@@ -1009,7 +1023,19 @@
         <w:rPr>
           <w:rFonts w:ascii="Times New Roman" w:eastAsia="Aptos" w:hAnsi="Times New Roman" w:cs="Times New Roman"/>
         </w:rPr>
-        <w:t>()</w:t>
+        <w:t>(</w:t>
+      </w:r>
+      <w:r>
+        <w:rPr>
+          <w:rFonts w:ascii="Times New Roman" w:eastAsia="Aptos" w:hAnsi="Times New Roman" w:cs="Times New Roman"/>
+        </w:rPr>
+        <w:t>titulo, descripcion, nivelDificultad,objetivos</w:t>
+      </w:r>
+      <w:r>
+        <w:rPr>
+          <w:rFonts w:ascii="Times New Roman" w:eastAsia="Aptos" w:hAnsi="Times New Roman" w:cs="Times New Roman"/>
+        </w:rPr>
+        <w:t>)</w:t>
       </w:r>
     </w:p>
     <w:p>
@@ -1023,7 +1049,13 @@
         <w:rPr>
           <w:rFonts w:ascii="Times New Roman" w:eastAsia="Aptos" w:hAnsi="Times New Roman" w:cs="Times New Roman"/>
         </w:rPr>
-        <w:t xml:space="preserve">Se agrega </w:t>
+        <w:t>Enviar un mensaje de confirmación al usuario sobre la creación exitosa del nuevo learning path junto con su ID asignado.</w:t>
+      </w:r>
+      <w:r>
+        <w:rPr>
+          <w:rFonts w:ascii="Times New Roman" w:eastAsia="Aptos" w:hAnsi="Times New Roman" w:cs="Times New Roman"/>
+        </w:rPr>
+        <w:t xml:space="preserve"> </w:t>
       </w:r>
     </w:p>
     <w:p>
@@ -1036,14 +1068,164 @@
         <w:spacing w:line="276" w:lineRule="auto"/>
         <w:rPr>
           <w:rFonts w:ascii="Times New Roman" w:eastAsia="Aptos" w:hAnsi="Times New Roman" w:cs="Times New Roman"/>
-        </w:rPr>
-      </w:pPr>
-      <w:r>
-        <w:rPr>
-          <w:rFonts w:ascii="Times New Roman" w:eastAsia="Aptos" w:hAnsi="Times New Roman" w:cs="Times New Roman"/>
-        </w:rPr>
-        <w:t>L</w:t>
-      </w:r>
+          <w:b/>
+          <w:bCs/>
+        </w:rPr>
+      </w:pPr>
+      <w:r>
+        <w:rPr>
+          <w:rFonts w:ascii="Times New Roman" w:eastAsia="Aptos" w:hAnsi="Times New Roman" w:cs="Times New Roman"/>
+          <w:b/>
+          <w:bCs/>
+        </w:rPr>
+        <w:t>Crear y agregar actividades a un Learning Path.</w:t>
+      </w:r>
+    </w:p>
+    <w:p>
+      <w:pPr>
+        <w:spacing w:line="276" w:lineRule="auto"/>
+        <w:rPr>
+          <w:rFonts w:ascii="Times New Roman" w:eastAsia="Aptos" w:hAnsi="Times New Roman" w:cs="Times New Roman"/>
+        </w:rPr>
+      </w:pPr>
+      <w:r>
+        <w:rPr>
+          <w:rFonts w:ascii="Times New Roman" w:eastAsia="Aptos" w:hAnsi="Times New Roman" w:cs="Times New Roman"/>
+        </w:rPr>
+        <w:t>Hacer autenticación de usuario dado un usuario y contraseña (Requerimiento 2)</w:t>
+      </w:r>
+    </w:p>
+    <w:p>
+      <w:pPr>
+        <w:spacing w:line="276" w:lineRule="auto"/>
+        <w:rPr>
+          <w:rFonts w:ascii="Times New Roman" w:eastAsia="Aptos" w:hAnsi="Times New Roman" w:cs="Times New Roman"/>
+        </w:rPr>
+      </w:pPr>
+      <w:r>
+        <w:rPr>
+          <w:rFonts w:ascii="Times New Roman" w:eastAsia="Aptos" w:hAnsi="Times New Roman" w:cs="Times New Roman"/>
+        </w:rPr>
+        <w:t>Verificar el tipo de usuario sea profesor, si lo es, mostrar la consola de profesor</w:t>
+      </w:r>
+      <w:r>
+        <w:rPr>
+          <w:rFonts w:ascii="Times New Roman" w:eastAsia="Aptos" w:hAnsi="Times New Roman" w:cs="Times New Roman"/>
+        </w:rPr>
+        <w:t>.</w:t>
+      </w:r>
+    </w:p>
+    <w:p>
+      <w:pPr>
+        <w:spacing w:line="276" w:lineRule="auto"/>
+        <w:rPr>
+          <w:rFonts w:ascii="Times New Roman" w:eastAsia="Aptos" w:hAnsi="Times New Roman" w:cs="Times New Roman"/>
+        </w:rPr>
+      </w:pPr>
+      <w:r>
+        <w:rPr>
+          <w:rFonts w:ascii="Times New Roman" w:eastAsia="Aptos" w:hAnsi="Times New Roman" w:cs="Times New Roman"/>
+        </w:rPr>
+        <w:t>Mostrar l</w:t>
+      </w:r>
+      <w:r>
+        <w:rPr>
+          <w:rFonts w:ascii="Times New Roman" w:eastAsia="Aptos" w:hAnsi="Times New Roman" w:cs="Times New Roman"/>
+        </w:rPr>
+        <w:t xml:space="preserve">os learning paths creados por el profesor </w:t>
+      </w:r>
+      <w:r>
+        <w:rPr>
+          <w:rFonts w:ascii="Times New Roman" w:eastAsia="Aptos" w:hAnsi="Times New Roman" w:cs="Times New Roman"/>
+        </w:rPr>
+        <w:t>y seleccionar un learning</w:t>
+      </w:r>
+      <w:r>
+        <w:rPr>
+          <w:rFonts w:ascii="Times New Roman" w:eastAsia="Aptos" w:hAnsi="Times New Roman" w:cs="Times New Roman"/>
+        </w:rPr>
+        <w:t xml:space="preserve"> path</w:t>
+      </w:r>
+      <w:r>
+        <w:rPr>
+          <w:rFonts w:ascii="Times New Roman" w:eastAsia="Aptos" w:hAnsi="Times New Roman" w:cs="Times New Roman"/>
+        </w:rPr>
+        <w:t xml:space="preserve"> (Si no se ha creado, se hace en el requerimiento 2)</w:t>
+      </w:r>
+    </w:p>
+    <w:p>
+      <w:pPr>
+        <w:spacing w:line="276" w:lineRule="auto"/>
+        <w:rPr>
+          <w:rFonts w:ascii="Times New Roman" w:eastAsia="Aptos" w:hAnsi="Times New Roman" w:cs="Times New Roman"/>
+        </w:rPr>
+      </w:pPr>
+      <w:r>
+        <w:rPr>
+          <w:rFonts w:ascii="Times New Roman" w:eastAsia="Aptos" w:hAnsi="Times New Roman" w:cs="Times New Roman"/>
+        </w:rPr>
+        <w:t xml:space="preserve">Se le pide al usuario el tipo de </w:t>
+      </w:r>
+      <w:r>
+        <w:rPr>
+          <w:rFonts w:ascii="Times New Roman" w:eastAsia="Aptos" w:hAnsi="Times New Roman" w:cs="Times New Roman"/>
+        </w:rPr>
+        <w:t>actividad que desea realizar (</w:t>
+      </w:r>
+      <w:r>
+        <w:rPr>
+          <w:rFonts w:ascii="Times New Roman" w:eastAsia="Aptos" w:hAnsi="Times New Roman" w:cs="Times New Roman"/>
+        </w:rPr>
+        <w:t>Recurso Educativo, Quiz, Examen, Encuesta o Tarea)</w:t>
+      </w:r>
+    </w:p>
+    <w:p>
+      <w:pPr>
+        <w:spacing w:line="276" w:lineRule="auto"/>
+        <w:rPr>
+          <w:rFonts w:ascii="Times New Roman" w:eastAsia="Aptos" w:hAnsi="Times New Roman" w:cs="Times New Roman"/>
+        </w:rPr>
+      </w:pPr>
+      <w:r>
+        <w:rPr>
+          <w:rFonts w:ascii="Times New Roman" w:eastAsia="Aptos" w:hAnsi="Times New Roman" w:cs="Times New Roman"/>
+        </w:rPr>
+        <w:t>Se le pide el titulo de la actividad</w:t>
+      </w:r>
+    </w:p>
+    <w:p>
+      <w:pPr>
+        <w:spacing w:line="276" w:lineRule="auto"/>
+        <w:rPr>
+          <w:rFonts w:ascii="Times New Roman" w:eastAsia="Aptos" w:hAnsi="Times New Roman" w:cs="Times New Roman"/>
+        </w:rPr>
+      </w:pPr>
+      <w:r>
+        <w:rPr>
+          <w:rFonts w:ascii="Times New Roman" w:eastAsia="Aptos" w:hAnsi="Times New Roman" w:cs="Times New Roman"/>
+        </w:rPr>
+        <w:t>Con el Learning Path seleccionado</w:t>
+      </w:r>
+      <w:r>
+        <w:rPr>
+          <w:rFonts w:ascii="Times New Roman" w:eastAsia="Aptos" w:hAnsi="Times New Roman" w:cs="Times New Roman"/>
+        </w:rPr>
+        <w:t xml:space="preserve">, se </w:t>
+      </w:r>
+      <w:r>
+        <w:rPr>
+          <w:rFonts w:ascii="Times New Roman" w:eastAsia="Aptos" w:hAnsi="Times New Roman" w:cs="Times New Roman"/>
+        </w:rPr>
+        <w:t>usa add.Actividad</w:t>
+      </w:r>
+    </w:p>
+    <w:p>
+      <w:pPr>
+        <w:spacing w:line="276" w:lineRule="auto"/>
+        <w:rPr>
+          <w:rFonts w:ascii="Times New Roman" w:eastAsia="Aptos" w:hAnsi="Times New Roman" w:cs="Times New Roman"/>
+        </w:rPr>
+      </w:pPr>
     </w:p>
     <w:p>
       <w:pPr>
@@ -1216,6 +1398,7 @@
         <w:rPr>
           <w:rFonts w:ascii="Times New Roman" w:eastAsia="Aptos" w:hAnsi="Times New Roman" w:cs="Times New Roman"/>
         </w:rPr>
+        <w:lastRenderedPageBreak/>
         <w:t>Reseñar y calificar una actividad como estudiante</w:t>
       </w:r>
     </w:p>

</xml_diff>

<commit_message>
Avance actividadRealizable y consola
</commit_message>
<xml_diff>
--- a/Entrega 2/Diseño - Grupo 6.docx
+++ b/Entrega 2/Diseño - Grupo 6.docx
@@ -79,7 +79,7 @@
     </w:p>
     <w:p>
       <w:pPr>
-        <w:pStyle w:val="Prrafodelista"/>
+        <w:pStyle w:val="ListParagraph"/>
         <w:numPr>
           <w:ilvl w:val="0"/>
           <w:numId w:val="2"/>
@@ -218,7 +218,7 @@
     </w:p>
     <w:p>
       <w:pPr>
-        <w:pStyle w:val="Prrafodelista"/>
+        <w:pStyle w:val="ListParagraph"/>
         <w:numPr>
           <w:ilvl w:val="0"/>
           <w:numId w:val="6"/>
@@ -273,7 +273,7 @@
     </w:p>
     <w:p>
       <w:pPr>
-        <w:pStyle w:val="Prrafodelista"/>
+        <w:pStyle w:val="ListParagraph"/>
         <w:numPr>
           <w:ilvl w:val="0"/>
           <w:numId w:val="6"/>
@@ -307,7 +307,7 @@
     </w:p>
     <w:p>
       <w:pPr>
-        <w:pStyle w:val="Prrafodelista"/>
+        <w:pStyle w:val="ListParagraph"/>
         <w:numPr>
           <w:ilvl w:val="0"/>
           <w:numId w:val="6"/>
@@ -356,7 +356,7 @@
     </w:p>
     <w:p>
       <w:pPr>
-        <w:pStyle w:val="Prrafodelista"/>
+        <w:pStyle w:val="ListParagraph"/>
         <w:numPr>
           <w:ilvl w:val="0"/>
           <w:numId w:val="7"/>
@@ -397,7 +397,7 @@
     </w:p>
     <w:p>
       <w:pPr>
-        <w:pStyle w:val="Prrafodelista"/>
+        <w:pStyle w:val="ListParagraph"/>
         <w:numPr>
           <w:ilvl w:val="0"/>
           <w:numId w:val="7"/>
@@ -433,7 +433,7 @@
     </w:p>
     <w:p>
       <w:pPr>
-        <w:pStyle w:val="Prrafodelista"/>
+        <w:pStyle w:val="ListParagraph"/>
         <w:numPr>
           <w:ilvl w:val="0"/>
           <w:numId w:val="2"/>
@@ -643,7 +643,7 @@
     </w:p>
     <w:p>
       <w:pPr>
-        <w:pStyle w:val="Prrafodelista"/>
+        <w:pStyle w:val="ListParagraph"/>
         <w:numPr>
           <w:ilvl w:val="0"/>
           <w:numId w:val="10"/>
@@ -670,7 +670,7 @@
     </w:p>
     <w:p>
       <w:pPr>
-        <w:pStyle w:val="Prrafodelista"/>
+        <w:pStyle w:val="ListParagraph"/>
         <w:numPr>
           <w:ilvl w:val="0"/>
           <w:numId w:val="10"/>
@@ -712,7 +712,7 @@
     </w:p>
     <w:p>
       <w:pPr>
-        <w:pStyle w:val="Prrafodelista"/>
+        <w:pStyle w:val="ListParagraph"/>
         <w:numPr>
           <w:ilvl w:val="0"/>
           <w:numId w:val="10"/>
@@ -732,7 +732,7 @@
     </w:p>
     <w:p>
       <w:pPr>
-        <w:pStyle w:val="Prrafodelista"/>
+        <w:pStyle w:val="ListParagraph"/>
         <w:numPr>
           <w:ilvl w:val="0"/>
           <w:numId w:val="10"/>
@@ -762,7 +762,6 @@
           <w:rFonts w:ascii="Times New Roman" w:hAnsi="Times New Roman" w:cs="Times New Roman"/>
           <w:lang w:val="es-MX"/>
         </w:rPr>
-        <w:lastRenderedPageBreak/>
         <w:t xml:space="preserve">Caso 3: Usuario </w:t>
       </w:r>
       <w:r>
@@ -775,7 +774,7 @@
     </w:p>
     <w:p>
       <w:pPr>
-        <w:pStyle w:val="Prrafodelista"/>
+        <w:pStyle w:val="ListParagraph"/>
         <w:numPr>
           <w:ilvl w:val="0"/>
           <w:numId w:val="11"/>
@@ -823,7 +822,7 @@
     </w:p>
     <w:p>
       <w:pPr>
-        <w:pStyle w:val="Prrafodelista"/>
+        <w:pStyle w:val="ListParagraph"/>
         <w:numPr>
           <w:ilvl w:val="0"/>
           <w:numId w:val="11"/>
@@ -865,7 +864,7 @@
     </w:p>
     <w:p>
       <w:pPr>
-        <w:pStyle w:val="Prrafodelista"/>
+        <w:pStyle w:val="ListParagraph"/>
         <w:numPr>
           <w:ilvl w:val="0"/>
           <w:numId w:val="2"/>
@@ -1060,7 +1059,7 @@
     </w:p>
     <w:p>
       <w:pPr>
-        <w:pStyle w:val="Prrafodelista"/>
+        <w:pStyle w:val="ListParagraph"/>
         <w:numPr>
           <w:ilvl w:val="0"/>
           <w:numId w:val="2"/>
@@ -1150,7 +1149,19 @@
         <w:rPr>
           <w:rFonts w:ascii="Times New Roman" w:eastAsia="Aptos" w:hAnsi="Times New Roman" w:cs="Times New Roman"/>
         </w:rPr>
-        <w:t xml:space="preserve"> (Si no se ha creado, se hace en el requerimiento 2)</w:t>
+        <w:t xml:space="preserve"> (Si no se ha creado, se hace en el requerimiento </w:t>
+      </w:r>
+      <w:r>
+        <w:rPr>
+          <w:rFonts w:ascii="Times New Roman" w:eastAsia="Aptos" w:hAnsi="Times New Roman" w:cs="Times New Roman"/>
+        </w:rPr>
+        <w:t>3</w:t>
+      </w:r>
+      <w:r>
+        <w:rPr>
+          <w:rFonts w:ascii="Times New Roman" w:eastAsia="Aptos" w:hAnsi="Times New Roman" w:cs="Times New Roman"/>
+        </w:rPr>
+        <w:t>)</w:t>
       </w:r>
     </w:p>
     <w:p>
@@ -1190,7 +1201,19 @@
         <w:rPr>
           <w:rFonts w:ascii="Times New Roman" w:eastAsia="Aptos" w:hAnsi="Times New Roman" w:cs="Times New Roman"/>
         </w:rPr>
-        <w:t>Se le pide el titulo de la actividad</w:t>
+        <w:t xml:space="preserve">Se le pide </w:t>
+      </w:r>
+      <w:r>
+        <w:rPr>
+          <w:rFonts w:ascii="Times New Roman" w:eastAsia="Aptos" w:hAnsi="Times New Roman" w:cs="Times New Roman"/>
+        </w:rPr>
+        <w:t xml:space="preserve">la información </w:t>
+      </w:r>
+      <w:r>
+        <w:rPr>
+          <w:rFonts w:ascii="Times New Roman" w:eastAsia="Aptos" w:hAnsi="Times New Roman" w:cs="Times New Roman"/>
+        </w:rPr>
+        <w:t>de la actividad correspondiente</w:t>
       </w:r>
     </w:p>
     <w:p>
@@ -1204,19 +1227,25 @@
         <w:rPr>
           <w:rFonts w:ascii="Times New Roman" w:eastAsia="Aptos" w:hAnsi="Times New Roman" w:cs="Times New Roman"/>
         </w:rPr>
-        <w:t>Con el Learning Path seleccionado</w:t>
-      </w:r>
-      <w:r>
-        <w:rPr>
-          <w:rFonts w:ascii="Times New Roman" w:eastAsia="Aptos" w:hAnsi="Times New Roman" w:cs="Times New Roman"/>
-        </w:rPr>
-        <w:t xml:space="preserve">, se </w:t>
-      </w:r>
-      <w:r>
-        <w:rPr>
-          <w:rFonts w:ascii="Times New Roman" w:eastAsia="Aptos" w:hAnsi="Times New Roman" w:cs="Times New Roman"/>
-        </w:rPr>
-        <w:t>usa add.Actividad</w:t>
+        <w:t xml:space="preserve">Con el Learning Path seleccionado, </w:t>
+      </w:r>
+      <w:r>
+        <w:rPr>
+          <w:rFonts w:ascii="Times New Roman" w:eastAsia="Aptos" w:hAnsi="Times New Roman" w:cs="Times New Roman"/>
+        </w:rPr>
+        <w:t xml:space="preserve">dependiendo </w:t>
+      </w:r>
+      <w:r>
+        <w:rPr>
+          <w:rFonts w:ascii="Times New Roman" w:eastAsia="Aptos" w:hAnsi="Times New Roman" w:cs="Times New Roman"/>
+        </w:rPr>
+        <w:t>del tipo de actividad a realizar, se usará crear</w:t>
+      </w:r>
+      <w:r>
+        <w:rPr>
+          <w:rFonts w:ascii="Times New Roman" w:eastAsia="Aptos" w:hAnsi="Times New Roman" w:cs="Times New Roman"/>
+        </w:rPr>
+        <w:t>Recurso, crearQuiz, crearExamen, crearEncuesta o crearTarea.</w:t>
       </w:r>
     </w:p>
     <w:p>
@@ -1242,6 +1271,14 @@
           <w:rFonts w:ascii="Times New Roman" w:eastAsia="Aptos" w:hAnsi="Times New Roman" w:cs="Times New Roman"/>
         </w:rPr>
       </w:pPr>
+    </w:p>
+    <w:p>
+      <w:pPr>
+        <w:spacing w:line="276" w:lineRule="auto"/>
+        <w:rPr>
+          <w:rFonts w:ascii="Times New Roman" w:eastAsia="Aptos" w:hAnsi="Times New Roman" w:cs="Times New Roman"/>
+        </w:rPr>
+      </w:pPr>
       <w:r>
         <w:rPr>
           <w:rFonts w:ascii="Times New Roman" w:eastAsia="Aptos" w:hAnsi="Times New Roman" w:cs="Times New Roman"/>
@@ -1251,7 +1288,7 @@
     </w:p>
     <w:p>
       <w:pPr>
-        <w:pStyle w:val="Prrafodelista"/>
+        <w:pStyle w:val="ListParagraph"/>
         <w:numPr>
           <w:ilvl w:val="0"/>
           <w:numId w:val="5"/>
@@ -1270,7 +1307,7 @@
     </w:p>
     <w:p>
       <w:pPr>
-        <w:pStyle w:val="Prrafodelista"/>
+        <w:pStyle w:val="ListParagraph"/>
         <w:numPr>
           <w:ilvl w:val="0"/>
           <w:numId w:val="5"/>
@@ -1289,7 +1326,7 @@
     </w:p>
     <w:p>
       <w:pPr>
-        <w:pStyle w:val="Prrafodelista"/>
+        <w:pStyle w:val="ListParagraph"/>
         <w:numPr>
           <w:ilvl w:val="0"/>
           <w:numId w:val="5"/>
@@ -1308,7 +1345,7 @@
     </w:p>
     <w:p>
       <w:pPr>
-        <w:pStyle w:val="Prrafodelista"/>
+        <w:pStyle w:val="ListParagraph"/>
         <w:numPr>
           <w:ilvl w:val="0"/>
           <w:numId w:val="5"/>
@@ -1327,7 +1364,7 @@
     </w:p>
     <w:p>
       <w:pPr>
-        <w:pStyle w:val="Prrafodelista"/>
+        <w:pStyle w:val="ListParagraph"/>
         <w:numPr>
           <w:ilvl w:val="0"/>
           <w:numId w:val="5"/>
@@ -1346,7 +1383,7 @@
     </w:p>
     <w:p>
       <w:pPr>
-        <w:pStyle w:val="Prrafodelista"/>
+        <w:pStyle w:val="ListParagraph"/>
         <w:numPr>
           <w:ilvl w:val="0"/>
           <w:numId w:val="5"/>
@@ -1365,7 +1402,7 @@
     </w:p>
     <w:p>
       <w:pPr>
-        <w:pStyle w:val="Prrafodelista"/>
+        <w:pStyle w:val="ListParagraph"/>
         <w:numPr>
           <w:ilvl w:val="0"/>
           <w:numId w:val="5"/>
@@ -1384,7 +1421,7 @@
     </w:p>
     <w:p>
       <w:pPr>
-        <w:pStyle w:val="Prrafodelista"/>
+        <w:pStyle w:val="ListParagraph"/>
         <w:numPr>
           <w:ilvl w:val="0"/>
           <w:numId w:val="5"/>
@@ -1398,13 +1435,12 @@
         <w:rPr>
           <w:rFonts w:ascii="Times New Roman" w:eastAsia="Aptos" w:hAnsi="Times New Roman" w:cs="Times New Roman"/>
         </w:rPr>
-        <w:lastRenderedPageBreak/>
         <w:t>Reseñar y calificar una actividad como estudiante</w:t>
       </w:r>
     </w:p>
     <w:p>
       <w:pPr>
-        <w:pStyle w:val="Prrafodelista"/>
+        <w:pStyle w:val="ListParagraph"/>
         <w:numPr>
           <w:ilvl w:val="0"/>
           <w:numId w:val="5"/>
@@ -1423,7 +1459,7 @@
     </w:p>
     <w:p>
       <w:pPr>
-        <w:pStyle w:val="Prrafodelista"/>
+        <w:pStyle w:val="ListParagraph"/>
         <w:numPr>
           <w:ilvl w:val="0"/>
           <w:numId w:val="5"/>
@@ -1442,7 +1478,7 @@
     </w:p>
     <w:p>
       <w:pPr>
-        <w:pStyle w:val="Prrafodelista"/>
+        <w:pStyle w:val="ListParagraph"/>
         <w:numPr>
           <w:ilvl w:val="0"/>
           <w:numId w:val="5"/>
@@ -1461,7 +1497,7 @@
     </w:p>
     <w:p>
       <w:pPr>
-        <w:pStyle w:val="Prrafodelista"/>
+        <w:pStyle w:val="ListParagraph"/>
         <w:numPr>
           <w:ilvl w:val="0"/>
           <w:numId w:val="5"/>
@@ -1480,7 +1516,7 @@
     </w:p>
     <w:p>
       <w:pPr>
-        <w:pStyle w:val="Prrafodelista"/>
+        <w:pStyle w:val="ListParagraph"/>
         <w:numPr>
           <w:ilvl w:val="0"/>
           <w:numId w:val="5"/>
@@ -1499,7 +1535,7 @@
     </w:p>
     <w:p>
       <w:pPr>
-        <w:pStyle w:val="Prrafodelista"/>
+        <w:pStyle w:val="ListParagraph"/>
         <w:numPr>
           <w:ilvl w:val="0"/>
           <w:numId w:val="5"/>
@@ -1599,7 +1635,7 @@
         </w:tcPr>
         <w:p>
           <w:pPr>
-            <w:pStyle w:val="Encabezado"/>
+            <w:pStyle w:val="Header"/>
             <w:ind w:left="-115"/>
           </w:pPr>
         </w:p>
@@ -1610,7 +1646,7 @@
         </w:tcPr>
         <w:p>
           <w:pPr>
-            <w:pStyle w:val="Encabezado"/>
+            <w:pStyle w:val="Header"/>
             <w:jc w:val="center"/>
           </w:pPr>
         </w:p>
@@ -1621,7 +1657,7 @@
         </w:tcPr>
         <w:p>
           <w:pPr>
-            <w:pStyle w:val="Encabezado"/>
+            <w:pStyle w:val="Header"/>
             <w:ind w:right="-115"/>
             <w:jc w:val="right"/>
           </w:pPr>
@@ -1631,7 +1667,7 @@
   </w:tbl>
   <w:p>
     <w:pPr>
-      <w:pStyle w:val="Piedepgina"/>
+      <w:pStyle w:val="Footer"/>
     </w:pPr>
   </w:p>
 </w:ftr>
@@ -1673,7 +1709,7 @@
 <w:hdr xmlns:wpc="http://schemas.microsoft.com/office/word/2010/wordprocessingCanvas" xmlns:cx="http://schemas.microsoft.com/office/drawing/2014/chartex" xmlns:cx1="http://schemas.microsoft.com/office/drawing/2015/9/8/chartex" xmlns:cx2="http://schemas.microsoft.com/office/drawing/2015/10/21/chartex" xmlns:cx3="http://schemas.microsoft.com/office/drawing/2016/5/9/chartex" xmlns:cx4="http://schemas.microsoft.com/office/drawing/2016/5/10/chartex" xmlns:cx5="http://schemas.microsoft.com/office/drawing/2016/5/11/chartex" xmlns:cx6="http://schemas.microsoft.com/office/drawing/2016/5/12/chartex" xmlns:cx7="http://schemas.microsoft.com/office/drawing/2016/5/13/chartex" xmlns:cx8="http://schemas.microsoft.com/office/drawing/2016/5/14/chartex" xmlns:mc="http://schemas.openxmlformats.org/markup-compatibility/2006" xmlns:aink="http://schemas.microsoft.com/office/drawing/2016/ink" xmlns:am3d="http://schemas.microsoft.com/office/drawing/2017/model3d" xmlns:o="urn:schemas-microsoft-com:office:office" xmlns:oel="http://schemas.microsoft.com/office/2019/extlst" xmlns:r="http://schemas.openxmlformats.org/officeDocument/2006/relationships" xmlns:m="http://schemas.openxmlformats.org/officeDocument/2006/math" xmlns:v="urn:schemas-microsoft-com:vml" xmlns:wp14="http://schemas.microsoft.com/office/word/2010/wordprocessingDrawing" xmlns:wp="http://schemas.openxmlformats.org/drawingml/2006/wordprocessingDrawing" xmlns:w10="urn:schemas-microsoft-com:office:word" xmlns:w="http://schemas.openxmlformats.org/wordprocessingml/2006/main" xmlns:w14="http://schemas.microsoft.com/office/word/2010/wordml" xmlns:w15="http://schemas.microsoft.com/office/word/2012/wordml" xmlns:w16cex="http://schemas.microsoft.com/office/word/2018/wordml/cex" xmlns:w16cid="http://schemas.microsoft.com/office/word/2016/wordml/cid" xmlns:w16="http://schemas.microsoft.com/office/word/2018/wordml" xmlns:w16du="http://schemas.microsoft.com/office/word/2023/wordml/word16du" xmlns:w16sdtdh="http://schemas.microsoft.com/office/word/2020/wordml/sdtdatahash" xmlns:w16se="http://schemas.microsoft.com/office/word/2015/wordml/symex" xmlns:wpg="http://schemas.microsoft.com/office/word/2010/wordprocessingGroup" xmlns:wpi="http://schemas.microsoft.com/office/word/2010/wordprocessingInk" xmlns:wne="http://schemas.microsoft.com/office/word/2006/wordml" xmlns:wps="http://schemas.microsoft.com/office/word/2010/wordprocessingShape" mc:Ignorable="w14 w15 w16se w16cid w16 w16cex w16sdtdh w16du wp14">
   <w:p>
     <w:pPr>
-      <w:pStyle w:val="Encabezado"/>
+      <w:pStyle w:val="Header"/>
       <w:rPr>
         <w:lang w:val="es-MX"/>
       </w:rPr>
@@ -3428,11 +3464,11 @@
     <w:qFormat/>
     <w:rsid w:val="000F4B1B"/>
   </w:style>
-  <w:style w:type="paragraph" w:styleId="Ttulo1">
+  <w:style w:type="paragraph" w:styleId="Heading1">
     <w:name w:val="heading 1"/>
     <w:basedOn w:val="Normal"/>
     <w:next w:val="Normal"/>
-    <w:link w:val="Ttulo1Car"/>
+    <w:link w:val="Heading1Char"/>
     <w:uiPriority w:val="9"/>
     <w:qFormat/>
     <w:rsid w:val="0032655E"/>
@@ -3449,11 +3485,11 @@
       <w:szCs w:val="40"/>
     </w:rPr>
   </w:style>
-  <w:style w:type="paragraph" w:styleId="Ttulo2">
+  <w:style w:type="paragraph" w:styleId="Heading2">
     <w:name w:val="heading 2"/>
     <w:basedOn w:val="Normal"/>
     <w:next w:val="Normal"/>
-    <w:link w:val="Ttulo2Car"/>
+    <w:link w:val="Heading2Char"/>
     <w:uiPriority w:val="9"/>
     <w:semiHidden/>
     <w:unhideWhenUsed/>
@@ -3472,11 +3508,11 @@
       <w:szCs w:val="32"/>
     </w:rPr>
   </w:style>
-  <w:style w:type="paragraph" w:styleId="Ttulo3">
+  <w:style w:type="paragraph" w:styleId="Heading3">
     <w:name w:val="heading 3"/>
     <w:basedOn w:val="Normal"/>
     <w:next w:val="Normal"/>
-    <w:link w:val="Ttulo3Car"/>
+    <w:link w:val="Heading3Char"/>
     <w:uiPriority w:val="9"/>
     <w:semiHidden/>
     <w:unhideWhenUsed/>
@@ -3495,11 +3531,11 @@
       <w:szCs w:val="28"/>
     </w:rPr>
   </w:style>
-  <w:style w:type="paragraph" w:styleId="Ttulo4">
+  <w:style w:type="paragraph" w:styleId="Heading4">
     <w:name w:val="heading 4"/>
     <w:basedOn w:val="Normal"/>
     <w:next w:val="Normal"/>
-    <w:link w:val="Ttulo4Car"/>
+    <w:link w:val="Heading4Char"/>
     <w:uiPriority w:val="9"/>
     <w:semiHidden/>
     <w:unhideWhenUsed/>
@@ -3518,11 +3554,11 @@
       <w:color w:val="0F4761" w:themeColor="accent1" w:themeShade="BF"/>
     </w:rPr>
   </w:style>
-  <w:style w:type="paragraph" w:styleId="Ttulo5">
+  <w:style w:type="paragraph" w:styleId="Heading5">
     <w:name w:val="heading 5"/>
     <w:basedOn w:val="Normal"/>
     <w:next w:val="Normal"/>
-    <w:link w:val="Ttulo5Car"/>
+    <w:link w:val="Heading5Char"/>
     <w:uiPriority w:val="9"/>
     <w:semiHidden/>
     <w:unhideWhenUsed/>
@@ -3539,11 +3575,11 @@
       <w:color w:val="0F4761" w:themeColor="accent1" w:themeShade="BF"/>
     </w:rPr>
   </w:style>
-  <w:style w:type="paragraph" w:styleId="Ttulo6">
+  <w:style w:type="paragraph" w:styleId="Heading6">
     <w:name w:val="heading 6"/>
     <w:basedOn w:val="Normal"/>
     <w:next w:val="Normal"/>
-    <w:link w:val="Ttulo6Car"/>
+    <w:link w:val="Heading6Char"/>
     <w:uiPriority w:val="9"/>
     <w:semiHidden/>
     <w:unhideWhenUsed/>
@@ -3562,11 +3598,11 @@
       <w:color w:val="595959" w:themeColor="text1" w:themeTint="A6"/>
     </w:rPr>
   </w:style>
-  <w:style w:type="paragraph" w:styleId="Ttulo7">
+  <w:style w:type="paragraph" w:styleId="Heading7">
     <w:name w:val="heading 7"/>
     <w:basedOn w:val="Normal"/>
     <w:next w:val="Normal"/>
-    <w:link w:val="Ttulo7Car"/>
+    <w:link w:val="Heading7Char"/>
     <w:uiPriority w:val="9"/>
     <w:semiHidden/>
     <w:unhideWhenUsed/>
@@ -3583,11 +3619,11 @@
       <w:color w:val="595959" w:themeColor="text1" w:themeTint="A6"/>
     </w:rPr>
   </w:style>
-  <w:style w:type="paragraph" w:styleId="Ttulo8">
+  <w:style w:type="paragraph" w:styleId="Heading8">
     <w:name w:val="heading 8"/>
     <w:basedOn w:val="Normal"/>
     <w:next w:val="Normal"/>
-    <w:link w:val="Ttulo8Car"/>
+    <w:link w:val="Heading8Char"/>
     <w:uiPriority w:val="9"/>
     <w:semiHidden/>
     <w:unhideWhenUsed/>
@@ -3606,11 +3642,11 @@
       <w:color w:val="272727" w:themeColor="text1" w:themeTint="D8"/>
     </w:rPr>
   </w:style>
-  <w:style w:type="paragraph" w:styleId="Ttulo9">
+  <w:style w:type="paragraph" w:styleId="Heading9">
     <w:name w:val="heading 9"/>
     <w:basedOn w:val="Normal"/>
     <w:next w:val="Normal"/>
-    <w:link w:val="Ttulo9Car"/>
+    <w:link w:val="Heading9Char"/>
     <w:uiPriority w:val="9"/>
     <w:semiHidden/>
     <w:unhideWhenUsed/>
@@ -3627,13 +3663,13 @@
       <w:color w:val="272727" w:themeColor="text1" w:themeTint="D8"/>
     </w:rPr>
   </w:style>
-  <w:style w:type="character" w:default="1" w:styleId="Fuentedeprrafopredeter">
+  <w:style w:type="character" w:default="1" w:styleId="DefaultParagraphFont">
     <w:name w:val="Default Paragraph Font"/>
     <w:uiPriority w:val="1"/>
     <w:semiHidden/>
     <w:unhideWhenUsed/>
   </w:style>
-  <w:style w:type="table" w:default="1" w:styleId="Tablanormal">
+  <w:style w:type="table" w:default="1" w:styleId="TableNormal">
     <w:name w:val="Normal Table"/>
     <w:uiPriority w:val="99"/>
     <w:semiHidden/>
@@ -3648,16 +3684,16 @@
       </w:tblCellMar>
     </w:tblPr>
   </w:style>
-  <w:style w:type="numbering" w:default="1" w:styleId="Sinlista">
+  <w:style w:type="numbering" w:default="1" w:styleId="NoList">
     <w:name w:val="No List"/>
     <w:uiPriority w:val="99"/>
     <w:semiHidden/>
     <w:unhideWhenUsed/>
   </w:style>
-  <w:style w:type="character" w:customStyle="1" w:styleId="Ttulo1Car">
-    <w:name w:val="Título 1 Car"/>
-    <w:basedOn w:val="Fuentedeprrafopredeter"/>
-    <w:link w:val="Ttulo1"/>
+  <w:style w:type="character" w:customStyle="1" w:styleId="Heading1Char">
+    <w:name w:val="Heading 1 Char"/>
+    <w:basedOn w:val="DefaultParagraphFont"/>
+    <w:link w:val="Heading1"/>
     <w:uiPriority w:val="9"/>
     <w:rsid w:val="0032655E"/>
     <w:rPr>
@@ -3667,10 +3703,10 @@
       <w:szCs w:val="40"/>
     </w:rPr>
   </w:style>
-  <w:style w:type="character" w:customStyle="1" w:styleId="Ttulo2Car">
-    <w:name w:val="Título 2 Car"/>
-    <w:basedOn w:val="Fuentedeprrafopredeter"/>
-    <w:link w:val="Ttulo2"/>
+  <w:style w:type="character" w:customStyle="1" w:styleId="Heading2Char">
+    <w:name w:val="Heading 2 Char"/>
+    <w:basedOn w:val="DefaultParagraphFont"/>
+    <w:link w:val="Heading2"/>
     <w:uiPriority w:val="9"/>
     <w:semiHidden/>
     <w:rsid w:val="0032655E"/>
@@ -3681,10 +3717,10 @@
       <w:szCs w:val="32"/>
     </w:rPr>
   </w:style>
-  <w:style w:type="character" w:customStyle="1" w:styleId="Ttulo3Car">
-    <w:name w:val="Título 3 Car"/>
-    <w:basedOn w:val="Fuentedeprrafopredeter"/>
-    <w:link w:val="Ttulo3"/>
+  <w:style w:type="character" w:customStyle="1" w:styleId="Heading3Char">
+    <w:name w:val="Heading 3 Char"/>
+    <w:basedOn w:val="DefaultParagraphFont"/>
+    <w:link w:val="Heading3"/>
     <w:uiPriority w:val="9"/>
     <w:semiHidden/>
     <w:rsid w:val="0032655E"/>
@@ -3695,10 +3731,10 @@
       <w:szCs w:val="28"/>
     </w:rPr>
   </w:style>
-  <w:style w:type="character" w:customStyle="1" w:styleId="Ttulo4Car">
-    <w:name w:val="Título 4 Car"/>
-    <w:basedOn w:val="Fuentedeprrafopredeter"/>
-    <w:link w:val="Ttulo4"/>
+  <w:style w:type="character" w:customStyle="1" w:styleId="Heading4Char">
+    <w:name w:val="Heading 4 Char"/>
+    <w:basedOn w:val="DefaultParagraphFont"/>
+    <w:link w:val="Heading4"/>
     <w:uiPriority w:val="9"/>
     <w:semiHidden/>
     <w:rsid w:val="0032655E"/>
@@ -3709,10 +3745,10 @@
       <w:color w:val="0F4761" w:themeColor="accent1" w:themeShade="BF"/>
     </w:rPr>
   </w:style>
-  <w:style w:type="character" w:customStyle="1" w:styleId="Ttulo5Car">
-    <w:name w:val="Título 5 Car"/>
-    <w:basedOn w:val="Fuentedeprrafopredeter"/>
-    <w:link w:val="Ttulo5"/>
+  <w:style w:type="character" w:customStyle="1" w:styleId="Heading5Char">
+    <w:name w:val="Heading 5 Char"/>
+    <w:basedOn w:val="DefaultParagraphFont"/>
+    <w:link w:val="Heading5"/>
     <w:uiPriority w:val="9"/>
     <w:semiHidden/>
     <w:rsid w:val="0032655E"/>
@@ -3721,10 +3757,10 @@
       <w:color w:val="0F4761" w:themeColor="accent1" w:themeShade="BF"/>
     </w:rPr>
   </w:style>
-  <w:style w:type="character" w:customStyle="1" w:styleId="Ttulo6Car">
-    <w:name w:val="Título 6 Car"/>
-    <w:basedOn w:val="Fuentedeprrafopredeter"/>
-    <w:link w:val="Ttulo6"/>
+  <w:style w:type="character" w:customStyle="1" w:styleId="Heading6Char">
+    <w:name w:val="Heading 6 Char"/>
+    <w:basedOn w:val="DefaultParagraphFont"/>
+    <w:link w:val="Heading6"/>
     <w:uiPriority w:val="9"/>
     <w:semiHidden/>
     <w:rsid w:val="0032655E"/>
@@ -3735,10 +3771,10 @@
       <w:color w:val="595959" w:themeColor="text1" w:themeTint="A6"/>
     </w:rPr>
   </w:style>
-  <w:style w:type="character" w:customStyle="1" w:styleId="Ttulo7Car">
-    <w:name w:val="Título 7 Car"/>
-    <w:basedOn w:val="Fuentedeprrafopredeter"/>
-    <w:link w:val="Ttulo7"/>
+  <w:style w:type="character" w:customStyle="1" w:styleId="Heading7Char">
+    <w:name w:val="Heading 7 Char"/>
+    <w:basedOn w:val="DefaultParagraphFont"/>
+    <w:link w:val="Heading7"/>
     <w:uiPriority w:val="9"/>
     <w:semiHidden/>
     <w:rsid w:val="0032655E"/>
@@ -3747,10 +3783,10 @@
       <w:color w:val="595959" w:themeColor="text1" w:themeTint="A6"/>
     </w:rPr>
   </w:style>
-  <w:style w:type="character" w:customStyle="1" w:styleId="Ttulo8Car">
-    <w:name w:val="Título 8 Car"/>
-    <w:basedOn w:val="Fuentedeprrafopredeter"/>
-    <w:link w:val="Ttulo8"/>
+  <w:style w:type="character" w:customStyle="1" w:styleId="Heading8Char">
+    <w:name w:val="Heading 8 Char"/>
+    <w:basedOn w:val="DefaultParagraphFont"/>
+    <w:link w:val="Heading8"/>
     <w:uiPriority w:val="9"/>
     <w:semiHidden/>
     <w:rsid w:val="0032655E"/>
@@ -3761,10 +3797,10 @@
       <w:color w:val="272727" w:themeColor="text1" w:themeTint="D8"/>
     </w:rPr>
   </w:style>
-  <w:style w:type="character" w:customStyle="1" w:styleId="Ttulo9Car">
-    <w:name w:val="Título 9 Car"/>
-    <w:basedOn w:val="Fuentedeprrafopredeter"/>
-    <w:link w:val="Ttulo9"/>
+  <w:style w:type="character" w:customStyle="1" w:styleId="Heading9Char">
+    <w:name w:val="Heading 9 Char"/>
+    <w:basedOn w:val="DefaultParagraphFont"/>
+    <w:link w:val="Heading9"/>
     <w:uiPriority w:val="9"/>
     <w:semiHidden/>
     <w:rsid w:val="0032655E"/>
@@ -3773,11 +3809,11 @@
       <w:color w:val="272727" w:themeColor="text1" w:themeTint="D8"/>
     </w:rPr>
   </w:style>
-  <w:style w:type="paragraph" w:styleId="Ttulo">
+  <w:style w:type="paragraph" w:styleId="Title">
     <w:name w:val="Title"/>
     <w:basedOn w:val="Normal"/>
     <w:next w:val="Normal"/>
-    <w:link w:val="TtuloCar"/>
+    <w:link w:val="TitleChar"/>
     <w:uiPriority w:val="10"/>
     <w:qFormat/>
     <w:rsid w:val="0032655E"/>
@@ -3793,10 +3829,10 @@
       <w:szCs w:val="56"/>
     </w:rPr>
   </w:style>
-  <w:style w:type="character" w:customStyle="1" w:styleId="TtuloCar">
-    <w:name w:val="Título Car"/>
-    <w:basedOn w:val="Fuentedeprrafopredeter"/>
-    <w:link w:val="Ttulo"/>
+  <w:style w:type="character" w:customStyle="1" w:styleId="TitleChar">
+    <w:name w:val="Title Char"/>
+    <w:basedOn w:val="DefaultParagraphFont"/>
+    <w:link w:val="Title"/>
     <w:uiPriority w:val="10"/>
     <w:rsid w:val="0032655E"/>
     <w:rPr>
@@ -3807,11 +3843,11 @@
       <w:szCs w:val="56"/>
     </w:rPr>
   </w:style>
-  <w:style w:type="paragraph" w:styleId="Subttulo">
+  <w:style w:type="paragraph" w:styleId="Subtitle">
     <w:name w:val="Subtitle"/>
     <w:basedOn w:val="Normal"/>
     <w:next w:val="Normal"/>
-    <w:link w:val="SubttuloCar"/>
+    <w:link w:val="SubtitleChar"/>
     <w:uiPriority w:val="11"/>
     <w:qFormat/>
     <w:rsid w:val="0032655E"/>
@@ -3828,10 +3864,10 @@
       <w:szCs w:val="28"/>
     </w:rPr>
   </w:style>
-  <w:style w:type="character" w:customStyle="1" w:styleId="SubttuloCar">
-    <w:name w:val="Subtítulo Car"/>
-    <w:basedOn w:val="Fuentedeprrafopredeter"/>
-    <w:link w:val="Subttulo"/>
+  <w:style w:type="character" w:customStyle="1" w:styleId="SubtitleChar">
+    <w:name w:val="Subtitle Char"/>
+    <w:basedOn w:val="DefaultParagraphFont"/>
+    <w:link w:val="Subtitle"/>
     <w:uiPriority w:val="11"/>
     <w:rsid w:val="0032655E"/>
     <w:rPr>
@@ -3842,11 +3878,11 @@
       <w:szCs w:val="28"/>
     </w:rPr>
   </w:style>
-  <w:style w:type="paragraph" w:styleId="Cita">
+  <w:style w:type="paragraph" w:styleId="Quote">
     <w:name w:val="Quote"/>
     <w:basedOn w:val="Normal"/>
     <w:next w:val="Normal"/>
-    <w:link w:val="CitaCar"/>
+    <w:link w:val="QuoteChar"/>
     <w:uiPriority w:val="29"/>
     <w:qFormat/>
     <w:rsid w:val="0032655E"/>
@@ -3860,10 +3896,10 @@
       <w:color w:val="404040" w:themeColor="text1" w:themeTint="BF"/>
     </w:rPr>
   </w:style>
-  <w:style w:type="character" w:customStyle="1" w:styleId="CitaCar">
-    <w:name w:val="Cita Car"/>
-    <w:basedOn w:val="Fuentedeprrafopredeter"/>
-    <w:link w:val="Cita"/>
+  <w:style w:type="character" w:customStyle="1" w:styleId="QuoteChar">
+    <w:name w:val="Quote Char"/>
+    <w:basedOn w:val="DefaultParagraphFont"/>
+    <w:link w:val="Quote"/>
     <w:uiPriority w:val="29"/>
     <w:rsid w:val="0032655E"/>
     <w:rPr>
@@ -3872,7 +3908,7 @@
       <w:color w:val="404040" w:themeColor="text1" w:themeTint="BF"/>
     </w:rPr>
   </w:style>
-  <w:style w:type="paragraph" w:styleId="Prrafodelista">
+  <w:style w:type="paragraph" w:styleId="ListParagraph">
     <w:name w:val="List Paragraph"/>
     <w:basedOn w:val="Normal"/>
     <w:uiPriority w:val="34"/>
@@ -3883,9 +3919,9 @@
       <w:contextualSpacing/>
     </w:pPr>
   </w:style>
-  <w:style w:type="character" w:styleId="nfasisintenso">
+  <w:style w:type="character" w:styleId="IntenseEmphasis">
     <w:name w:val="Intense Emphasis"/>
-    <w:basedOn w:val="Fuentedeprrafopredeter"/>
+    <w:basedOn w:val="DefaultParagraphFont"/>
     <w:uiPriority w:val="21"/>
     <w:qFormat/>
     <w:rsid w:val="0032655E"/>
@@ -3895,11 +3931,11 @@
       <w:color w:val="0F4761" w:themeColor="accent1" w:themeShade="BF"/>
     </w:rPr>
   </w:style>
-  <w:style w:type="paragraph" w:styleId="Citadestacada">
+  <w:style w:type="paragraph" w:styleId="IntenseQuote">
     <w:name w:val="Intense Quote"/>
     <w:basedOn w:val="Normal"/>
     <w:next w:val="Normal"/>
-    <w:link w:val="CitadestacadaCar"/>
+    <w:link w:val="IntenseQuoteChar"/>
     <w:uiPriority w:val="30"/>
     <w:qFormat/>
     <w:rsid w:val="0032655E"/>
@@ -3918,10 +3954,10 @@
       <w:color w:val="0F4761" w:themeColor="accent1" w:themeShade="BF"/>
     </w:rPr>
   </w:style>
-  <w:style w:type="character" w:customStyle="1" w:styleId="CitadestacadaCar">
-    <w:name w:val="Cita destacada Car"/>
-    <w:basedOn w:val="Fuentedeprrafopredeter"/>
-    <w:link w:val="Citadestacada"/>
+  <w:style w:type="character" w:customStyle="1" w:styleId="IntenseQuoteChar">
+    <w:name w:val="Intense Quote Char"/>
+    <w:basedOn w:val="DefaultParagraphFont"/>
+    <w:link w:val="IntenseQuote"/>
     <w:uiPriority w:val="30"/>
     <w:rsid w:val="0032655E"/>
     <w:rPr>
@@ -3930,9 +3966,9 @@
       <w:color w:val="0F4761" w:themeColor="accent1" w:themeShade="BF"/>
     </w:rPr>
   </w:style>
-  <w:style w:type="character" w:styleId="Referenciaintensa">
+  <w:style w:type="character" w:styleId="IntenseReference">
     <w:name w:val="Intense Reference"/>
-    <w:basedOn w:val="Fuentedeprrafopredeter"/>
+    <w:basedOn w:val="DefaultParagraphFont"/>
     <w:uiPriority w:val="32"/>
     <w:qFormat/>
     <w:rsid w:val="0032655E"/>
@@ -3944,10 +3980,10 @@
       <w:spacing w:val="5"/>
     </w:rPr>
   </w:style>
-  <w:style w:type="paragraph" w:styleId="Encabezado">
+  <w:style w:type="paragraph" w:styleId="Header">
     <w:name w:val="header"/>
     <w:basedOn w:val="Normal"/>
-    <w:link w:val="EncabezadoCar"/>
+    <w:link w:val="HeaderChar"/>
     <w:uiPriority w:val="99"/>
     <w:unhideWhenUsed/>
     <w:rsid w:val="00764B51"/>
@@ -3959,17 +3995,17 @@
       <w:spacing w:after="0" w:line="240" w:lineRule="auto"/>
     </w:pPr>
   </w:style>
-  <w:style w:type="character" w:customStyle="1" w:styleId="EncabezadoCar">
-    <w:name w:val="Encabezado Car"/>
-    <w:basedOn w:val="Fuentedeprrafopredeter"/>
-    <w:link w:val="Encabezado"/>
+  <w:style w:type="character" w:customStyle="1" w:styleId="HeaderChar">
+    <w:name w:val="Header Char"/>
+    <w:basedOn w:val="DefaultParagraphFont"/>
+    <w:link w:val="Header"/>
     <w:uiPriority w:val="99"/>
     <w:rsid w:val="00764B51"/>
   </w:style>
-  <w:style w:type="paragraph" w:styleId="Piedepgina">
+  <w:style w:type="paragraph" w:styleId="Footer">
     <w:name w:val="footer"/>
     <w:basedOn w:val="Normal"/>
-    <w:link w:val="PiedepginaCar"/>
+    <w:link w:val="FooterChar"/>
     <w:uiPriority w:val="99"/>
     <w:unhideWhenUsed/>
     <w:rsid w:val="00764B51"/>
@@ -3981,16 +4017,16 @@
       <w:spacing w:after="0" w:line="240" w:lineRule="auto"/>
     </w:pPr>
   </w:style>
-  <w:style w:type="character" w:customStyle="1" w:styleId="PiedepginaCar">
-    <w:name w:val="Pie de página Car"/>
-    <w:basedOn w:val="Fuentedeprrafopredeter"/>
-    <w:link w:val="Piedepgina"/>
+  <w:style w:type="character" w:customStyle="1" w:styleId="FooterChar">
+    <w:name w:val="Footer Char"/>
+    <w:basedOn w:val="DefaultParagraphFont"/>
+    <w:link w:val="Footer"/>
     <w:uiPriority w:val="99"/>
     <w:rsid w:val="00764B51"/>
   </w:style>
-  <w:style w:type="table" w:styleId="Tablaconcuadrcula">
+  <w:style w:type="table" w:styleId="TableGrid">
     <w:name w:val="Table Grid"/>
-    <w:basedOn w:val="Tablanormal"/>
+    <w:basedOn w:val="TableNormal"/>
     <w:uiPriority w:val="59"/>
     <w:rsid w:val="00871F65"/>
     <w:pPr>

</xml_diff>

<commit_message>
Avance metodos de prueba
</commit_message>
<xml_diff>
--- a/Entrega 2/Diseño - Grupo 6.docx
+++ b/Entrega 2/Diseño - Grupo 6.docx
@@ -2685,6 +2685,7 @@
           <w:rFonts w:ascii="Times New Roman" w:eastAsia="Times New Roman" w:hAnsi="Times New Roman" w:cs="Times New Roman"/>
         </w:rPr>
       </w:pPr>
+      <w:commentRangeStart w:id="6"/>
       <w:r>
         <w:rPr>
           <w:rFonts w:ascii="Times New Roman" w:eastAsia="Times New Roman" w:hAnsi="Times New Roman" w:cs="Times New Roman"/>
@@ -2712,7 +2713,14 @@
         </w:rPr>
         <w:t>path</w:t>
       </w:r>
-      <w:proofErr w:type="spellEnd"/>
+      <w:commentRangeEnd w:id="6"/>
+      <w:proofErr w:type="spellEnd"/>
+      <w:r>
+        <w:rPr>
+          <w:rStyle w:val="Refdecomentario"/>
+        </w:rPr>
+        <w:commentReference w:id="6"/>
+      </w:r>
     </w:p>
     <w:p>
       <w:pPr>
@@ -2851,7 +2859,7 @@
           <w:rFonts w:ascii="Times New Roman" w:eastAsia="Times New Roman" w:hAnsi="Times New Roman" w:cs="Times New Roman"/>
         </w:rPr>
       </w:pPr>
-      <w:commentRangeStart w:id="6"/>
+      <w:commentRangeStart w:id="7"/>
     </w:p>
     <w:p>
       <w:pPr>
@@ -2871,12 +2879,12 @@
         </w:rPr>
         <w:t>Reseñar y calificar una actividad como profesor</w:t>
       </w:r>
-      <w:commentRangeEnd w:id="6"/>
+      <w:commentRangeEnd w:id="7"/>
       <w:r>
         <w:rPr>
           <w:rStyle w:val="Refdecomentario"/>
         </w:rPr>
-        <w:commentReference w:id="6"/>
+        <w:commentReference w:id="7"/>
       </w:r>
     </w:p>
     <w:p>
@@ -2892,16 +2900,16 @@
         </w:rPr>
         <w:t>Hacer autenticación de usuario dado un usuario y contraseña (</w:t>
       </w:r>
-      <w:commentRangeStart w:id="7"/>
+      <w:commentRangeStart w:id="8"/>
       <w:r>
         <w:rPr>
           <w:rFonts w:ascii="Times New Roman" w:eastAsia="Times New Roman" w:hAnsi="Times New Roman" w:cs="Times New Roman"/>
         </w:rPr>
         <w:t>Requerimiento</w:t>
       </w:r>
-      <w:commentRangeEnd w:id="7"/>
-      <w:r>
-        <w:commentReference w:id="7"/>
+      <w:commentRangeEnd w:id="8"/>
+      <w:r>
+        <w:commentReference w:id="8"/>
       </w:r>
       <w:r>
         <w:rPr>
@@ -3169,7 +3177,7 @@
           <w:rFonts w:ascii="Times New Roman" w:eastAsia="Times New Roman" w:hAnsi="Times New Roman" w:cs="Times New Roman"/>
         </w:rPr>
       </w:pPr>
-      <w:commentRangeStart w:id="8"/>
+      <w:commentRangeStart w:id="9"/>
       <w:r>
         <w:rPr>
           <w:rFonts w:ascii="Times New Roman" w:eastAsia="Times New Roman" w:hAnsi="Times New Roman" w:cs="Times New Roman"/>
@@ -3197,13 +3205,13 @@
         </w:rPr>
         <w:t>path</w:t>
       </w:r>
-      <w:commentRangeEnd w:id="8"/>
+      <w:commentRangeEnd w:id="9"/>
       <w:proofErr w:type="spellEnd"/>
       <w:r>
         <w:rPr>
           <w:rStyle w:val="Refdecomentario"/>
         </w:rPr>
-        <w:commentReference w:id="8"/>
+        <w:commentReference w:id="9"/>
       </w:r>
     </w:p>
     <w:p>
@@ -3378,19 +3386,19 @@
           <w:rFonts w:ascii="Times New Roman" w:eastAsia="Times New Roman" w:hAnsi="Times New Roman" w:cs="Times New Roman"/>
         </w:rPr>
       </w:pPr>
-      <w:commentRangeStart w:id="9"/>
+      <w:commentRangeStart w:id="10"/>
       <w:r>
         <w:rPr>
           <w:rFonts w:ascii="Times New Roman" w:eastAsia="Times New Roman" w:hAnsi="Times New Roman" w:cs="Times New Roman"/>
         </w:rPr>
         <w:t>Reseñar y calificar una actividad como estudiante</w:t>
       </w:r>
-      <w:commentRangeEnd w:id="9"/>
+      <w:commentRangeEnd w:id="10"/>
       <w:r>
         <w:rPr>
           <w:rStyle w:val="Refdecomentario"/>
         </w:rPr>
-        <w:commentReference w:id="9"/>
+        <w:commentReference w:id="10"/>
       </w:r>
     </w:p>
     <w:p>
@@ -3406,16 +3414,16 @@
         </w:rPr>
         <w:t xml:space="preserve">Hacer autenticación de usuario dado un </w:t>
       </w:r>
-      <w:commentRangeStart w:id="10"/>
+      <w:commentRangeStart w:id="11"/>
       <w:r>
         <w:rPr>
           <w:rFonts w:ascii="Times New Roman" w:eastAsia="Times New Roman" w:hAnsi="Times New Roman" w:cs="Times New Roman"/>
         </w:rPr>
         <w:t>usuario</w:t>
       </w:r>
-      <w:commentRangeEnd w:id="10"/>
-      <w:r>
-        <w:commentReference w:id="10"/>
+      <w:commentRangeEnd w:id="11"/>
+      <w:r>
+        <w:commentReference w:id="11"/>
       </w:r>
       <w:r>
         <w:rPr>
@@ -3641,19 +3649,19 @@
           <w:rFonts w:ascii="Times New Roman" w:eastAsia="Times New Roman" w:hAnsi="Times New Roman" w:cs="Times New Roman"/>
         </w:rPr>
       </w:pPr>
-      <w:commentRangeStart w:id="11"/>
+      <w:commentRangeStart w:id="12"/>
       <w:r>
         <w:rPr>
           <w:rFonts w:ascii="Times New Roman" w:eastAsia="Times New Roman" w:hAnsi="Times New Roman" w:cs="Times New Roman"/>
         </w:rPr>
         <w:t>Revisar un recurso educativo</w:t>
       </w:r>
-      <w:commentRangeEnd w:id="11"/>
+      <w:commentRangeEnd w:id="12"/>
       <w:r>
         <w:rPr>
           <w:rStyle w:val="Refdecomentario"/>
         </w:rPr>
-        <w:commentReference w:id="11"/>
+        <w:commentReference w:id="12"/>
       </w:r>
     </w:p>
     <w:p>
@@ -5036,7 +5044,7 @@
       </w:r>
     </w:p>
   </w:comment>
-  <w:comment w:id="6" w:author="Diego Alejandro Munevar Perez" w:date="2024-10-23T22:30:00Z" w:initials="DM">
+  <w:comment w:id="6" w:author="Diego Alejandro Munevar Perez" w:date="2024-10-24T06:57:00Z" w:initials="DM">
     <w:p>
       <w:pPr>
         <w:pStyle w:val="Textocomentario"/>
@@ -5048,11 +5056,27 @@
         <w:annotationRef/>
       </w:r>
       <w:r>
+        <w:t>Metodo constructor learning Path</w:t>
+      </w:r>
+    </w:p>
+  </w:comment>
+  <w:comment w:id="7" w:author="Diego Alejandro Munevar Perez" w:date="2024-10-23T22:30:00Z" w:initials="DM">
+    <w:p>
+      <w:pPr>
+        <w:pStyle w:val="Textocomentario"/>
+      </w:pPr>
+      <w:r>
+        <w:rPr>
+          <w:rStyle w:val="Refdecomentario"/>
+        </w:rPr>
+        <w:annotationRef/>
+      </w:r>
+      <w:r>
         <w:t>Se hace con lP.hacerReseña</w:t>
       </w:r>
     </w:p>
   </w:comment>
-  <w:comment w:id="7" w:author="Zair Samuel Montoya Bello" w:date="2024-10-23T08:35:00Z" w:initials="ZB">
+  <w:comment w:id="8" w:author="Zair Samuel Montoya Bello" w:date="2024-10-23T08:35:00Z" w:initials="ZB">
     <w:p>
       <w:r>
         <w:annotationRef/>
@@ -5062,7 +5086,7 @@
       </w:r>
     </w:p>
   </w:comment>
-  <w:comment w:id="8" w:author="Diego Alejandro Munevar Perez" w:date="2024-10-23T22:30:00Z" w:initials="DM">
+  <w:comment w:id="9" w:author="Diego Alejandro Munevar Perez" w:date="2024-10-23T22:30:00Z" w:initials="DM">
     <w:p>
       <w:pPr>
         <w:pStyle w:val="Textocomentario"/>
@@ -5078,7 +5102,7 @@
       </w:r>
     </w:p>
   </w:comment>
-  <w:comment w:id="9" w:author="Diego Alejandro Munevar Perez" w:date="2024-10-23T22:15:00Z" w:initials="DM">
+  <w:comment w:id="10" w:author="Diego Alejandro Munevar Perez" w:date="2024-10-23T22:15:00Z" w:initials="DM">
     <w:p>
       <w:pPr>
         <w:pStyle w:val="Textocomentario"/>
@@ -5094,7 +5118,7 @@
       </w:r>
     </w:p>
   </w:comment>
-  <w:comment w:id="10" w:author="Zair Samuel Montoya Bello" w:date="2024-10-23T11:19:00Z" w:initials="ZB">
+  <w:comment w:id="11" w:author="Zair Samuel Montoya Bello" w:date="2024-10-23T11:19:00Z" w:initials="ZB">
     <w:p>
       <w:r>
         <w:annotationRef/>
@@ -5104,7 +5128,7 @@
       </w:r>
     </w:p>
   </w:comment>
-  <w:comment w:id="11" w:author="Diego Alejandro Munevar Perez" w:date="2024-10-23T22:18:00Z" w:initials="DM">
+  <w:comment w:id="12" w:author="Diego Alejandro Munevar Perez" w:date="2024-10-23T22:18:00Z" w:initials="DM">
     <w:p>
       <w:pPr>
         <w:pStyle w:val="Textocomentario"/>
@@ -5131,6 +5155,7 @@
   <w15:commentEx w15:paraId="7736AE2F" w15:done="0"/>
   <w15:commentEx w15:paraId="62EE1907" w15:done="0"/>
   <w15:commentEx w15:paraId="6B2B66E7" w15:done="0"/>
+  <w15:commentEx w15:paraId="4AB789D3" w15:done="0"/>
   <w15:commentEx w15:paraId="74AC613B" w15:done="0"/>
   <w15:commentEx w15:paraId="2ED1C5D0" w15:done="0"/>
   <w15:commentEx w15:paraId="41FD79D8" w15:done="0"/>
@@ -5148,6 +5173,7 @@
   <w16cex:commentExtensible w16cex:durableId="3538CF25" w16cex:dateUtc="2024-10-24T03:15:00Z"/>
   <w16cex:commentExtensible w16cex:durableId="13805A13" w16cex:dateUtc="2024-10-24T03:32:00Z"/>
   <w16cex:commentExtensible w16cex:durableId="44C0CCE9" w16cex:dateUtc="2024-10-24T03:18:00Z"/>
+  <w16cex:commentExtensible w16cex:durableId="10DB2601" w16cex:dateUtc="2024-10-24T11:57:00Z"/>
   <w16cex:commentExtensible w16cex:durableId="538BA764" w16cex:dateUtc="2024-10-24T03:30:00Z"/>
   <w16cex:commentExtensible w16cex:durableId="1CB205CA" w16cex:dateUtc="2024-10-23T13:35:00Z"/>
   <w16cex:commentExtensible w16cex:durableId="009B0CC4" w16cex:dateUtc="2024-10-24T03:30:00Z"/>
@@ -5165,6 +5191,7 @@
   <w16cid:commentId w16cid:paraId="7736AE2F" w16cid:durableId="3538CF25"/>
   <w16cid:commentId w16cid:paraId="62EE1907" w16cid:durableId="13805A13"/>
   <w16cid:commentId w16cid:paraId="6B2B66E7" w16cid:durableId="44C0CCE9"/>
+  <w16cid:commentId w16cid:paraId="4AB789D3" w16cid:durableId="10DB2601"/>
   <w16cid:commentId w16cid:paraId="74AC613B" w16cid:durableId="538BA764"/>
   <w16cid:commentId w16cid:paraId="2ED1C5D0" w16cid:durableId="1CB205CA"/>
   <w16cid:commentId w16cid:paraId="41FD79D8" w16cid:durableId="009B0CC4"/>

</xml_diff>

<commit_message>
Entrega final - Grupo 6
</commit_message>
<xml_diff>
--- a/Entrega 2/Diseño - Grupo 6.docx
+++ b/Entrega 2/Diseño - Grupo 6.docx
@@ -632,6 +632,7 @@
         </w:rPr>
         <w:t xml:space="preserve"> </w:t>
       </w:r>
+      <w:proofErr w:type="spellStart"/>
       <w:r>
         <w:rPr>
           <w:rFonts w:ascii="Times New Roman" w:eastAsia="Times New Roman" w:hAnsi="Times New Roman" w:cs="Times New Roman"/>
@@ -643,6 +644,7 @@
         </w:rPr>
         <w:t>LearningPath</w:t>
       </w:r>
+      <w:proofErr w:type="spellEnd"/>
       <w:r>
         <w:rPr>
           <w:rFonts w:ascii="Times New Roman" w:eastAsia="Times New Roman" w:hAnsi="Times New Roman" w:cs="Times New Roman"/>
@@ -820,6 +822,7 @@
         </w:rPr>
         <w:t xml:space="preserve"> </w:t>
       </w:r>
+      <w:proofErr w:type="spellStart"/>
       <w:r>
         <w:rPr>
           <w:rFonts w:ascii="Times New Roman" w:eastAsia="Times New Roman" w:hAnsi="Times New Roman" w:cs="Times New Roman"/>
@@ -831,6 +834,7 @@
         </w:rPr>
         <w:t>ManejadorLP</w:t>
       </w:r>
+      <w:proofErr w:type="spellEnd"/>
       <w:r>
         <w:rPr>
           <w:rFonts w:ascii="Times New Roman" w:eastAsia="Times New Roman" w:hAnsi="Times New Roman" w:cs="Times New Roman"/>
@@ -2586,11 +2590,15 @@
         <w:spacing w:line="276" w:lineRule="auto"/>
         <w:rPr>
           <w:rFonts w:ascii="Times New Roman" w:eastAsia="Times New Roman" w:hAnsi="Times New Roman" w:cs="Times New Roman"/>
-        </w:rPr>
-      </w:pPr>
-      <w:r>
-        <w:rPr>
-          <w:rFonts w:ascii="Times New Roman" w:eastAsia="Times New Roman" w:hAnsi="Times New Roman" w:cs="Times New Roman"/>
+          <w:b/>
+          <w:bCs/>
+        </w:rPr>
+      </w:pPr>
+      <w:r>
+        <w:rPr>
+          <w:rFonts w:ascii="Times New Roman" w:eastAsia="Times New Roman" w:hAnsi="Times New Roman" w:cs="Times New Roman"/>
+          <w:b/>
+          <w:bCs/>
         </w:rPr>
         <w:t>Creación de usuario</w:t>
       </w:r>
@@ -3022,6 +3030,15 @@
     </w:p>
     <w:p>
       <w:pPr>
+        <w:ind w:left="360"/>
+        <w:rPr>
+          <w:rFonts w:ascii="Times New Roman" w:eastAsia="Times New Roman" w:hAnsi="Times New Roman" w:cs="Times New Roman"/>
+          <w:lang w:val="es-MX"/>
+        </w:rPr>
+      </w:pPr>
+    </w:p>
+    <w:p>
+      <w:pPr>
         <w:pStyle w:val="Prrafodelista"/>
         <w:numPr>
           <w:ilvl w:val="0"/>
@@ -3029,18 +3046,25 @@
         </w:numPr>
         <w:rPr>
           <w:rFonts w:ascii="Times New Roman" w:eastAsia="Times New Roman" w:hAnsi="Times New Roman" w:cs="Times New Roman"/>
+          <w:b/>
+          <w:bCs/>
           <w:lang w:val="es-MX"/>
         </w:rPr>
       </w:pPr>
       <w:r>
         <w:rPr>
           <w:rFonts w:ascii="Times New Roman" w:eastAsia="Times New Roman" w:hAnsi="Times New Roman" w:cs="Times New Roman"/>
-        </w:rPr>
+          <w:b/>
+          <w:bCs/>
+        </w:rPr>
+        <w:lastRenderedPageBreak/>
         <w:t>Autenticación de usuario</w:t>
       </w:r>
       <w:r>
         <w:rPr>
           <w:rFonts w:ascii="Times New Roman" w:eastAsia="Times New Roman" w:hAnsi="Times New Roman" w:cs="Times New Roman"/>
+          <w:b/>
+          <w:bCs/>
         </w:rPr>
         <w:t xml:space="preserve"> (Inicio de sesión)</w:t>
       </w:r>
@@ -3057,7 +3081,6 @@
           <w:rFonts w:ascii="Times New Roman" w:eastAsia="Times New Roman" w:hAnsi="Times New Roman" w:cs="Times New Roman"/>
           <w:lang w:val="es-MX"/>
         </w:rPr>
-        <w:lastRenderedPageBreak/>
         <w:t xml:space="preserve">En caso de que se inicie </w:t>
       </w:r>
       <w:r>
@@ -3529,11 +3552,15 @@
         <w:spacing w:line="276" w:lineRule="auto"/>
         <w:rPr>
           <w:rFonts w:ascii="Times New Roman" w:eastAsia="Times New Roman" w:hAnsi="Times New Roman" w:cs="Times New Roman"/>
-        </w:rPr>
-      </w:pPr>
-      <w:r>
-        <w:rPr>
-          <w:rFonts w:ascii="Times New Roman" w:eastAsia="Times New Roman" w:hAnsi="Times New Roman" w:cs="Times New Roman"/>
+          <w:b/>
+          <w:bCs/>
+        </w:rPr>
+      </w:pPr>
+      <w:r>
+        <w:rPr>
+          <w:rFonts w:ascii="Times New Roman" w:eastAsia="Times New Roman" w:hAnsi="Times New Roman" w:cs="Times New Roman"/>
+          <w:b/>
+          <w:bCs/>
         </w:rPr>
         <w:t xml:space="preserve">Creación de un </w:t>
       </w:r>
@@ -3541,6 +3568,8 @@
       <w:r>
         <w:rPr>
           <w:rFonts w:ascii="Times New Roman" w:eastAsia="Times New Roman" w:hAnsi="Times New Roman" w:cs="Times New Roman"/>
+          <w:b/>
+          <w:bCs/>
         </w:rPr>
         <w:t>learning</w:t>
       </w:r>
@@ -3548,6 +3577,8 @@
       <w:r>
         <w:rPr>
           <w:rFonts w:ascii="Times New Roman" w:eastAsia="Times New Roman" w:hAnsi="Times New Roman" w:cs="Times New Roman"/>
+          <w:b/>
+          <w:bCs/>
         </w:rPr>
         <w:t xml:space="preserve"> </w:t>
       </w:r>
@@ -3555,6 +3586,8 @@
       <w:r>
         <w:rPr>
           <w:rFonts w:ascii="Times New Roman" w:eastAsia="Times New Roman" w:hAnsi="Times New Roman" w:cs="Times New Roman"/>
+          <w:b/>
+          <w:bCs/>
         </w:rPr>
         <w:t>path</w:t>
       </w:r>
@@ -3562,6 +3595,8 @@
       <w:r>
         <w:rPr>
           <w:rFonts w:ascii="Times New Roman" w:eastAsia="Times New Roman" w:hAnsi="Times New Roman" w:cs="Times New Roman"/>
+          <w:b/>
+          <w:bCs/>
         </w:rPr>
         <w:t xml:space="preserve"> por parte de un profesor</w:t>
       </w:r>
@@ -3801,6 +3836,8 @@
         <w:spacing w:line="276" w:lineRule="auto"/>
         <w:rPr>
           <w:rFonts w:ascii="Times New Roman" w:eastAsia="Times New Roman" w:hAnsi="Times New Roman" w:cs="Times New Roman"/>
+          <w:b/>
+          <w:bCs/>
         </w:rPr>
       </w:pPr>
     </w:p>
@@ -3814,19 +3851,24 @@
         <w:spacing w:line="276" w:lineRule="auto"/>
         <w:rPr>
           <w:rFonts w:ascii="Times New Roman" w:eastAsia="Times New Roman" w:hAnsi="Times New Roman" w:cs="Times New Roman"/>
-        </w:rPr>
-      </w:pPr>
-      <w:r>
-        <w:rPr>
-          <w:rFonts w:ascii="Times New Roman" w:eastAsia="Times New Roman" w:hAnsi="Times New Roman" w:cs="Times New Roman"/>
-        </w:rPr>
-        <w:lastRenderedPageBreak/>
+          <w:b/>
+          <w:bCs/>
+        </w:rPr>
+      </w:pPr>
+      <w:r>
+        <w:rPr>
+          <w:rFonts w:ascii="Times New Roman" w:eastAsia="Times New Roman" w:hAnsi="Times New Roman" w:cs="Times New Roman"/>
+          <w:b/>
+          <w:bCs/>
+        </w:rPr>
         <w:t xml:space="preserve">Crear y agregar actividades a un </w:t>
       </w:r>
       <w:proofErr w:type="spellStart"/>
       <w:r>
         <w:rPr>
           <w:rFonts w:ascii="Times New Roman" w:eastAsia="Times New Roman" w:hAnsi="Times New Roman" w:cs="Times New Roman"/>
+          <w:b/>
+          <w:bCs/>
         </w:rPr>
         <w:t>Learning</w:t>
       </w:r>
@@ -3834,6 +3876,8 @@
       <w:r>
         <w:rPr>
           <w:rFonts w:ascii="Times New Roman" w:eastAsia="Times New Roman" w:hAnsi="Times New Roman" w:cs="Times New Roman"/>
+          <w:b/>
+          <w:bCs/>
         </w:rPr>
         <w:t xml:space="preserve"> </w:t>
       </w:r>
@@ -3841,6 +3885,8 @@
       <w:r>
         <w:rPr>
           <w:rFonts w:ascii="Times New Roman" w:eastAsia="Times New Roman" w:hAnsi="Times New Roman" w:cs="Times New Roman"/>
+          <w:b/>
+          <w:bCs/>
         </w:rPr>
         <w:t>Path</w:t>
       </w:r>
@@ -3848,6 +3894,8 @@
       <w:r>
         <w:rPr>
           <w:rFonts w:ascii="Times New Roman" w:eastAsia="Times New Roman" w:hAnsi="Times New Roman" w:cs="Times New Roman"/>
+          <w:b/>
+          <w:bCs/>
         </w:rPr>
         <w:t>.</w:t>
       </w:r>
@@ -4422,11 +4470,15 @@
         <w:spacing w:line="276" w:lineRule="auto"/>
         <w:rPr>
           <w:rFonts w:ascii="Times New Roman" w:eastAsia="Times New Roman" w:hAnsi="Times New Roman" w:cs="Times New Roman"/>
-        </w:rPr>
-      </w:pPr>
-      <w:r>
-        <w:rPr>
-          <w:rFonts w:ascii="Times New Roman" w:eastAsia="Times New Roman" w:hAnsi="Times New Roman" w:cs="Times New Roman"/>
+          <w:b/>
+          <w:bCs/>
+        </w:rPr>
+      </w:pPr>
+      <w:r>
+        <w:rPr>
+          <w:rFonts w:ascii="Times New Roman" w:eastAsia="Times New Roman" w:hAnsi="Times New Roman" w:cs="Times New Roman"/>
+          <w:b/>
+          <w:bCs/>
         </w:rPr>
         <w:t xml:space="preserve">Edición de un </w:t>
       </w:r>
@@ -4434,6 +4486,8 @@
       <w:r>
         <w:rPr>
           <w:rFonts w:ascii="Times New Roman" w:eastAsia="Times New Roman" w:hAnsi="Times New Roman" w:cs="Times New Roman"/>
+          <w:b/>
+          <w:bCs/>
         </w:rPr>
         <w:t>learning</w:t>
       </w:r>
@@ -4441,6 +4495,8 @@
       <w:r>
         <w:rPr>
           <w:rFonts w:ascii="Times New Roman" w:eastAsia="Times New Roman" w:hAnsi="Times New Roman" w:cs="Times New Roman"/>
+          <w:b/>
+          <w:bCs/>
         </w:rPr>
         <w:t xml:space="preserve"> </w:t>
       </w:r>
@@ -4448,6 +4504,8 @@
       <w:r>
         <w:rPr>
           <w:rFonts w:ascii="Times New Roman" w:eastAsia="Times New Roman" w:hAnsi="Times New Roman" w:cs="Times New Roman"/>
+          <w:b/>
+          <w:bCs/>
         </w:rPr>
         <w:t>path</w:t>
       </w:r>
@@ -4860,6 +4918,12 @@
         </w:rPr>
         <w:t>Hacer autenticación de usuario dado un usuario y contraseña (Requerimiento 2)</w:t>
       </w:r>
+      <w:r>
+        <w:rPr>
+          <w:rFonts w:ascii="Times New Roman" w:eastAsia="Times New Roman" w:hAnsi="Times New Roman" w:cs="Times New Roman"/>
+        </w:rPr>
+        <w:t>, y verificar que el tipo de usuario sea profesor.</w:t>
+      </w:r>
     </w:p>
     <w:p>
       <w:pPr>
@@ -4872,20 +4936,6 @@
         <w:rPr>
           <w:rFonts w:ascii="Times New Roman" w:eastAsia="Times New Roman" w:hAnsi="Times New Roman" w:cs="Times New Roman"/>
         </w:rPr>
-        <w:t>Verificar el tipo de usuario sea profesor, si lo es, mostrar la consola de profesor.</w:t>
-      </w:r>
-    </w:p>
-    <w:p>
-      <w:pPr>
-        <w:spacing w:line="276" w:lineRule="auto"/>
-        <w:rPr>
-          <w:rFonts w:ascii="Times New Roman" w:eastAsia="Times New Roman" w:hAnsi="Times New Roman" w:cs="Times New Roman"/>
-        </w:rPr>
-      </w:pPr>
-      <w:r>
-        <w:rPr>
-          <w:rFonts w:ascii="Times New Roman" w:eastAsia="Times New Roman" w:hAnsi="Times New Roman" w:cs="Times New Roman"/>
-        </w:rPr>
         <w:t>Se</w:t>
       </w:r>
       <w:r>
@@ -4936,7 +4986,14 @@
         <w:rPr>
           <w:rFonts w:ascii="Times New Roman" w:eastAsia="Times New Roman" w:hAnsi="Times New Roman" w:cs="Times New Roman"/>
         </w:rPr>
-        <w:t xml:space="preserve"> que hizo el estudiante, sobre la cual se hace </w:t>
+        <w:t xml:space="preserve"> que hizo el </w:t>
+      </w:r>
+      <w:r>
+        <w:rPr>
+          <w:rFonts w:ascii="Times New Roman" w:eastAsia="Times New Roman" w:hAnsi="Times New Roman" w:cs="Times New Roman"/>
+        </w:rPr>
+        <w:lastRenderedPageBreak/>
+        <w:t xml:space="preserve">estudiante, sobre la cual se hace </w:t>
       </w:r>
       <w:proofErr w:type="spellStart"/>
       <w:r>
@@ -5263,19 +5320,7 @@
         <w:rPr>
           <w:rFonts w:ascii="Times New Roman" w:eastAsia="Times New Roman" w:hAnsi="Times New Roman" w:cs="Times New Roman"/>
         </w:rPr>
-        <w:t>Reseñar</w:t>
-      </w:r>
-      <w:r>
-        <w:rPr>
-          <w:rFonts w:ascii="Times New Roman" w:eastAsia="Times New Roman" w:hAnsi="Times New Roman" w:cs="Times New Roman"/>
-        </w:rPr>
-        <w:t xml:space="preserve"> </w:t>
-      </w:r>
-      <w:r>
-        <w:rPr>
-          <w:rFonts w:ascii="Times New Roman" w:eastAsia="Times New Roman" w:hAnsi="Times New Roman" w:cs="Times New Roman"/>
-        </w:rPr>
-        <w:t>una actividad</w:t>
+        <w:t>Reseñar una actividad</w:t>
       </w:r>
     </w:p>
     <w:p>
@@ -5910,6 +5955,7 @@
           <w:b/>
           <w:bCs/>
         </w:rPr>
+        <w:lastRenderedPageBreak/>
         <w:t xml:space="preserve"> </w:t>
       </w:r>
       <w:r>
@@ -5932,34 +5978,7 @@
         <w:rPr>
           <w:rFonts w:ascii="Times New Roman" w:eastAsia="Times New Roman" w:hAnsi="Times New Roman" w:cs="Times New Roman"/>
         </w:rPr>
-        <w:lastRenderedPageBreak/>
-        <w:t>Hacer autenticación de usuario dado un usuario y contraseña (Requerimiento 2</w:t>
-      </w:r>
-      <w:r>
-        <w:rPr>
-          <w:rFonts w:ascii="Times New Roman" w:eastAsia="Times New Roman" w:hAnsi="Times New Roman" w:cs="Times New Roman"/>
-        </w:rPr>
-        <w:t>)</w:t>
-      </w:r>
-      <w:r>
-        <w:rPr>
-          <w:rFonts w:ascii="Times New Roman" w:eastAsia="Times New Roman" w:hAnsi="Times New Roman" w:cs="Times New Roman"/>
-        </w:rPr>
-        <w:t>.</w:t>
-      </w:r>
-    </w:p>
-    <w:p>
-      <w:pPr>
-        <w:spacing w:line="276" w:lineRule="auto"/>
-        <w:rPr>
-          <w:rFonts w:ascii="Times New Roman" w:eastAsia="Times New Roman" w:hAnsi="Times New Roman" w:cs="Times New Roman"/>
-        </w:rPr>
-      </w:pPr>
-      <w:r>
-        <w:rPr>
-          <w:rFonts w:ascii="Times New Roman" w:eastAsia="Times New Roman" w:hAnsi="Times New Roman" w:cs="Times New Roman"/>
-        </w:rPr>
-        <w:t>Verificar el tipo de usuario sea estudiante, si lo es, mostrar la consola de estudiante.</w:t>
+        <w:t>Hacer autenticación de usuario dado un usuario y contraseña (Requerimiento 2)y verificar el tipo de usuario sea estudiante.</w:t>
       </w:r>
     </w:p>
     <w:p>
@@ -6142,33 +6161,7 @@
         <w:rPr>
           <w:rFonts w:ascii="Times New Roman" w:eastAsia="Times New Roman" w:hAnsi="Times New Roman" w:cs="Times New Roman"/>
         </w:rPr>
-        <w:t>Hacer autenticación de usuario dado un usuario y contraseña (Requerimiento 2</w:t>
-      </w:r>
-      <w:r>
-        <w:rPr>
-          <w:rFonts w:ascii="Times New Roman" w:eastAsia="Times New Roman" w:hAnsi="Times New Roman" w:cs="Times New Roman"/>
-        </w:rPr>
-        <w:t>)</w:t>
-      </w:r>
-      <w:r>
-        <w:rPr>
-          <w:rFonts w:ascii="Times New Roman" w:eastAsia="Times New Roman" w:hAnsi="Times New Roman" w:cs="Times New Roman"/>
-        </w:rPr>
-        <w:t>.</w:t>
-      </w:r>
-    </w:p>
-    <w:p>
-      <w:pPr>
-        <w:spacing w:line="276" w:lineRule="auto"/>
-        <w:rPr>
-          <w:rFonts w:ascii="Times New Roman" w:eastAsia="Times New Roman" w:hAnsi="Times New Roman" w:cs="Times New Roman"/>
-        </w:rPr>
-      </w:pPr>
-      <w:r>
-        <w:rPr>
-          <w:rFonts w:ascii="Times New Roman" w:eastAsia="Times New Roman" w:hAnsi="Times New Roman" w:cs="Times New Roman"/>
-        </w:rPr>
-        <w:t>Verificar el tipo de usuario sea estudiante, si lo es, mostrar la consola de estudiante.</w:t>
+        <w:t>Hacer autenticación de usuario dado un usuario y contraseña (Requerimiento 2)y verificar el tipo de usuario sea estudiante.</w:t>
       </w:r>
     </w:p>
     <w:p>
@@ -6453,33 +6446,7 @@
         <w:rPr>
           <w:rFonts w:ascii="Times New Roman" w:eastAsia="Times New Roman" w:hAnsi="Times New Roman" w:cs="Times New Roman"/>
         </w:rPr>
-        <w:t>Hacer autenticación de usuario dado un usuario y contraseña (Requerimiento 2</w:t>
-      </w:r>
-      <w:r>
-        <w:rPr>
-          <w:rFonts w:ascii="Times New Roman" w:eastAsia="Times New Roman" w:hAnsi="Times New Roman" w:cs="Times New Roman"/>
-        </w:rPr>
-        <w:t>)</w:t>
-      </w:r>
-      <w:r>
-        <w:rPr>
-          <w:rFonts w:ascii="Times New Roman" w:eastAsia="Times New Roman" w:hAnsi="Times New Roman" w:cs="Times New Roman"/>
-        </w:rPr>
-        <w:t>.</w:t>
-      </w:r>
-    </w:p>
-    <w:p>
-      <w:pPr>
-        <w:spacing w:line="276" w:lineRule="auto"/>
-        <w:rPr>
-          <w:rFonts w:ascii="Times New Roman" w:eastAsia="Times New Roman" w:hAnsi="Times New Roman" w:cs="Times New Roman"/>
-        </w:rPr>
-      </w:pPr>
-      <w:r>
-        <w:rPr>
-          <w:rFonts w:ascii="Times New Roman" w:eastAsia="Times New Roman" w:hAnsi="Times New Roman" w:cs="Times New Roman"/>
-        </w:rPr>
-        <w:t>Verificar el tipo de usuario sea estudiante, si lo es, mostrar la consola de estudiante.</w:t>
+        <w:t>Hacer autenticación de usuario dado un usuario y contraseña (Requerimiento 2)y verificar el tipo de usuario sea estudiante.</w:t>
       </w:r>
     </w:p>
     <w:p>
@@ -6798,33 +6765,7 @@
         <w:rPr>
           <w:rFonts w:ascii="Times New Roman" w:eastAsia="Times New Roman" w:hAnsi="Times New Roman" w:cs="Times New Roman"/>
         </w:rPr>
-        <w:t>Hacer autenticación de usuario dado un usuario y contraseña (Requerimiento 2</w:t>
-      </w:r>
-      <w:r>
-        <w:rPr>
-          <w:rFonts w:ascii="Times New Roman" w:eastAsia="Times New Roman" w:hAnsi="Times New Roman" w:cs="Times New Roman"/>
-        </w:rPr>
-        <w:t>)</w:t>
-      </w:r>
-      <w:r>
-        <w:rPr>
-          <w:rFonts w:ascii="Times New Roman" w:eastAsia="Times New Roman" w:hAnsi="Times New Roman" w:cs="Times New Roman"/>
-        </w:rPr>
-        <w:t>.</w:t>
-      </w:r>
-    </w:p>
-    <w:p>
-      <w:pPr>
-        <w:spacing w:line="276" w:lineRule="auto"/>
-        <w:rPr>
-          <w:rFonts w:ascii="Times New Roman" w:eastAsia="Times New Roman" w:hAnsi="Times New Roman" w:cs="Times New Roman"/>
-        </w:rPr>
-      </w:pPr>
-      <w:r>
-        <w:rPr>
-          <w:rFonts w:ascii="Times New Roman" w:eastAsia="Times New Roman" w:hAnsi="Times New Roman" w:cs="Times New Roman"/>
-        </w:rPr>
-        <w:t>Verificar el tipo de usuario sea estudiante, si lo es, mostrar la consola de estudiante.</w:t>
+        <w:t>Hacer autenticación de usuario dado un usuario y contraseña (Requerimiento 2)y verificar el tipo de usuario sea estudiante.</w:t>
       </w:r>
     </w:p>
     <w:p>
@@ -7101,33 +7042,7 @@
         <w:rPr>
           <w:rFonts w:ascii="Times New Roman" w:eastAsia="Times New Roman" w:hAnsi="Times New Roman" w:cs="Times New Roman"/>
         </w:rPr>
-        <w:t>Hacer autenticación de usuario dado un usuario y contraseña (Requerimiento 2</w:t>
-      </w:r>
-      <w:r>
-        <w:rPr>
-          <w:rFonts w:ascii="Times New Roman" w:eastAsia="Times New Roman" w:hAnsi="Times New Roman" w:cs="Times New Roman"/>
-        </w:rPr>
-        <w:t>)</w:t>
-      </w:r>
-      <w:r>
-        <w:rPr>
-          <w:rFonts w:ascii="Times New Roman" w:eastAsia="Times New Roman" w:hAnsi="Times New Roman" w:cs="Times New Roman"/>
-        </w:rPr>
-        <w:t>.</w:t>
-      </w:r>
-    </w:p>
-    <w:p>
-      <w:pPr>
-        <w:spacing w:line="276" w:lineRule="auto"/>
-        <w:rPr>
-          <w:rFonts w:ascii="Times New Roman" w:eastAsia="Times New Roman" w:hAnsi="Times New Roman" w:cs="Times New Roman"/>
-        </w:rPr>
-      </w:pPr>
-      <w:r>
-        <w:rPr>
-          <w:rFonts w:ascii="Times New Roman" w:eastAsia="Times New Roman" w:hAnsi="Times New Roman" w:cs="Times New Roman"/>
-        </w:rPr>
-        <w:t>Verificar el tipo de usuario sea estudiante, si lo es, mostrar la consola de estudiante.</w:t>
+        <w:t>Hacer autenticación de usuario dado un usuario y contraseña (Requerimiento 2)y verificar el tipo de usuario sea estudiante.</w:t>
       </w:r>
     </w:p>
     <w:p>
@@ -7416,33 +7331,7 @@
         <w:rPr>
           <w:rFonts w:ascii="Times New Roman" w:eastAsia="Times New Roman" w:hAnsi="Times New Roman" w:cs="Times New Roman"/>
         </w:rPr>
-        <w:t>Hacer autenticación de usuario dado un usuario y contraseña (Requerimiento 2</w:t>
-      </w:r>
-      <w:r>
-        <w:rPr>
-          <w:rFonts w:ascii="Times New Roman" w:eastAsia="Times New Roman" w:hAnsi="Times New Roman" w:cs="Times New Roman"/>
-        </w:rPr>
-        <w:t>)</w:t>
-      </w:r>
-      <w:r>
-        <w:rPr>
-          <w:rFonts w:ascii="Times New Roman" w:eastAsia="Times New Roman" w:hAnsi="Times New Roman" w:cs="Times New Roman"/>
-        </w:rPr>
-        <w:t>.</w:t>
-      </w:r>
-    </w:p>
-    <w:p>
-      <w:pPr>
-        <w:spacing w:line="276" w:lineRule="auto"/>
-        <w:rPr>
-          <w:rFonts w:ascii="Times New Roman" w:eastAsia="Times New Roman" w:hAnsi="Times New Roman" w:cs="Times New Roman"/>
-        </w:rPr>
-      </w:pPr>
-      <w:r>
-        <w:rPr>
-          <w:rFonts w:ascii="Times New Roman" w:eastAsia="Times New Roman" w:hAnsi="Times New Roman" w:cs="Times New Roman"/>
-        </w:rPr>
-        <w:t>Verificar el tipo de usuario sea estudiante, si lo es, mostrar la consola de estudiante.</w:t>
+        <w:t>Hacer autenticación de usuario dado un usuario y contraseña (Requerimiento 2)y verificar el tipo de usuario sea estudiante.</w:t>
       </w:r>
     </w:p>
     <w:p>
@@ -12145,7 +12034,7 @@
   <w:style w:type="paragraph" w:default="1" w:styleId="Normal">
     <w:name w:val="Normal"/>
     <w:qFormat/>
-    <w:rsid w:val="009057E9"/>
+    <w:rsid w:val="003459F7"/>
   </w:style>
   <w:style w:type="paragraph" w:styleId="Ttulo1">
     <w:name w:val="heading 1"/>

</xml_diff>